<commit_message>
Sixth Commit, Updated MoSCoW Prioritisation and Added PDF Version
</commit_message>
<xml_diff>
--- a/Documentation/MoSCoW.docx
+++ b/Documentation/MoSCoW.docx
@@ -5,81 +5,38 @@
     <w:p>
       <w:pPr>
         <w:pStyle w:val="NoSpacing"/>
+        <w:jc w:val="center"/>
+        <w:rPr>
+          <w:rFonts w:asciiTheme="majorHAnsi" w:hAnsiTheme="majorHAnsi" w:cstheme="majorHAnsi"/>
+          <w:b/>
+          <w:bCs/>
+          <w:sz w:val="32"/>
+          <w:szCs w:val="32"/>
+          <w:u w:val="single"/>
+        </w:rPr>
       </w:pPr>
       <w:r>
         <w:rPr>
-          <w:noProof/>
+          <w:rFonts w:asciiTheme="majorHAnsi" w:hAnsiTheme="majorHAnsi" w:cstheme="majorHAnsi"/>
+          <w:b/>
+          <w:bCs/>
+          <w:sz w:val="32"/>
+          <w:szCs w:val="32"/>
+          <w:u w:val="single"/>
         </w:rPr>
-        <mc:AlternateContent>
-          <mc:Choice Requires="wps">
-            <w:drawing>
-              <wp:anchor distT="0" distB="0" distL="114300" distR="114300" simplePos="0" relativeHeight="251673600" behindDoc="0" locked="0" layoutInCell="1" allowOverlap="1" wp14:anchorId="4C942302" wp14:editId="12F6A7D6">
-                <wp:simplePos x="0" y="0"/>
-                <wp:positionH relativeFrom="column">
-                  <wp:posOffset>-500932</wp:posOffset>
-                </wp:positionH>
-                <wp:positionV relativeFrom="paragraph">
-                  <wp:posOffset>1256306</wp:posOffset>
-                </wp:positionV>
-                <wp:extent cx="2297575" cy="3864334"/>
-                <wp:effectExtent l="0" t="0" r="0" b="3175"/>
-                <wp:wrapNone/>
-                <wp:docPr id="19" name="Text Box 19"/>
-                <wp:cNvGraphicFramePr/>
-                <a:graphic xmlns:a="http://schemas.openxmlformats.org/drawingml/2006/main">
-                  <a:graphicData uri="http://schemas.microsoft.com/office/word/2010/wordprocessingShape">
-                    <wps:wsp>
-                      <wps:cNvSpPr txBox="1"/>
-                      <wps:spPr>
-                        <a:xfrm>
-                          <a:off x="0" y="0"/>
-                          <a:ext cx="2297575" cy="3864334"/>
-                        </a:xfrm>
-                        <a:prstGeom prst="rect">
-                          <a:avLst/>
-                        </a:prstGeom>
-                        <a:noFill/>
-                        <a:ln w="6350">
-                          <a:noFill/>
-                        </a:ln>
-                      </wps:spPr>
-                      <wps:txbx>
-                        <w:txbxContent>
-                          <w:p/>
-                        </w:txbxContent>
-                      </wps:txbx>
-                      <wps:bodyPr rot="0" spcFirstLastPara="0" vertOverflow="overflow" horzOverflow="overflow" vert="horz" wrap="square" lIns="91440" tIns="45720" rIns="91440" bIns="45720" numCol="1" spcCol="0" rtlCol="0" fromWordArt="0" anchor="t" anchorCtr="0" forceAA="0" compatLnSpc="1">
-                        <a:prstTxWarp prst="textNoShape">
-                          <a:avLst/>
-                        </a:prstTxWarp>
-                        <a:noAutofit/>
-                      </wps:bodyPr>
-                    </wps:wsp>
-                  </a:graphicData>
-                </a:graphic>
-                <wp14:sizeRelV relativeFrom="margin">
-                  <wp14:pctHeight>0</wp14:pctHeight>
-                </wp14:sizeRelV>
-              </wp:anchor>
-            </w:drawing>
-          </mc:Choice>
-          <mc:Fallback>
-            <w:pict>
-              <v:shapetype w14:anchorId="4C942302" id="_x0000_t202" coordsize="21600,21600" o:spt="202" path="m,l,21600r21600,l21600,xe">
-                <v:stroke joinstyle="miter"/>
-                <v:path gradientshapeok="t" o:connecttype="rect"/>
-              </v:shapetype>
-              <v:shape id="Text Box 19" o:spid="_x0000_s1026" type="#_x0000_t202" style="position:absolute;margin-left:-39.45pt;margin-top:98.9pt;width:180.9pt;height:304.3pt;z-index:251673600;visibility:visible;mso-wrap-style:square;mso-height-percent:0;mso-wrap-distance-left:9pt;mso-wrap-distance-top:0;mso-wrap-distance-right:9pt;mso-wrap-distance-bottom:0;mso-position-horizontal:absolute;mso-position-horizontal-relative:text;mso-position-vertical:absolute;mso-position-vertical-relative:text;mso-height-percent:0;mso-height-relative:margin;v-text-anchor:top" o:gfxdata="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" filled="f" stroked="f" strokeweight=".5pt">
-                <v:textbox>
-                  <w:txbxContent>
-                    <w:p/>
-                  </w:txbxContent>
-                </v:textbox>
-              </v:shape>
-            </w:pict>
-          </mc:Fallback>
-        </mc:AlternateContent>
+        <w:t>MoSCoW Prioritisation</w:t>
       </w:r>
+    </w:p>
+    <w:p>
+      <w:pPr>
+        <w:pStyle w:val="NoSpacing"/>
+        <w:jc w:val="center"/>
+        <w:rPr>
+          <w:rFonts w:asciiTheme="majorHAnsi" w:hAnsiTheme="majorHAnsi" w:cstheme="majorHAnsi"/>
+          <w:sz w:val="36"/>
+          <w:szCs w:val="36"/>
+        </w:rPr>
+      </w:pPr>
       <w:r>
         <w:rPr>
           <w:noProof/>
@@ -87,18 +44,18 @@
         <mc:AlternateContent>
           <mc:Choice Requires="wpg">
             <w:drawing>
-              <wp:anchor distT="0" distB="0" distL="114300" distR="114300" simplePos="0" relativeHeight="251672576" behindDoc="0" locked="0" layoutInCell="1" allowOverlap="1" wp14:anchorId="24FCB80D" wp14:editId="7382FEE4">
+              <wp:anchor distT="0" distB="0" distL="114300" distR="114300" simplePos="0" relativeHeight="251662336" behindDoc="0" locked="0" layoutInCell="1" allowOverlap="1" wp14:anchorId="2F97DDFA" wp14:editId="0866D785">
                 <wp:simplePos x="0" y="0"/>
                 <wp:positionH relativeFrom="column">
-                  <wp:posOffset>6886937</wp:posOffset>
+                  <wp:posOffset>7432895</wp:posOffset>
                 </wp:positionH>
                 <wp:positionV relativeFrom="paragraph">
-                  <wp:posOffset>532435</wp:posOffset>
+                  <wp:posOffset>150068</wp:posOffset>
                 </wp:positionV>
-                <wp:extent cx="2349500" cy="3078770"/>
-                <wp:effectExtent l="0" t="0" r="12700" b="26670"/>
+                <wp:extent cx="1973655" cy="1865014"/>
+                <wp:effectExtent l="0" t="0" r="26670" b="20955"/>
                 <wp:wrapNone/>
-                <wp:docPr id="16" name="Group 16"/>
+                <wp:docPr id="6" name="Group 6"/>
                 <wp:cNvGraphicFramePr/>
                 <a:graphic xmlns:a="http://schemas.openxmlformats.org/drawingml/2006/main">
                   <a:graphicData uri="http://schemas.microsoft.com/office/word/2010/wordprocessingGroup">
@@ -107,93 +64,326 @@
                       <wpg:grpSpPr>
                         <a:xfrm>
                           <a:off x="0" y="0"/>
-                          <a:ext cx="2349500" cy="3078770"/>
-                          <a:chOff x="0" y="0"/>
-                          <a:chExt cx="2349500" cy="3078770"/>
+                          <a:ext cx="1973655" cy="1865014"/>
+                          <a:chOff x="9045" y="1"/>
+                          <a:chExt cx="2349508" cy="3078769"/>
                         </a:xfrm>
                       </wpg:grpSpPr>
+                      <wpg:grpSp>
+                        <wpg:cNvPr id="16" name="Group 16"/>
+                        <wpg:cNvGrpSpPr/>
+                        <wpg:grpSpPr>
+                          <a:xfrm>
+                            <a:off x="9045" y="1"/>
+                            <a:ext cx="2349508" cy="3078769"/>
+                            <a:chOff x="-8" y="1"/>
+                            <a:chExt cx="2349508" cy="3078769"/>
+                          </a:xfrm>
+                        </wpg:grpSpPr>
+                        <wps:wsp>
+                          <wps:cNvPr id="17" name="Rectangle 17"/>
+                          <wps:cNvSpPr/>
+                          <wps:spPr>
+                            <a:xfrm>
+                              <a:off x="0" y="23150"/>
+                              <a:ext cx="2349500" cy="3055620"/>
+                            </a:xfrm>
+                            <a:prstGeom prst="rect">
+                              <a:avLst/>
+                            </a:prstGeom>
+                            <a:solidFill>
+                              <a:schemeClr val="accent2">
+                                <a:lumMod val="40000"/>
+                                <a:lumOff val="60000"/>
+                              </a:schemeClr>
+                            </a:solidFill>
+                          </wps:spPr>
+                          <wps:style>
+                            <a:lnRef idx="2">
+                              <a:schemeClr val="accent1">
+                                <a:shade val="50000"/>
+                              </a:schemeClr>
+                            </a:lnRef>
+                            <a:fillRef idx="1">
+                              <a:schemeClr val="accent1"/>
+                            </a:fillRef>
+                            <a:effectRef idx="0">
+                              <a:schemeClr val="accent1"/>
+                            </a:effectRef>
+                            <a:fontRef idx="minor">
+                              <a:schemeClr val="lt1"/>
+                            </a:fontRef>
+                          </wps:style>
+                          <wps:bodyPr rot="0" spcFirstLastPara="0" vertOverflow="overflow" horzOverflow="overflow" vert="horz" wrap="square" lIns="91440" tIns="45720" rIns="91440" bIns="45720" numCol="1" spcCol="0" rtlCol="0" fromWordArt="0" anchor="ctr" anchorCtr="0" forceAA="0" compatLnSpc="1">
+                            <a:prstTxWarp prst="textNoShape">
+                              <a:avLst/>
+                            </a:prstTxWarp>
+                            <a:noAutofit/>
+                          </wps:bodyPr>
+                        </wps:wsp>
+                        <wps:wsp>
+                          <wps:cNvPr id="18" name="Rectangle 18"/>
+                          <wps:cNvSpPr/>
+                          <wps:spPr>
+                            <a:xfrm>
+                              <a:off x="-8" y="1"/>
+                              <a:ext cx="2349427" cy="507179"/>
+                            </a:xfrm>
+                            <a:prstGeom prst="rect">
+                              <a:avLst/>
+                            </a:prstGeom>
+                            <a:solidFill>
+                              <a:schemeClr val="accent2">
+                                <a:lumMod val="75000"/>
+                              </a:schemeClr>
+                            </a:solidFill>
+                          </wps:spPr>
+                          <wps:style>
+                            <a:lnRef idx="2">
+                              <a:schemeClr val="accent1">
+                                <a:shade val="50000"/>
+                              </a:schemeClr>
+                            </a:lnRef>
+                            <a:fillRef idx="1">
+                              <a:schemeClr val="accent1"/>
+                            </a:fillRef>
+                            <a:effectRef idx="0">
+                              <a:schemeClr val="accent1"/>
+                            </a:effectRef>
+                            <a:fontRef idx="minor">
+                              <a:schemeClr val="lt1"/>
+                            </a:fontRef>
+                          </wps:style>
+                          <wps:txbx>
+                            <w:txbxContent>
+                              <w:p>
+                                <w:pPr>
+                                  <w:jc w:val="center"/>
+                                  <w:rPr>
+                                    <w:rFonts w:asciiTheme="majorHAnsi" w:hAnsiTheme="majorHAnsi" w:cstheme="majorHAnsi"/>
+                                    <w:sz w:val="28"/>
+                                    <w:szCs w:val="28"/>
+                                  </w:rPr>
+                                </w:pPr>
+                                <w:r>
+                                  <w:rPr>
+                                    <w:rFonts w:asciiTheme="majorHAnsi" w:hAnsiTheme="majorHAnsi" w:cstheme="majorHAnsi"/>
+                                    <w:sz w:val="28"/>
+                                    <w:szCs w:val="28"/>
+                                  </w:rPr>
+                                  <w:t>WON’T HAVE</w:t>
+                                </w:r>
+                              </w:p>
+                            </w:txbxContent>
+                          </wps:txbx>
+                          <wps:bodyPr rot="0" spcFirstLastPara="0" vertOverflow="overflow" horzOverflow="overflow" vert="horz" wrap="square" lIns="91440" tIns="45720" rIns="91440" bIns="45720" numCol="1" spcCol="0" rtlCol="0" fromWordArt="0" anchor="ctr" anchorCtr="0" forceAA="0" compatLnSpc="1">
+                            <a:prstTxWarp prst="textNoShape">
+                              <a:avLst/>
+                            </a:prstTxWarp>
+                            <a:noAutofit/>
+                          </wps:bodyPr>
+                        </wps:wsp>
+                      </wpg:grpSp>
                       <wps:wsp>
-                        <wps:cNvPr id="17" name="Rectangle 17"/>
-                        <wps:cNvSpPr/>
+                        <wps:cNvPr id="19" name="Text Box 19"/>
+                        <wps:cNvSpPr txBox="1"/>
                         <wps:spPr>
                           <a:xfrm>
-                            <a:off x="0" y="23150"/>
-                            <a:ext cx="2349500" cy="3055620"/>
+                            <a:off x="30734" y="538409"/>
+                            <a:ext cx="2306263" cy="2483081"/>
                           </a:xfrm>
                           <a:prstGeom prst="rect">
                             <a:avLst/>
                           </a:prstGeom>
                           <a:solidFill>
-                            <a:schemeClr val="accent5">
+                            <a:schemeClr val="accent2">
                               <a:lumMod val="40000"/>
                               <a:lumOff val="60000"/>
                             </a:schemeClr>
                           </a:solidFill>
+                          <a:ln w="6350">
+                            <a:noFill/>
+                          </a:ln>
                         </wps:spPr>
-                        <wps:style>
-                          <a:lnRef idx="2">
-                            <a:schemeClr val="accent1">
-                              <a:shade val="50000"/>
-                            </a:schemeClr>
-                          </a:lnRef>
-                          <a:fillRef idx="1">
-                            <a:schemeClr val="accent1"/>
-                          </a:fillRef>
-                          <a:effectRef idx="0">
-                            <a:schemeClr val="accent1"/>
-                          </a:effectRef>
-                          <a:fontRef idx="minor">
-                            <a:schemeClr val="lt1"/>
-                          </a:fontRef>
-                        </wps:style>
-                        <wps:bodyPr rot="0" spcFirstLastPara="0" vertOverflow="overflow" horzOverflow="overflow" vert="horz" wrap="square" lIns="91440" tIns="45720" rIns="91440" bIns="45720" numCol="1" spcCol="0" rtlCol="0" fromWordArt="0" anchor="ctr" anchorCtr="0" forceAA="0" compatLnSpc="1">
-                          <a:prstTxWarp prst="textNoShape">
-                            <a:avLst/>
-                          </a:prstTxWarp>
-                          <a:noAutofit/>
-                        </wps:bodyPr>
-                      </wps:wsp>
-                      <wps:wsp>
-                        <wps:cNvPr id="18" name="Rectangle 18"/>
-                        <wps:cNvSpPr/>
-                        <wps:spPr>
-                          <a:xfrm>
-                            <a:off x="0" y="0"/>
-                            <a:ext cx="2349428" cy="706056"/>
-                          </a:xfrm>
-                          <a:prstGeom prst="rect">
-                            <a:avLst/>
-                          </a:prstGeom>
-                        </wps:spPr>
-                        <wps:style>
-                          <a:lnRef idx="2">
-                            <a:schemeClr val="accent1">
-                              <a:shade val="50000"/>
-                            </a:schemeClr>
-                          </a:lnRef>
-                          <a:fillRef idx="1">
-                            <a:schemeClr val="accent1"/>
-                          </a:fillRef>
-                          <a:effectRef idx="0">
-                            <a:schemeClr val="accent1"/>
-                          </a:effectRef>
-                          <a:fontRef idx="minor">
-                            <a:schemeClr val="lt1"/>
-                          </a:fontRef>
-                        </wps:style>
                         <wps:txbx>
                           <w:txbxContent>
                             <w:p>
                               <w:pPr>
-                                <w:jc w:val="center"/>
+                                <w:pStyle w:val="NoSpacing"/>
+                                <w:numPr>
+                                  <w:ilvl w:val="0"/>
+                                  <w:numId w:val="18"/>
+                                </w:numPr>
+                                <w:rPr>
+                                  <w:rFonts w:asciiTheme="majorHAnsi" w:hAnsiTheme="majorHAnsi" w:cstheme="majorHAnsi"/>
+                                </w:rPr>
                               </w:pPr>
                               <w:r>
-                                <w:t>WON’T HAVE</w:t>
+                                <w:rPr>
+                                  <w:rFonts w:asciiTheme="majorHAnsi" w:hAnsiTheme="majorHAnsi" w:cstheme="majorHAnsi"/>
+                                </w:rPr>
+                                <w:t xml:space="preserve">Extra functionality </w:t>
+                              </w:r>
+                              <w:r>
+                                <w:rPr>
+                                  <w:rFonts w:asciiTheme="majorHAnsi" w:hAnsiTheme="majorHAnsi" w:cstheme="majorHAnsi"/>
+                                </w:rPr>
+                                <w:t>outside of the</w:t>
+                              </w:r>
+                              <w:r>
+                                <w:rPr>
+                                  <w:rFonts w:asciiTheme="majorHAnsi" w:hAnsiTheme="majorHAnsi" w:cstheme="majorHAnsi"/>
+                                </w:rPr>
+                                <w:t xml:space="preserve"> specification</w:t>
+                              </w:r>
+                              <w:r>
+                                <w:rPr>
+                                  <w:rFonts w:asciiTheme="majorHAnsi" w:hAnsiTheme="majorHAnsi" w:cstheme="majorHAnsi"/>
+                                </w:rPr>
+                                <w:t>.</w:t>
+                              </w:r>
+                            </w:p>
+                            <w:p>
+                              <w:pPr>
+                                <w:pStyle w:val="NoSpacing"/>
+                                <w:numPr>
+                                  <w:ilvl w:val="0"/>
+                                  <w:numId w:val="18"/>
+                                </w:numPr>
+                                <w:rPr>
+                                  <w:rFonts w:asciiTheme="majorHAnsi" w:hAnsiTheme="majorHAnsi" w:cstheme="majorHAnsi"/>
+                                </w:rPr>
+                              </w:pPr>
+                              <w:r>
+                                <w:rPr>
+                                  <w:rFonts w:asciiTheme="majorHAnsi" w:hAnsiTheme="majorHAnsi" w:cstheme="majorHAnsi"/>
+                                </w:rPr>
+                                <w:t>U</w:t>
+                              </w:r>
+                              <w:r>
+                                <w:rPr>
+                                  <w:rFonts w:asciiTheme="majorHAnsi" w:hAnsiTheme="majorHAnsi" w:cstheme="majorHAnsi"/>
+                                </w:rPr>
+                                <w:t>nnecessary imports</w:t>
+                              </w:r>
+                              <w:r>
+                                <w:rPr>
+                                  <w:rFonts w:asciiTheme="majorHAnsi" w:hAnsiTheme="majorHAnsi" w:cstheme="majorHAnsi"/>
+                                </w:rPr>
+                                <w:t xml:space="preserve"> </w:t>
+                              </w:r>
+                              <w:r>
+                                <w:rPr>
+                                  <w:rFonts w:asciiTheme="majorHAnsi" w:hAnsiTheme="majorHAnsi" w:cstheme="majorHAnsi"/>
+                                </w:rPr>
+                                <w:t>/</w:t>
+                              </w:r>
+                              <w:r>
+                                <w:rPr>
+                                  <w:rFonts w:asciiTheme="majorHAnsi" w:hAnsiTheme="majorHAnsi" w:cstheme="majorHAnsi"/>
+                                </w:rPr>
+                                <w:t xml:space="preserve"> </w:t>
+                              </w:r>
+                              <w:r>
+                                <w:rPr>
+                                  <w:rFonts w:asciiTheme="majorHAnsi" w:hAnsiTheme="majorHAnsi" w:cstheme="majorHAnsi"/>
+                                </w:rPr>
+                                <w:t>dependencies</w:t>
+                              </w:r>
+                              <w:r>
+                                <w:rPr>
+                                  <w:rFonts w:asciiTheme="majorHAnsi" w:hAnsiTheme="majorHAnsi" w:cstheme="majorHAnsi"/>
+                                </w:rPr>
+                                <w:t xml:space="preserve"> </w:t>
+                              </w:r>
+                              <w:r>
+                                <w:rPr>
+                                  <w:rFonts w:asciiTheme="majorHAnsi" w:hAnsiTheme="majorHAnsi" w:cstheme="majorHAnsi"/>
+                                </w:rPr>
+                                <w:t>/</w:t>
+                              </w:r>
+                              <w:r>
+                                <w:rPr>
+                                  <w:rFonts w:asciiTheme="majorHAnsi" w:hAnsiTheme="majorHAnsi" w:cstheme="majorHAnsi"/>
+                                </w:rPr>
+                                <w:t xml:space="preserve"> </w:t>
+                              </w:r>
+                              <w:r>
+                                <w:rPr>
+                                  <w:rFonts w:asciiTheme="majorHAnsi" w:hAnsiTheme="majorHAnsi" w:cstheme="majorHAnsi"/>
+                                </w:rPr>
+                                <w:t>database tables</w:t>
+                              </w:r>
+                              <w:r>
+                                <w:rPr>
+                                  <w:rFonts w:asciiTheme="majorHAnsi" w:hAnsiTheme="majorHAnsi" w:cstheme="majorHAnsi"/>
+                                </w:rPr>
+                                <w:t>.</w:t>
+                              </w:r>
+                            </w:p>
+                            <w:p>
+                              <w:pPr>
+                                <w:pStyle w:val="NoSpacing"/>
+                                <w:numPr>
+                                  <w:ilvl w:val="0"/>
+                                  <w:numId w:val="18"/>
+                                </w:numPr>
+                                <w:rPr>
+                                  <w:rFonts w:asciiTheme="majorHAnsi" w:hAnsiTheme="majorHAnsi" w:cstheme="majorHAnsi"/>
+                                </w:rPr>
+                              </w:pPr>
+                              <w:r>
+                                <w:rPr>
+                                  <w:rFonts w:asciiTheme="majorHAnsi" w:hAnsiTheme="majorHAnsi" w:cstheme="majorHAnsi"/>
+                                </w:rPr>
+                                <w:t>A G</w:t>
+                              </w:r>
+                              <w:r>
+                                <w:rPr>
+                                  <w:rFonts w:asciiTheme="majorHAnsi" w:hAnsiTheme="majorHAnsi" w:cstheme="majorHAnsi"/>
+                                </w:rPr>
+                                <w:t>raphical User Interface</w:t>
+                              </w:r>
+                              <w:r>
+                                <w:rPr>
+                                  <w:rFonts w:asciiTheme="majorHAnsi" w:hAnsiTheme="majorHAnsi" w:cstheme="majorHAnsi"/>
+                                </w:rPr>
+                                <w:t>.</w:t>
+                              </w:r>
+                            </w:p>
+                            <w:p>
+                              <w:pPr>
+                                <w:pStyle w:val="NoSpacing"/>
+                                <w:numPr>
+                                  <w:ilvl w:val="0"/>
+                                  <w:numId w:val="18"/>
+                                </w:numPr>
+                                <w:rPr>
+                                  <w:rFonts w:asciiTheme="majorHAnsi" w:hAnsiTheme="majorHAnsi" w:cstheme="majorHAnsi"/>
+                                </w:rPr>
+                              </w:pPr>
+                              <w:r>
+                                <w:rPr>
+                                  <w:rFonts w:asciiTheme="majorHAnsi" w:hAnsiTheme="majorHAnsi" w:cstheme="majorHAnsi"/>
+                                </w:rPr>
+                                <w:t>Any i</w:t>
+                              </w:r>
+                              <w:r>
+                                <w:rPr>
+                                  <w:rFonts w:asciiTheme="majorHAnsi" w:hAnsiTheme="majorHAnsi" w:cstheme="majorHAnsi"/>
+                                </w:rPr>
+                                <w:t>ncomplete documentation</w:t>
+                              </w:r>
+                              <w:r>
+                                <w:rPr>
+                                  <w:rFonts w:asciiTheme="majorHAnsi" w:hAnsiTheme="majorHAnsi" w:cstheme="majorHAnsi"/>
+                                </w:rPr>
+                                <w:t>.</w:t>
                               </w:r>
                             </w:p>
                           </w:txbxContent>
                         </wps:txbx>
-                        <wps:bodyPr rot="0" spcFirstLastPara="0" vertOverflow="overflow" horzOverflow="overflow" vert="horz" wrap="square" lIns="91440" tIns="45720" rIns="91440" bIns="45720" numCol="1" spcCol="0" rtlCol="0" fromWordArt="0" anchor="ctr" anchorCtr="0" forceAA="0" compatLnSpc="1">
+                        <wps:bodyPr rot="0" spcFirstLastPara="0" vertOverflow="overflow" horzOverflow="overflow" vert="horz" wrap="square" lIns="91440" tIns="45720" rIns="91440" bIns="45720" numCol="1" spcCol="0" rtlCol="0" fromWordArt="0" anchor="t" anchorCtr="0" forceAA="0" compatLnSpc="1">
                           <a:prstTxWarp prst="textNoShape">
                             <a:avLst/>
                           </a:prstTxWarp>
@@ -203,27 +393,229 @@
                     </wpg:wgp>
                   </a:graphicData>
                 </a:graphic>
+                <wp14:sizeRelH relativeFrom="margin">
+                  <wp14:pctWidth>0</wp14:pctWidth>
+                </wp14:sizeRelH>
+                <wp14:sizeRelV relativeFrom="margin">
+                  <wp14:pctHeight>0</wp14:pctHeight>
+                </wp14:sizeRelV>
               </wp:anchor>
             </w:drawing>
           </mc:Choice>
           <mc:Fallback>
             <w:pict>
-              <v:group w14:anchorId="24FCB80D" id="Group 16" o:spid="_x0000_s1027" style="position:absolute;margin-left:542.3pt;margin-top:41.9pt;width:185pt;height:242.4pt;z-index:251672576" coordsize="23495,30787" o:gfxdata="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">
-                <v:rect id="Rectangle 17" o:spid="_x0000_s1028" style="position:absolute;top:231;width:23495;height:30556;visibility:visible;mso-wrap-style:square;v-text-anchor:middle" o:gfxdata="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" fillcolor="#bdd6ee [1304]" strokecolor="#1f3763 [1604]" strokeweight="1pt"/>
-                <v:rect id="Rectangle 18" o:spid="_x0000_s1029" style="position:absolute;width:23494;height:7060;visibility:visible;mso-wrap-style:square;v-text-anchor:middle" o:gfxdata="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" fillcolor="#4472c4 [3204]" strokecolor="#1f3763 [1604]" strokeweight="1pt">
+              <v:group w14:anchorId="2F97DDFA" id="Group 6" o:spid="_x0000_s1026" style="position:absolute;left:0;text-align:left;margin-left:585.25pt;margin-top:11.8pt;width:155.4pt;height:146.85pt;z-index:251662336;mso-width-relative:margin;mso-height-relative:margin" coordorigin="90" coordsize="23495,30787" o:gfxdata="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">
+                <v:group id="Group 16" o:spid="_x0000_s1027" style="position:absolute;left:90;width:23495;height:30787" coordorigin="" coordsize="23495,30787" o:gfxdata="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">
+                  <v:rect id="Rectangle 17" o:spid="_x0000_s1028" style="position:absolute;top:231;width:23495;height:30556;visibility:visible;mso-wrap-style:square;v-text-anchor:middle" o:gfxdata="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" fillcolor="#f7caac [1301]" strokecolor="#1f3763 [1604]" strokeweight="1pt"/>
+                  <v:rect id="Rectangle 18" o:spid="_x0000_s1029" style="position:absolute;width:23494;height:5071;visibility:visible;mso-wrap-style:square;v-text-anchor:middle" o:gfxdata="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" fillcolor="#c45911 [2405]" strokecolor="#1f3763 [1604]" strokeweight="1pt">
+                    <v:textbox>
+                      <w:txbxContent>
+                        <w:p>
+                          <w:pPr>
+                            <w:jc w:val="center"/>
+                            <w:rPr>
+                              <w:rFonts w:asciiTheme="majorHAnsi" w:hAnsiTheme="majorHAnsi" w:cstheme="majorHAnsi"/>
+                              <w:sz w:val="28"/>
+                              <w:szCs w:val="28"/>
+                            </w:rPr>
+                          </w:pPr>
+                          <w:r>
+                            <w:rPr>
+                              <w:rFonts w:asciiTheme="majorHAnsi" w:hAnsiTheme="majorHAnsi" w:cstheme="majorHAnsi"/>
+                              <w:sz w:val="28"/>
+                              <w:szCs w:val="28"/>
+                            </w:rPr>
+                            <w:t>WON’T HAVE</w:t>
+                          </w:r>
+                        </w:p>
+                      </w:txbxContent>
+                    </v:textbox>
+                  </v:rect>
+                </v:group>
+                <v:shapetype id="_x0000_t202" coordsize="21600,21600" o:spt="202" path="m,l,21600r21600,l21600,xe">
+                  <v:stroke joinstyle="miter"/>
+                  <v:path gradientshapeok="t" o:connecttype="rect"/>
+                </v:shapetype>
+                <v:shape id="Text Box 19" o:spid="_x0000_s1030" type="#_x0000_t202" style="position:absolute;left:307;top:5384;width:23062;height:24830;visibility:visible;mso-wrap-style:square;v-text-anchor:top" o:gfxdata="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" fillcolor="#f7caac [1301]" stroked="f" strokeweight=".5pt">
                   <v:textbox>
                     <w:txbxContent>
                       <w:p>
                         <w:pPr>
-                          <w:jc w:val="center"/>
+                          <w:pStyle w:val="NoSpacing"/>
+                          <w:numPr>
+                            <w:ilvl w:val="0"/>
+                            <w:numId w:val="18"/>
+                          </w:numPr>
+                          <w:rPr>
+                            <w:rFonts w:asciiTheme="majorHAnsi" w:hAnsiTheme="majorHAnsi" w:cstheme="majorHAnsi"/>
+                          </w:rPr>
                         </w:pPr>
                         <w:r>
-                          <w:t>WON’T HAVE</w:t>
+                          <w:rPr>
+                            <w:rFonts w:asciiTheme="majorHAnsi" w:hAnsiTheme="majorHAnsi" w:cstheme="majorHAnsi"/>
+                          </w:rPr>
+                          <w:t xml:space="preserve">Extra functionality </w:t>
+                        </w:r>
+                        <w:r>
+                          <w:rPr>
+                            <w:rFonts w:asciiTheme="majorHAnsi" w:hAnsiTheme="majorHAnsi" w:cstheme="majorHAnsi"/>
+                          </w:rPr>
+                          <w:t>outside of the</w:t>
+                        </w:r>
+                        <w:r>
+                          <w:rPr>
+                            <w:rFonts w:asciiTheme="majorHAnsi" w:hAnsiTheme="majorHAnsi" w:cstheme="majorHAnsi"/>
+                          </w:rPr>
+                          <w:t xml:space="preserve"> specification</w:t>
+                        </w:r>
+                        <w:r>
+                          <w:rPr>
+                            <w:rFonts w:asciiTheme="majorHAnsi" w:hAnsiTheme="majorHAnsi" w:cstheme="majorHAnsi"/>
+                          </w:rPr>
+                          <w:t>.</w:t>
+                        </w:r>
+                      </w:p>
+                      <w:p>
+                        <w:pPr>
+                          <w:pStyle w:val="NoSpacing"/>
+                          <w:numPr>
+                            <w:ilvl w:val="0"/>
+                            <w:numId w:val="18"/>
+                          </w:numPr>
+                          <w:rPr>
+                            <w:rFonts w:asciiTheme="majorHAnsi" w:hAnsiTheme="majorHAnsi" w:cstheme="majorHAnsi"/>
+                          </w:rPr>
+                        </w:pPr>
+                        <w:r>
+                          <w:rPr>
+                            <w:rFonts w:asciiTheme="majorHAnsi" w:hAnsiTheme="majorHAnsi" w:cstheme="majorHAnsi"/>
+                          </w:rPr>
+                          <w:t>U</w:t>
+                        </w:r>
+                        <w:r>
+                          <w:rPr>
+                            <w:rFonts w:asciiTheme="majorHAnsi" w:hAnsiTheme="majorHAnsi" w:cstheme="majorHAnsi"/>
+                          </w:rPr>
+                          <w:t>nnecessary imports</w:t>
+                        </w:r>
+                        <w:r>
+                          <w:rPr>
+                            <w:rFonts w:asciiTheme="majorHAnsi" w:hAnsiTheme="majorHAnsi" w:cstheme="majorHAnsi"/>
+                          </w:rPr>
+                          <w:t xml:space="preserve"> </w:t>
+                        </w:r>
+                        <w:r>
+                          <w:rPr>
+                            <w:rFonts w:asciiTheme="majorHAnsi" w:hAnsiTheme="majorHAnsi" w:cstheme="majorHAnsi"/>
+                          </w:rPr>
+                          <w:t>/</w:t>
+                        </w:r>
+                        <w:r>
+                          <w:rPr>
+                            <w:rFonts w:asciiTheme="majorHAnsi" w:hAnsiTheme="majorHAnsi" w:cstheme="majorHAnsi"/>
+                          </w:rPr>
+                          <w:t xml:space="preserve"> </w:t>
+                        </w:r>
+                        <w:r>
+                          <w:rPr>
+                            <w:rFonts w:asciiTheme="majorHAnsi" w:hAnsiTheme="majorHAnsi" w:cstheme="majorHAnsi"/>
+                          </w:rPr>
+                          <w:t>dependencies</w:t>
+                        </w:r>
+                        <w:r>
+                          <w:rPr>
+                            <w:rFonts w:asciiTheme="majorHAnsi" w:hAnsiTheme="majorHAnsi" w:cstheme="majorHAnsi"/>
+                          </w:rPr>
+                          <w:t xml:space="preserve"> </w:t>
+                        </w:r>
+                        <w:r>
+                          <w:rPr>
+                            <w:rFonts w:asciiTheme="majorHAnsi" w:hAnsiTheme="majorHAnsi" w:cstheme="majorHAnsi"/>
+                          </w:rPr>
+                          <w:t>/</w:t>
+                        </w:r>
+                        <w:r>
+                          <w:rPr>
+                            <w:rFonts w:asciiTheme="majorHAnsi" w:hAnsiTheme="majorHAnsi" w:cstheme="majorHAnsi"/>
+                          </w:rPr>
+                          <w:t xml:space="preserve"> </w:t>
+                        </w:r>
+                        <w:r>
+                          <w:rPr>
+                            <w:rFonts w:asciiTheme="majorHAnsi" w:hAnsiTheme="majorHAnsi" w:cstheme="majorHAnsi"/>
+                          </w:rPr>
+                          <w:t>database tables</w:t>
+                        </w:r>
+                        <w:r>
+                          <w:rPr>
+                            <w:rFonts w:asciiTheme="majorHAnsi" w:hAnsiTheme="majorHAnsi" w:cstheme="majorHAnsi"/>
+                          </w:rPr>
+                          <w:t>.</w:t>
+                        </w:r>
+                      </w:p>
+                      <w:p>
+                        <w:pPr>
+                          <w:pStyle w:val="NoSpacing"/>
+                          <w:numPr>
+                            <w:ilvl w:val="0"/>
+                            <w:numId w:val="18"/>
+                          </w:numPr>
+                          <w:rPr>
+                            <w:rFonts w:asciiTheme="majorHAnsi" w:hAnsiTheme="majorHAnsi" w:cstheme="majorHAnsi"/>
+                          </w:rPr>
+                        </w:pPr>
+                        <w:r>
+                          <w:rPr>
+                            <w:rFonts w:asciiTheme="majorHAnsi" w:hAnsiTheme="majorHAnsi" w:cstheme="majorHAnsi"/>
+                          </w:rPr>
+                          <w:t>A G</w:t>
+                        </w:r>
+                        <w:r>
+                          <w:rPr>
+                            <w:rFonts w:asciiTheme="majorHAnsi" w:hAnsiTheme="majorHAnsi" w:cstheme="majorHAnsi"/>
+                          </w:rPr>
+                          <w:t>raphical User Interface</w:t>
+                        </w:r>
+                        <w:r>
+                          <w:rPr>
+                            <w:rFonts w:asciiTheme="majorHAnsi" w:hAnsiTheme="majorHAnsi" w:cstheme="majorHAnsi"/>
+                          </w:rPr>
+                          <w:t>.</w:t>
+                        </w:r>
+                      </w:p>
+                      <w:p>
+                        <w:pPr>
+                          <w:pStyle w:val="NoSpacing"/>
+                          <w:numPr>
+                            <w:ilvl w:val="0"/>
+                            <w:numId w:val="18"/>
+                          </w:numPr>
+                          <w:rPr>
+                            <w:rFonts w:asciiTheme="majorHAnsi" w:hAnsiTheme="majorHAnsi" w:cstheme="majorHAnsi"/>
+                          </w:rPr>
+                        </w:pPr>
+                        <w:r>
+                          <w:rPr>
+                            <w:rFonts w:asciiTheme="majorHAnsi" w:hAnsiTheme="majorHAnsi" w:cstheme="majorHAnsi"/>
+                          </w:rPr>
+                          <w:t>Any i</w:t>
+                        </w:r>
+                        <w:r>
+                          <w:rPr>
+                            <w:rFonts w:asciiTheme="majorHAnsi" w:hAnsiTheme="majorHAnsi" w:cstheme="majorHAnsi"/>
+                          </w:rPr>
+                          <w:t>ncomplete documentation</w:t>
+                        </w:r>
+                        <w:r>
+                          <w:rPr>
+                            <w:rFonts w:asciiTheme="majorHAnsi" w:hAnsiTheme="majorHAnsi" w:cstheme="majorHAnsi"/>
+                          </w:rPr>
+                          <w:t>.</w:t>
                         </w:r>
                       </w:p>
                     </w:txbxContent>
                   </v:textbox>
-                </v:rect>
+                </v:shape>
               </v:group>
             </w:pict>
           </mc:Fallback>
@@ -236,16 +628,1908 @@
         <mc:AlternateContent>
           <mc:Choice Requires="wpg">
             <w:drawing>
-              <wp:anchor distT="0" distB="0" distL="114300" distR="114300" simplePos="0" relativeHeight="251670528" behindDoc="0" locked="0" layoutInCell="1" allowOverlap="1" wp14:anchorId="7DD81908" wp14:editId="5A77AAA8">
+              <wp:anchor distT="0" distB="0" distL="114300" distR="114300" simplePos="0" relativeHeight="251676672" behindDoc="0" locked="0" layoutInCell="1" allowOverlap="1" wp14:anchorId="0F2F5DA0" wp14:editId="1F91EECF">
                 <wp:simplePos x="0" y="0"/>
                 <wp:positionH relativeFrom="column">
-                  <wp:posOffset>4415573</wp:posOffset>
+                  <wp:posOffset>2833735</wp:posOffset>
                 </wp:positionH>
                 <wp:positionV relativeFrom="paragraph">
-                  <wp:posOffset>543848</wp:posOffset>
+                  <wp:posOffset>150067</wp:posOffset>
                 </wp:positionV>
-                <wp:extent cx="2349500" cy="3078770"/>
-                <wp:effectExtent l="0" t="0" r="12700" b="26670"/>
+                <wp:extent cx="2348679" cy="3965418"/>
+                <wp:effectExtent l="0" t="0" r="13970" b="16510"/>
+                <wp:wrapNone/>
+                <wp:docPr id="21" name="Group 21"/>
+                <wp:cNvGraphicFramePr/>
+                <a:graphic xmlns:a="http://schemas.openxmlformats.org/drawingml/2006/main">
+                  <a:graphicData uri="http://schemas.microsoft.com/office/word/2010/wordprocessingGroup">
+                    <wpg:wgp>
+                      <wpg:cNvGrpSpPr/>
+                      <wpg:grpSpPr>
+                        <a:xfrm>
+                          <a:off x="0" y="0"/>
+                          <a:ext cx="2348679" cy="3965418"/>
+                          <a:chOff x="27158" y="0"/>
+                          <a:chExt cx="2349502" cy="4440349"/>
+                        </a:xfrm>
+                        <a:solidFill>
+                          <a:schemeClr val="accent6">
+                            <a:lumMod val="40000"/>
+                            <a:lumOff val="60000"/>
+                          </a:schemeClr>
+                        </a:solidFill>
+                      </wpg:grpSpPr>
+                      <wpg:grpSp>
+                        <wpg:cNvPr id="10" name="Group 10"/>
+                        <wpg:cNvGrpSpPr/>
+                        <wpg:grpSpPr>
+                          <a:xfrm>
+                            <a:off x="27158" y="0"/>
+                            <a:ext cx="2349502" cy="4440349"/>
+                            <a:chOff x="-2" y="2"/>
+                            <a:chExt cx="2349502" cy="3456226"/>
+                          </a:xfrm>
+                          <a:grpFill/>
+                        </wpg:grpSpPr>
+                        <wps:wsp>
+                          <wps:cNvPr id="11" name="Rectangle 11"/>
+                          <wps:cNvSpPr/>
+                          <wps:spPr>
+                            <a:xfrm>
+                              <a:off x="0" y="23149"/>
+                              <a:ext cx="2349500" cy="3433079"/>
+                            </a:xfrm>
+                            <a:prstGeom prst="rect">
+                              <a:avLst/>
+                            </a:prstGeom>
+                            <a:grpFill/>
+                          </wps:spPr>
+                          <wps:style>
+                            <a:lnRef idx="2">
+                              <a:schemeClr val="accent1">
+                                <a:shade val="50000"/>
+                              </a:schemeClr>
+                            </a:lnRef>
+                            <a:fillRef idx="1">
+                              <a:schemeClr val="accent1"/>
+                            </a:fillRef>
+                            <a:effectRef idx="0">
+                              <a:schemeClr val="accent1"/>
+                            </a:effectRef>
+                            <a:fontRef idx="minor">
+                              <a:schemeClr val="lt1"/>
+                            </a:fontRef>
+                          </wps:style>
+                          <wps:bodyPr rot="0" spcFirstLastPara="0" vertOverflow="overflow" horzOverflow="overflow" vert="horz" wrap="square" lIns="91440" tIns="45720" rIns="91440" bIns="45720" numCol="1" spcCol="0" rtlCol="0" fromWordArt="0" anchor="ctr" anchorCtr="0" forceAA="0" compatLnSpc="1">
+                            <a:prstTxWarp prst="textNoShape">
+                              <a:avLst/>
+                            </a:prstTxWarp>
+                            <a:noAutofit/>
+                          </wps:bodyPr>
+                        </wps:wsp>
+                        <wps:wsp>
+                          <wps:cNvPr id="12" name="Rectangle 12"/>
+                          <wps:cNvSpPr/>
+                          <wps:spPr>
+                            <a:xfrm>
+                              <a:off x="-2" y="2"/>
+                              <a:ext cx="2349428" cy="260255"/>
+                            </a:xfrm>
+                            <a:prstGeom prst="rect">
+                              <a:avLst/>
+                            </a:prstGeom>
+                            <a:solidFill>
+                              <a:schemeClr val="accent6">
+                                <a:lumMod val="75000"/>
+                              </a:schemeClr>
+                            </a:solidFill>
+                          </wps:spPr>
+                          <wps:style>
+                            <a:lnRef idx="2">
+                              <a:schemeClr val="accent1">
+                                <a:shade val="50000"/>
+                              </a:schemeClr>
+                            </a:lnRef>
+                            <a:fillRef idx="1">
+                              <a:schemeClr val="accent1"/>
+                            </a:fillRef>
+                            <a:effectRef idx="0">
+                              <a:schemeClr val="accent1"/>
+                            </a:effectRef>
+                            <a:fontRef idx="minor">
+                              <a:schemeClr val="lt1"/>
+                            </a:fontRef>
+                          </wps:style>
+                          <wps:txbx>
+                            <w:txbxContent>
+                              <w:p>
+                                <w:pPr>
+                                  <w:jc w:val="center"/>
+                                  <w:rPr>
+                                    <w:rFonts w:asciiTheme="majorHAnsi" w:hAnsiTheme="majorHAnsi" w:cstheme="majorHAnsi"/>
+                                    <w:sz w:val="28"/>
+                                    <w:szCs w:val="28"/>
+                                  </w:rPr>
+                                </w:pPr>
+                                <w:r>
+                                  <w:rPr>
+                                    <w:rFonts w:asciiTheme="majorHAnsi" w:hAnsiTheme="majorHAnsi" w:cstheme="majorHAnsi"/>
+                                    <w:sz w:val="28"/>
+                                    <w:szCs w:val="28"/>
+                                  </w:rPr>
+                                  <w:t>SHOULD HAV</w:t>
+                                </w:r>
+                                <w:r>
+                                  <w:rPr>
+                                    <w:rFonts w:asciiTheme="majorHAnsi" w:hAnsiTheme="majorHAnsi" w:cstheme="majorHAnsi"/>
+                                    <w:sz w:val="28"/>
+                                    <w:szCs w:val="28"/>
+                                  </w:rPr>
+                                  <w:t>E</w:t>
+                                </w:r>
+                              </w:p>
+                            </w:txbxContent>
+                          </wps:txbx>
+                          <wps:bodyPr rot="0" spcFirstLastPara="0" vertOverflow="overflow" horzOverflow="overflow" vert="horz" wrap="square" lIns="91440" tIns="45720" rIns="91440" bIns="45720" numCol="1" spcCol="0" rtlCol="0" fromWordArt="0" anchor="ctr" anchorCtr="0" forceAA="0" compatLnSpc="1">
+                            <a:prstTxWarp prst="textNoShape">
+                              <a:avLst/>
+                            </a:prstTxWarp>
+                            <a:noAutofit/>
+                          </wps:bodyPr>
+                        </wps:wsp>
+                      </wpg:grpSp>
+                      <wps:wsp>
+                        <wps:cNvPr id="3" name="Text Box 3"/>
+                        <wps:cNvSpPr txBox="1"/>
+                        <wps:spPr>
+                          <a:xfrm>
+                            <a:off x="43169" y="383467"/>
+                            <a:ext cx="2264158" cy="3966057"/>
+                          </a:xfrm>
+                          <a:prstGeom prst="rect">
+                            <a:avLst/>
+                          </a:prstGeom>
+                          <a:grpFill/>
+                          <a:ln w="6350">
+                            <a:noFill/>
+                          </a:ln>
+                        </wps:spPr>
+                        <wps:txbx>
+                          <w:txbxContent>
+                            <w:p>
+                              <w:pPr>
+                                <w:pStyle w:val="NoSpacing"/>
+                                <w:numPr>
+                                  <w:ilvl w:val="0"/>
+                                  <w:numId w:val="17"/>
+                                </w:numPr>
+                                <w:ind w:left="360"/>
+                                <w:rPr>
+                                  <w:rFonts w:asciiTheme="majorHAnsi" w:eastAsiaTheme="minorEastAsia" w:hAnsiTheme="majorHAnsi" w:cstheme="majorHAnsi"/>
+                                </w:rPr>
+                              </w:pPr>
+                              <w:r>
+                                <w:rPr>
+                                  <w:rFonts w:asciiTheme="majorHAnsi" w:hAnsiTheme="majorHAnsi" w:cstheme="majorHAnsi"/>
+                                </w:rPr>
+                                <w:t>The Git repository utilising the feature-branch model: main/dev/multiple features.</w:t>
+                              </w:r>
+                            </w:p>
+                            <w:p>
+                              <w:pPr>
+                                <w:pStyle w:val="NoSpacing"/>
+                                <w:numPr>
+                                  <w:ilvl w:val="0"/>
+                                  <w:numId w:val="17"/>
+                                </w:numPr>
+                                <w:ind w:left="360"/>
+                                <w:rPr>
+                                  <w:rFonts w:asciiTheme="majorHAnsi" w:eastAsiaTheme="minorEastAsia" w:hAnsiTheme="majorHAnsi" w:cstheme="majorHAnsi"/>
+                                </w:rPr>
+                              </w:pPr>
+                              <w:r>
+                                <w:rPr>
+                                  <w:rFonts w:asciiTheme="majorHAnsi" w:eastAsiaTheme="minorEastAsia" w:hAnsiTheme="majorHAnsi" w:cstheme="majorHAnsi"/>
+                                </w:rPr>
+                                <w:t>At least 5-7 risks within the risk assessment</w:t>
+                              </w:r>
+                              <w:r>
+                                <w:rPr>
+                                  <w:rFonts w:asciiTheme="majorHAnsi" w:eastAsiaTheme="minorEastAsia" w:hAnsiTheme="majorHAnsi" w:cstheme="majorHAnsi"/>
+                                </w:rPr>
+                                <w:t>.</w:t>
+                              </w:r>
+                            </w:p>
+                            <w:p>
+                              <w:pPr>
+                                <w:pStyle w:val="NoSpacing"/>
+                                <w:numPr>
+                                  <w:ilvl w:val="0"/>
+                                  <w:numId w:val="17"/>
+                                </w:numPr>
+                                <w:ind w:left="360"/>
+                                <w:rPr>
+                                  <w:rFonts w:asciiTheme="majorHAnsi" w:hAnsiTheme="majorHAnsi" w:cstheme="majorHAnsi"/>
+                                </w:rPr>
+                              </w:pPr>
+                              <w:r>
+                                <w:rPr>
+                                  <w:rFonts w:asciiTheme="majorHAnsi" w:hAnsiTheme="majorHAnsi" w:cstheme="majorHAnsi"/>
+                                </w:rPr>
+                                <w:t xml:space="preserve">Relationships between tables modelled using an ERD. </w:t>
+                              </w:r>
+                            </w:p>
+                            <w:p>
+                              <w:pPr>
+                                <w:pStyle w:val="NoSpacing"/>
+                                <w:numPr>
+                                  <w:ilvl w:val="0"/>
+                                  <w:numId w:val="17"/>
+                                </w:numPr>
+                                <w:ind w:left="360"/>
+                                <w:rPr>
+                                  <w:rFonts w:asciiTheme="majorHAnsi" w:hAnsiTheme="majorHAnsi" w:cstheme="majorHAnsi"/>
+                                </w:rPr>
+                              </w:pPr>
+                              <w:r>
+                                <w:rPr>
+                                  <w:rFonts w:asciiTheme="majorHAnsi" w:hAnsiTheme="majorHAnsi" w:cstheme="majorHAnsi"/>
+                                </w:rPr>
+                                <w:t>Before-and-after ERD’s and UML</w:t>
+                              </w:r>
+                              <w:r>
+                                <w:rPr>
+                                  <w:rFonts w:asciiTheme="majorHAnsi" w:hAnsiTheme="majorHAnsi" w:cstheme="majorHAnsi"/>
+                                </w:rPr>
+                                <w:t>.</w:t>
+                              </w:r>
+                            </w:p>
+                            <w:p>
+                              <w:pPr>
+                                <w:pStyle w:val="NoSpacing"/>
+                                <w:numPr>
+                                  <w:ilvl w:val="0"/>
+                                  <w:numId w:val="17"/>
+                                </w:numPr>
+                                <w:ind w:left="360"/>
+                                <w:rPr>
+                                  <w:rFonts w:asciiTheme="majorHAnsi" w:hAnsiTheme="majorHAnsi" w:cstheme="majorHAnsi"/>
+                                </w:rPr>
+                              </w:pPr>
+                              <w:r>
+                                <w:rPr>
+                                  <w:rFonts w:asciiTheme="majorHAnsi" w:hAnsiTheme="majorHAnsi" w:cstheme="majorHAnsi"/>
+                                </w:rPr>
+                                <w:t xml:space="preserve">Unit test coverage of CRUD functionality of the </w:t>
+                              </w:r>
+                              <w:proofErr w:type="spellStart"/>
+                              <w:r>
+                                <w:rPr>
+                                  <w:rFonts w:asciiTheme="majorHAnsi" w:hAnsiTheme="majorHAnsi" w:cstheme="majorHAnsi"/>
+                                </w:rPr>
+                                <w:t>src</w:t>
+                              </w:r>
+                              <w:proofErr w:type="spellEnd"/>
+                              <w:r>
+                                <w:rPr>
+                                  <w:rFonts w:asciiTheme="majorHAnsi" w:hAnsiTheme="majorHAnsi" w:cstheme="majorHAnsi"/>
+                                </w:rPr>
+                                <w:t>/main/java folder, aiming for 80%</w:t>
+                              </w:r>
+                              <w:r>
+                                <w:rPr>
+                                  <w:rFonts w:asciiTheme="majorHAnsi" w:hAnsiTheme="majorHAnsi" w:cstheme="majorHAnsi"/>
+                                </w:rPr>
+                                <w:t>.</w:t>
+                              </w:r>
+                            </w:p>
+                            <w:p>
+                              <w:pPr>
+                                <w:pStyle w:val="NoSpacing"/>
+                                <w:numPr>
+                                  <w:ilvl w:val="0"/>
+                                  <w:numId w:val="17"/>
+                                </w:numPr>
+                                <w:ind w:left="360"/>
+                                <w:rPr>
+                                  <w:rFonts w:asciiTheme="majorHAnsi" w:hAnsiTheme="majorHAnsi" w:cstheme="majorHAnsi"/>
+                                </w:rPr>
+                              </w:pPr>
+                              <w:r>
+                                <w:rPr>
+                                  <w:rFonts w:asciiTheme="majorHAnsi" w:hAnsiTheme="majorHAnsi" w:cstheme="majorHAnsi"/>
+                                </w:rPr>
+                                <w:t>An adherence to best practice (OOP principles, SOLID, refactoring)</w:t>
+                              </w:r>
+                            </w:p>
+                            <w:p>
+                              <w:pPr>
+                                <w:pStyle w:val="NoSpacing"/>
+                                <w:numPr>
+                                  <w:ilvl w:val="0"/>
+                                  <w:numId w:val="17"/>
+                                </w:numPr>
+                                <w:ind w:left="360"/>
+                                <w:rPr>
+                                  <w:rFonts w:asciiTheme="majorHAnsi" w:hAnsiTheme="majorHAnsi" w:cstheme="majorHAnsi"/>
+                                </w:rPr>
+                              </w:pPr>
+                              <w:r>
+                                <w:rPr>
+                                  <w:rFonts w:asciiTheme="majorHAnsi" w:hAnsiTheme="majorHAnsi" w:cstheme="majorHAnsi"/>
+                                </w:rPr>
+                                <w:t xml:space="preserve">A working </w:t>
+                              </w:r>
+                              <w:proofErr w:type="gramStart"/>
+                              <w:r>
+                                <w:rPr>
+                                  <w:rFonts w:asciiTheme="majorHAnsi" w:hAnsiTheme="majorHAnsi" w:cstheme="majorHAnsi"/>
+                                </w:rPr>
+                                <w:t>“.ignore</w:t>
+                              </w:r>
+                              <w:proofErr w:type="gramEnd"/>
+                              <w:r>
+                                <w:rPr>
+                                  <w:rFonts w:asciiTheme="majorHAnsi" w:hAnsiTheme="majorHAnsi" w:cstheme="majorHAnsi"/>
+                                </w:rPr>
+                                <w:t>” for ignoring build-generated files and folders</w:t>
+                              </w:r>
+                            </w:p>
+                            <w:p>
+                              <w:pPr>
+                                <w:pStyle w:val="NoSpacing"/>
+                                <w:numPr>
+                                  <w:ilvl w:val="0"/>
+                                  <w:numId w:val="17"/>
+                                </w:numPr>
+                                <w:ind w:left="360"/>
+                                <w:rPr>
+                                  <w:rFonts w:asciiTheme="majorHAnsi" w:hAnsiTheme="majorHAnsi" w:cstheme="majorHAnsi"/>
+                                </w:rPr>
+                              </w:pPr>
+                              <w:r>
+                                <w:rPr>
+                                  <w:rFonts w:asciiTheme="majorHAnsi" w:hAnsiTheme="majorHAnsi" w:cstheme="majorHAnsi"/>
+                                </w:rPr>
+                                <w:t>The means to calculate the total cost of an order</w:t>
+                              </w:r>
+                            </w:p>
+                            <w:p/>
+                          </w:txbxContent>
+                        </wps:txbx>
+                        <wps:bodyPr rot="0" spcFirstLastPara="0" vertOverflow="overflow" horzOverflow="overflow" vert="horz" wrap="square" lIns="91440" tIns="45720" rIns="91440" bIns="45720" numCol="1" spcCol="0" rtlCol="0" fromWordArt="0" anchor="t" anchorCtr="0" forceAA="0" compatLnSpc="1">
+                          <a:prstTxWarp prst="textNoShape">
+                            <a:avLst/>
+                          </a:prstTxWarp>
+                          <a:noAutofit/>
+                        </wps:bodyPr>
+                      </wps:wsp>
+                    </wpg:wgp>
+                  </a:graphicData>
+                </a:graphic>
+                <wp14:sizeRelH relativeFrom="margin">
+                  <wp14:pctWidth>0</wp14:pctWidth>
+                </wp14:sizeRelH>
+                <wp14:sizeRelV relativeFrom="margin">
+                  <wp14:pctHeight>0</wp14:pctHeight>
+                </wp14:sizeRelV>
+              </wp:anchor>
+            </w:drawing>
+          </mc:Choice>
+          <mc:Fallback>
+            <w:pict>
+              <v:group w14:anchorId="0F2F5DA0" id="Group 21" o:spid="_x0000_s1031" style="position:absolute;left:0;text-align:left;margin-left:223.15pt;margin-top:11.8pt;width:184.95pt;height:312.25pt;z-index:251676672;mso-width-relative:margin;mso-height-relative:margin" coordorigin="271" coordsize="23495,44403" o:gfxdata="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">
+                <v:group id="Group 10" o:spid="_x0000_s1032" style="position:absolute;left:271;width:23495;height:44403" coordorigin="" coordsize="23495,34562" o:gfxdata="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">
+                  <v:rect id="Rectangle 11" o:spid="_x0000_s1033" style="position:absolute;top:231;width:23495;height:34331;visibility:visible;mso-wrap-style:square;v-text-anchor:middle" o:gfxdata="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" filled="f" strokecolor="#1f3763 [1604]" strokeweight="1pt"/>
+                  <v:rect id="Rectangle 12" o:spid="_x0000_s1034" style="position:absolute;width:23494;height:2602;visibility:visible;mso-wrap-style:square;v-text-anchor:middle" o:gfxdata="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" fillcolor="#538135 [2409]" strokecolor="#1f3763 [1604]" strokeweight="1pt">
+                    <v:textbox>
+                      <w:txbxContent>
+                        <w:p>
+                          <w:pPr>
+                            <w:jc w:val="center"/>
+                            <w:rPr>
+                              <w:rFonts w:asciiTheme="majorHAnsi" w:hAnsiTheme="majorHAnsi" w:cstheme="majorHAnsi"/>
+                              <w:sz w:val="28"/>
+                              <w:szCs w:val="28"/>
+                            </w:rPr>
+                          </w:pPr>
+                          <w:r>
+                            <w:rPr>
+                              <w:rFonts w:asciiTheme="majorHAnsi" w:hAnsiTheme="majorHAnsi" w:cstheme="majorHAnsi"/>
+                              <w:sz w:val="28"/>
+                              <w:szCs w:val="28"/>
+                            </w:rPr>
+                            <w:t>SHOULD HAV</w:t>
+                          </w:r>
+                          <w:r>
+                            <w:rPr>
+                              <w:rFonts w:asciiTheme="majorHAnsi" w:hAnsiTheme="majorHAnsi" w:cstheme="majorHAnsi"/>
+                              <w:sz w:val="28"/>
+                              <w:szCs w:val="28"/>
+                            </w:rPr>
+                            <w:t>E</w:t>
+                          </w:r>
+                        </w:p>
+                      </w:txbxContent>
+                    </v:textbox>
+                  </v:rect>
+                </v:group>
+                <v:shape id="Text Box 3" o:spid="_x0000_s1035" type="#_x0000_t202" style="position:absolute;left:431;top:3834;width:22642;height:39661;visibility:visible;mso-wrap-style:square;v-text-anchor:top" o:gfxdata="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" filled="f" stroked="f" strokeweight=".5pt">
+                  <v:textbox>
+                    <w:txbxContent>
+                      <w:p>
+                        <w:pPr>
+                          <w:pStyle w:val="NoSpacing"/>
+                          <w:numPr>
+                            <w:ilvl w:val="0"/>
+                            <w:numId w:val="17"/>
+                          </w:numPr>
+                          <w:ind w:left="360"/>
+                          <w:rPr>
+                            <w:rFonts w:asciiTheme="majorHAnsi" w:eastAsiaTheme="minorEastAsia" w:hAnsiTheme="majorHAnsi" w:cstheme="majorHAnsi"/>
+                          </w:rPr>
+                        </w:pPr>
+                        <w:r>
+                          <w:rPr>
+                            <w:rFonts w:asciiTheme="majorHAnsi" w:hAnsiTheme="majorHAnsi" w:cstheme="majorHAnsi"/>
+                          </w:rPr>
+                          <w:t>The Git repository utilising the feature-branch model: main/dev/multiple features.</w:t>
+                        </w:r>
+                      </w:p>
+                      <w:p>
+                        <w:pPr>
+                          <w:pStyle w:val="NoSpacing"/>
+                          <w:numPr>
+                            <w:ilvl w:val="0"/>
+                            <w:numId w:val="17"/>
+                          </w:numPr>
+                          <w:ind w:left="360"/>
+                          <w:rPr>
+                            <w:rFonts w:asciiTheme="majorHAnsi" w:eastAsiaTheme="minorEastAsia" w:hAnsiTheme="majorHAnsi" w:cstheme="majorHAnsi"/>
+                          </w:rPr>
+                        </w:pPr>
+                        <w:r>
+                          <w:rPr>
+                            <w:rFonts w:asciiTheme="majorHAnsi" w:eastAsiaTheme="minorEastAsia" w:hAnsiTheme="majorHAnsi" w:cstheme="majorHAnsi"/>
+                          </w:rPr>
+                          <w:t>At least 5-7 risks within the risk assessment</w:t>
+                        </w:r>
+                        <w:r>
+                          <w:rPr>
+                            <w:rFonts w:asciiTheme="majorHAnsi" w:eastAsiaTheme="minorEastAsia" w:hAnsiTheme="majorHAnsi" w:cstheme="majorHAnsi"/>
+                          </w:rPr>
+                          <w:t>.</w:t>
+                        </w:r>
+                      </w:p>
+                      <w:p>
+                        <w:pPr>
+                          <w:pStyle w:val="NoSpacing"/>
+                          <w:numPr>
+                            <w:ilvl w:val="0"/>
+                            <w:numId w:val="17"/>
+                          </w:numPr>
+                          <w:ind w:left="360"/>
+                          <w:rPr>
+                            <w:rFonts w:asciiTheme="majorHAnsi" w:hAnsiTheme="majorHAnsi" w:cstheme="majorHAnsi"/>
+                          </w:rPr>
+                        </w:pPr>
+                        <w:r>
+                          <w:rPr>
+                            <w:rFonts w:asciiTheme="majorHAnsi" w:hAnsiTheme="majorHAnsi" w:cstheme="majorHAnsi"/>
+                          </w:rPr>
+                          <w:t xml:space="preserve">Relationships between tables modelled using an ERD. </w:t>
+                        </w:r>
+                      </w:p>
+                      <w:p>
+                        <w:pPr>
+                          <w:pStyle w:val="NoSpacing"/>
+                          <w:numPr>
+                            <w:ilvl w:val="0"/>
+                            <w:numId w:val="17"/>
+                          </w:numPr>
+                          <w:ind w:left="360"/>
+                          <w:rPr>
+                            <w:rFonts w:asciiTheme="majorHAnsi" w:hAnsiTheme="majorHAnsi" w:cstheme="majorHAnsi"/>
+                          </w:rPr>
+                        </w:pPr>
+                        <w:r>
+                          <w:rPr>
+                            <w:rFonts w:asciiTheme="majorHAnsi" w:hAnsiTheme="majorHAnsi" w:cstheme="majorHAnsi"/>
+                          </w:rPr>
+                          <w:t>Before-and-after ERD’s and UML</w:t>
+                        </w:r>
+                        <w:r>
+                          <w:rPr>
+                            <w:rFonts w:asciiTheme="majorHAnsi" w:hAnsiTheme="majorHAnsi" w:cstheme="majorHAnsi"/>
+                          </w:rPr>
+                          <w:t>.</w:t>
+                        </w:r>
+                      </w:p>
+                      <w:p>
+                        <w:pPr>
+                          <w:pStyle w:val="NoSpacing"/>
+                          <w:numPr>
+                            <w:ilvl w:val="0"/>
+                            <w:numId w:val="17"/>
+                          </w:numPr>
+                          <w:ind w:left="360"/>
+                          <w:rPr>
+                            <w:rFonts w:asciiTheme="majorHAnsi" w:hAnsiTheme="majorHAnsi" w:cstheme="majorHAnsi"/>
+                          </w:rPr>
+                        </w:pPr>
+                        <w:r>
+                          <w:rPr>
+                            <w:rFonts w:asciiTheme="majorHAnsi" w:hAnsiTheme="majorHAnsi" w:cstheme="majorHAnsi"/>
+                          </w:rPr>
+                          <w:t xml:space="preserve">Unit test coverage of CRUD functionality of the </w:t>
+                        </w:r>
+                        <w:proofErr w:type="spellStart"/>
+                        <w:r>
+                          <w:rPr>
+                            <w:rFonts w:asciiTheme="majorHAnsi" w:hAnsiTheme="majorHAnsi" w:cstheme="majorHAnsi"/>
+                          </w:rPr>
+                          <w:t>src</w:t>
+                        </w:r>
+                        <w:proofErr w:type="spellEnd"/>
+                        <w:r>
+                          <w:rPr>
+                            <w:rFonts w:asciiTheme="majorHAnsi" w:hAnsiTheme="majorHAnsi" w:cstheme="majorHAnsi"/>
+                          </w:rPr>
+                          <w:t>/main/java folder, aiming for 80%</w:t>
+                        </w:r>
+                        <w:r>
+                          <w:rPr>
+                            <w:rFonts w:asciiTheme="majorHAnsi" w:hAnsiTheme="majorHAnsi" w:cstheme="majorHAnsi"/>
+                          </w:rPr>
+                          <w:t>.</w:t>
+                        </w:r>
+                      </w:p>
+                      <w:p>
+                        <w:pPr>
+                          <w:pStyle w:val="NoSpacing"/>
+                          <w:numPr>
+                            <w:ilvl w:val="0"/>
+                            <w:numId w:val="17"/>
+                          </w:numPr>
+                          <w:ind w:left="360"/>
+                          <w:rPr>
+                            <w:rFonts w:asciiTheme="majorHAnsi" w:hAnsiTheme="majorHAnsi" w:cstheme="majorHAnsi"/>
+                          </w:rPr>
+                        </w:pPr>
+                        <w:r>
+                          <w:rPr>
+                            <w:rFonts w:asciiTheme="majorHAnsi" w:hAnsiTheme="majorHAnsi" w:cstheme="majorHAnsi"/>
+                          </w:rPr>
+                          <w:t>An adherence to best practice (OOP principles, SOLID, refactoring)</w:t>
+                        </w:r>
+                      </w:p>
+                      <w:p>
+                        <w:pPr>
+                          <w:pStyle w:val="NoSpacing"/>
+                          <w:numPr>
+                            <w:ilvl w:val="0"/>
+                            <w:numId w:val="17"/>
+                          </w:numPr>
+                          <w:ind w:left="360"/>
+                          <w:rPr>
+                            <w:rFonts w:asciiTheme="majorHAnsi" w:hAnsiTheme="majorHAnsi" w:cstheme="majorHAnsi"/>
+                          </w:rPr>
+                        </w:pPr>
+                        <w:r>
+                          <w:rPr>
+                            <w:rFonts w:asciiTheme="majorHAnsi" w:hAnsiTheme="majorHAnsi" w:cstheme="majorHAnsi"/>
+                          </w:rPr>
+                          <w:t xml:space="preserve">A working </w:t>
+                        </w:r>
+                        <w:proofErr w:type="gramStart"/>
+                        <w:r>
+                          <w:rPr>
+                            <w:rFonts w:asciiTheme="majorHAnsi" w:hAnsiTheme="majorHAnsi" w:cstheme="majorHAnsi"/>
+                          </w:rPr>
+                          <w:t>“.ignore</w:t>
+                        </w:r>
+                        <w:proofErr w:type="gramEnd"/>
+                        <w:r>
+                          <w:rPr>
+                            <w:rFonts w:asciiTheme="majorHAnsi" w:hAnsiTheme="majorHAnsi" w:cstheme="majorHAnsi"/>
+                          </w:rPr>
+                          <w:t>” for ignoring build-generated files and folders</w:t>
+                        </w:r>
+                      </w:p>
+                      <w:p>
+                        <w:pPr>
+                          <w:pStyle w:val="NoSpacing"/>
+                          <w:numPr>
+                            <w:ilvl w:val="0"/>
+                            <w:numId w:val="17"/>
+                          </w:numPr>
+                          <w:ind w:left="360"/>
+                          <w:rPr>
+                            <w:rFonts w:asciiTheme="majorHAnsi" w:hAnsiTheme="majorHAnsi" w:cstheme="majorHAnsi"/>
+                          </w:rPr>
+                        </w:pPr>
+                        <w:r>
+                          <w:rPr>
+                            <w:rFonts w:asciiTheme="majorHAnsi" w:hAnsiTheme="majorHAnsi" w:cstheme="majorHAnsi"/>
+                          </w:rPr>
+                          <w:t>The means to calculate the total cost of an order</w:t>
+                        </w:r>
+                      </w:p>
+                      <w:p/>
+                    </w:txbxContent>
+                  </v:textbox>
+                </v:shape>
+              </v:group>
+            </w:pict>
+          </mc:Fallback>
+        </mc:AlternateContent>
+      </w:r>
+      <w:r>
+        <w:rPr>
+          <w:noProof/>
+        </w:rPr>
+        <mc:AlternateContent>
+          <mc:Choice Requires="wpg">
+            <w:drawing>
+              <wp:anchor distT="0" distB="0" distL="114300" distR="114300" simplePos="0" relativeHeight="251679744" behindDoc="0" locked="0" layoutInCell="1" allowOverlap="1" wp14:anchorId="068FF46E" wp14:editId="1BB5F5D7">
+                <wp:simplePos x="0" y="0"/>
+                <wp:positionH relativeFrom="column">
+                  <wp:posOffset>-561314</wp:posOffset>
+                </wp:positionH>
+                <wp:positionV relativeFrom="paragraph">
+                  <wp:posOffset>150067</wp:posOffset>
+                </wp:positionV>
+                <wp:extent cx="3420292" cy="5776111"/>
+                <wp:effectExtent l="0" t="0" r="0" b="15240"/>
+                <wp:wrapNone/>
+                <wp:docPr id="23" name="Group 23"/>
+                <wp:cNvGraphicFramePr/>
+                <a:graphic xmlns:a="http://schemas.openxmlformats.org/drawingml/2006/main">
+                  <a:graphicData uri="http://schemas.microsoft.com/office/word/2010/wordprocessingGroup">
+                    <wpg:wgp>
+                      <wpg:cNvGrpSpPr/>
+                      <wpg:grpSpPr>
+                        <a:xfrm>
+                          <a:off x="0" y="0"/>
+                          <a:ext cx="3420292" cy="5776111"/>
+                          <a:chOff x="18094" y="0"/>
+                          <a:chExt cx="3375471" cy="5776111"/>
+                        </a:xfrm>
+                      </wpg:grpSpPr>
+                      <wpg:grpSp>
+                        <wpg:cNvPr id="9" name="Group 9"/>
+                        <wpg:cNvGrpSpPr/>
+                        <wpg:grpSpPr>
+                          <a:xfrm>
+                            <a:off x="18107" y="0"/>
+                            <a:ext cx="3267729" cy="5776111"/>
+                            <a:chOff x="0" y="23150"/>
+                            <a:chExt cx="2349500" cy="3055620"/>
+                          </a:xfrm>
+                        </wpg:grpSpPr>
+                        <wps:wsp>
+                          <wps:cNvPr id="1" name="Rectangle 1"/>
+                          <wps:cNvSpPr/>
+                          <wps:spPr>
+                            <a:xfrm>
+                              <a:off x="0" y="23150"/>
+                              <a:ext cx="2349500" cy="3055620"/>
+                            </a:xfrm>
+                            <a:prstGeom prst="rect">
+                              <a:avLst/>
+                            </a:prstGeom>
+                            <a:solidFill>
+                              <a:schemeClr val="accent5">
+                                <a:lumMod val="40000"/>
+                                <a:lumOff val="60000"/>
+                              </a:schemeClr>
+                            </a:solidFill>
+                          </wps:spPr>
+                          <wps:style>
+                            <a:lnRef idx="2">
+                              <a:schemeClr val="accent1">
+                                <a:shade val="50000"/>
+                              </a:schemeClr>
+                            </a:lnRef>
+                            <a:fillRef idx="1">
+                              <a:schemeClr val="accent1"/>
+                            </a:fillRef>
+                            <a:effectRef idx="0">
+                              <a:schemeClr val="accent1"/>
+                            </a:effectRef>
+                            <a:fontRef idx="minor">
+                              <a:schemeClr val="lt1"/>
+                            </a:fontRef>
+                          </wps:style>
+                          <wps:bodyPr rot="0" spcFirstLastPara="0" vertOverflow="overflow" horzOverflow="overflow" vert="horz" wrap="square" lIns="91440" tIns="45720" rIns="91440" bIns="45720" numCol="1" spcCol="0" rtlCol="0" fromWordArt="0" anchor="ctr" anchorCtr="0" forceAA="0" compatLnSpc="1">
+                            <a:prstTxWarp prst="textNoShape">
+                              <a:avLst/>
+                            </a:prstTxWarp>
+                            <a:noAutofit/>
+                          </wps:bodyPr>
+                        </wps:wsp>
+                        <wps:wsp>
+                          <wps:cNvPr id="8" name="Rectangle 8"/>
+                          <wps:cNvSpPr/>
+                          <wps:spPr>
+                            <a:xfrm>
+                              <a:off x="0" y="23152"/>
+                              <a:ext cx="2349429" cy="150095"/>
+                            </a:xfrm>
+                            <a:prstGeom prst="rect">
+                              <a:avLst/>
+                            </a:prstGeom>
+                          </wps:spPr>
+                          <wps:style>
+                            <a:lnRef idx="2">
+                              <a:schemeClr val="accent1">
+                                <a:shade val="50000"/>
+                              </a:schemeClr>
+                            </a:lnRef>
+                            <a:fillRef idx="1">
+                              <a:schemeClr val="accent1"/>
+                            </a:fillRef>
+                            <a:effectRef idx="0">
+                              <a:schemeClr val="accent1"/>
+                            </a:effectRef>
+                            <a:fontRef idx="minor">
+                              <a:schemeClr val="lt1"/>
+                            </a:fontRef>
+                          </wps:style>
+                          <wps:txbx>
+                            <w:txbxContent>
+                              <w:p>
+                                <w:pPr>
+                                  <w:jc w:val="center"/>
+                                  <w:rPr>
+                                    <w:rFonts w:asciiTheme="majorHAnsi" w:hAnsiTheme="majorHAnsi" w:cstheme="majorHAnsi"/>
+                                    <w:sz w:val="28"/>
+                                    <w:szCs w:val="28"/>
+                                  </w:rPr>
+                                </w:pPr>
+                                <w:r>
+                                  <w:rPr>
+                                    <w:rFonts w:asciiTheme="majorHAnsi" w:hAnsiTheme="majorHAnsi" w:cstheme="majorHAnsi"/>
+                                    <w:sz w:val="28"/>
+                                    <w:szCs w:val="28"/>
+                                  </w:rPr>
+                                  <w:t>MUST HAVE</w:t>
+                                </w:r>
+                              </w:p>
+                            </w:txbxContent>
+                          </wps:txbx>
+                          <wps:bodyPr rot="0" spcFirstLastPara="0" vertOverflow="overflow" horzOverflow="overflow" vert="horz" wrap="square" lIns="91440" tIns="45720" rIns="91440" bIns="45720" numCol="1" spcCol="0" rtlCol="0" fromWordArt="0" anchor="ctr" anchorCtr="0" forceAA="0" compatLnSpc="1">
+                            <a:prstTxWarp prst="textNoShape">
+                              <a:avLst/>
+                            </a:prstTxWarp>
+                            <a:noAutofit/>
+                          </wps:bodyPr>
+                        </wps:wsp>
+                      </wpg:grpSp>
+                      <wps:wsp>
+                        <wps:cNvPr id="4" name="Text Box 4"/>
+                        <wps:cNvSpPr txBox="1"/>
+                        <wps:spPr>
+                          <a:xfrm>
+                            <a:off x="18094" y="235379"/>
+                            <a:ext cx="3375471" cy="5513560"/>
+                          </a:xfrm>
+                          <a:prstGeom prst="rect">
+                            <a:avLst/>
+                          </a:prstGeom>
+                          <a:noFill/>
+                          <a:ln w="6350">
+                            <a:noFill/>
+                          </a:ln>
+                        </wps:spPr>
+                        <wps:txbx>
+                          <w:txbxContent>
+                            <w:p>
+                              <w:pPr>
+                                <w:pStyle w:val="NoSpacing"/>
+                                <w:numPr>
+                                  <w:ilvl w:val="0"/>
+                                  <w:numId w:val="16"/>
+                                </w:numPr>
+                                <w:ind w:left="360"/>
+                                <w:rPr>
+                                  <w:rFonts w:asciiTheme="majorHAnsi" w:eastAsiaTheme="minorEastAsia" w:hAnsiTheme="majorHAnsi" w:cstheme="majorHAnsi"/>
+                                </w:rPr>
+                              </w:pPr>
+                              <w:r>
+                                <w:rPr>
+                                  <w:rFonts w:asciiTheme="majorHAnsi" w:hAnsiTheme="majorHAnsi" w:cstheme="majorHAnsi"/>
+                                </w:rPr>
+                                <w:t>Code fully integrated into a Version Control System</w:t>
+                              </w:r>
+                              <w:r>
+                                <w:rPr>
+                                  <w:rFonts w:asciiTheme="majorHAnsi" w:hAnsiTheme="majorHAnsi" w:cstheme="majorHAnsi"/>
+                                </w:rPr>
+                                <w:t xml:space="preserve"> </w:t>
+                              </w:r>
+                              <w:r>
+                                <w:rPr>
+                                  <w:rFonts w:asciiTheme="majorHAnsi" w:hAnsiTheme="majorHAnsi" w:cstheme="majorHAnsi"/>
+                                </w:rPr>
+                                <w:t>(Git)</w:t>
+                              </w:r>
+                              <w:r>
+                                <w:rPr>
+                                  <w:rFonts w:asciiTheme="majorHAnsi" w:hAnsiTheme="majorHAnsi" w:cstheme="majorHAnsi"/>
+                                </w:rPr>
+                                <w:t>.</w:t>
+                              </w:r>
+                            </w:p>
+                            <w:p>
+                              <w:pPr>
+                                <w:pStyle w:val="NoSpacing"/>
+                                <w:numPr>
+                                  <w:ilvl w:val="0"/>
+                                  <w:numId w:val="16"/>
+                                </w:numPr>
+                                <w:ind w:left="360"/>
+                                <w:rPr>
+                                  <w:rFonts w:asciiTheme="majorHAnsi" w:hAnsiTheme="majorHAnsi" w:cstheme="majorHAnsi"/>
+                                </w:rPr>
+                              </w:pPr>
+                              <w:r>
+                                <w:rPr>
+                                  <w:rFonts w:asciiTheme="majorHAnsi" w:hAnsiTheme="majorHAnsi" w:cstheme="majorHAnsi"/>
+                                </w:rPr>
+                                <w:t xml:space="preserve">A build of the application present in the root </w:t>
+                              </w:r>
+                              <w:r>
+                                <w:rPr>
+                                  <w:rFonts w:asciiTheme="majorHAnsi" w:hAnsiTheme="majorHAnsi" w:cstheme="majorHAnsi"/>
+                                </w:rPr>
+                                <w:t>folder.</w:t>
+                              </w:r>
+                            </w:p>
+                            <w:p>
+                              <w:pPr>
+                                <w:pStyle w:val="NoSpacing"/>
+                                <w:numPr>
+                                  <w:ilvl w:val="0"/>
+                                  <w:numId w:val="16"/>
+                                </w:numPr>
+                                <w:ind w:left="360"/>
+                                <w:rPr>
+                                  <w:rFonts w:asciiTheme="majorHAnsi" w:hAnsiTheme="majorHAnsi" w:cstheme="majorHAnsi"/>
+                                </w:rPr>
+                              </w:pPr>
+                              <w:r>
+                                <w:rPr>
+                                  <w:rFonts w:asciiTheme="majorHAnsi" w:hAnsiTheme="majorHAnsi" w:cstheme="majorHAnsi"/>
+                                </w:rPr>
+                                <w:t>A working application that is interactive with a front-end command-line interface (CLI)</w:t>
+                              </w:r>
+                              <w:r>
+                                <w:rPr>
+                                  <w:rFonts w:asciiTheme="majorHAnsi" w:hAnsiTheme="majorHAnsi" w:cstheme="majorHAnsi"/>
+                                </w:rPr>
+                                <w:t>.</w:t>
+                              </w:r>
+                            </w:p>
+                            <w:p>
+                              <w:pPr>
+                                <w:pStyle w:val="NoSpacing"/>
+                                <w:numPr>
+                                  <w:ilvl w:val="0"/>
+                                  <w:numId w:val="17"/>
+                                </w:numPr>
+                                <w:ind w:left="360"/>
+                                <w:rPr>
+                                  <w:rFonts w:asciiTheme="majorHAnsi" w:hAnsiTheme="majorHAnsi" w:cstheme="majorHAnsi"/>
+                                </w:rPr>
+                              </w:pPr>
+                              <w:r>
+                                <w:rPr>
+                                  <w:rFonts w:asciiTheme="majorHAnsi" w:hAnsiTheme="majorHAnsi" w:cstheme="majorHAnsi"/>
+                                </w:rPr>
+                                <w:t>A fat .jar which can be deployed from the command-line</w:t>
+                              </w:r>
+                              <w:r>
+                                <w:rPr>
+                                  <w:rFonts w:asciiTheme="majorHAnsi" w:hAnsiTheme="majorHAnsi" w:cstheme="majorHAnsi"/>
+                                </w:rPr>
+                                <w:t>.</w:t>
+                              </w:r>
+                            </w:p>
+                            <w:p>
+                              <w:pPr>
+                                <w:pStyle w:val="NoSpacing"/>
+                                <w:numPr>
+                                  <w:ilvl w:val="0"/>
+                                  <w:numId w:val="16"/>
+                                </w:numPr>
+                                <w:ind w:left="360"/>
+                                <w:rPr>
+                                  <w:rFonts w:asciiTheme="majorHAnsi" w:hAnsiTheme="majorHAnsi" w:cstheme="majorHAnsi"/>
+                                </w:rPr>
+                              </w:pPr>
+                              <w:r>
+                                <w:rPr>
+                                  <w:rFonts w:asciiTheme="majorHAnsi" w:hAnsiTheme="majorHAnsi" w:cstheme="majorHAnsi"/>
+                                </w:rPr>
+                                <w:t>A completed project management board; user stories, acceptance criteria</w:t>
+                              </w:r>
+                              <w:r>
+                                <w:rPr>
+                                  <w:rFonts w:asciiTheme="majorHAnsi" w:hAnsiTheme="majorHAnsi" w:cstheme="majorHAnsi"/>
+                                </w:rPr>
+                                <w:t xml:space="preserve"> + </w:t>
+                              </w:r>
+                              <w:r>
+                                <w:rPr>
+                                  <w:rFonts w:asciiTheme="majorHAnsi" w:hAnsiTheme="majorHAnsi" w:cstheme="majorHAnsi"/>
+                                </w:rPr>
+                                <w:t>story points estimation</w:t>
+                              </w:r>
+                              <w:r>
+                                <w:rPr>
+                                  <w:rFonts w:asciiTheme="majorHAnsi" w:hAnsiTheme="majorHAnsi" w:cstheme="majorHAnsi"/>
+                                </w:rPr>
+                                <w:t>.</w:t>
+                              </w:r>
+                            </w:p>
+                            <w:p>
+                              <w:pPr>
+                                <w:pStyle w:val="NoSpacing"/>
+                                <w:numPr>
+                                  <w:ilvl w:val="0"/>
+                                  <w:numId w:val="16"/>
+                                </w:numPr>
+                                <w:ind w:left="360"/>
+                                <w:rPr>
+                                  <w:rFonts w:asciiTheme="majorHAnsi" w:hAnsiTheme="majorHAnsi" w:cstheme="majorHAnsi"/>
+                                </w:rPr>
+                              </w:pPr>
+                              <w:r>
+                                <w:rPr>
+                                  <w:rFonts w:asciiTheme="majorHAnsi" w:hAnsiTheme="majorHAnsi" w:cstheme="majorHAnsi"/>
+                                </w:rPr>
+                                <w:t>A risk assessment outlining risks during the project timeframe</w:t>
+                              </w:r>
+                              <w:r>
+                                <w:rPr>
+                                  <w:rFonts w:asciiTheme="majorHAnsi" w:hAnsiTheme="majorHAnsi" w:cstheme="majorHAnsi"/>
+                                </w:rPr>
+                                <w:t xml:space="preserve"> (</w:t>
+                              </w:r>
+                              <w:r>
+                                <w:rPr>
+                                  <w:rFonts w:asciiTheme="majorHAnsi" w:hAnsiTheme="majorHAnsi" w:cstheme="majorHAnsi"/>
+                                </w:rPr>
+                                <w:t>pdf</w:t>
+                              </w:r>
+                              <w:r>
+                                <w:rPr>
+                                  <w:rFonts w:asciiTheme="majorHAnsi" w:hAnsiTheme="majorHAnsi" w:cstheme="majorHAnsi"/>
+                                </w:rPr>
+                                <w:t>).</w:t>
+                              </w:r>
+                            </w:p>
+                            <w:p>
+                              <w:pPr>
+                                <w:pStyle w:val="NoSpacing"/>
+                                <w:numPr>
+                                  <w:ilvl w:val="0"/>
+                                  <w:numId w:val="16"/>
+                                </w:numPr>
+                                <w:ind w:left="360"/>
+                                <w:rPr>
+                                  <w:rFonts w:asciiTheme="majorHAnsi" w:hAnsiTheme="majorHAnsi" w:cstheme="majorHAnsi"/>
+                                </w:rPr>
+                              </w:pPr>
+                              <w:r>
+                                <w:rPr>
+                                  <w:rFonts w:asciiTheme="majorHAnsi" w:hAnsiTheme="majorHAnsi" w:cstheme="majorHAnsi"/>
+                                </w:rPr>
+                                <w:t>A ‘back-end’, following best practices and design</w:t>
+                              </w:r>
+                              <w:r>
+                                <w:rPr>
+                                  <w:rFonts w:asciiTheme="majorHAnsi" w:hAnsiTheme="majorHAnsi" w:cstheme="majorHAnsi"/>
+                                </w:rPr>
+                                <w:t>.</w:t>
+                              </w:r>
+                            </w:p>
+                            <w:p>
+                              <w:pPr>
+                                <w:pStyle w:val="NoSpacing"/>
+                                <w:numPr>
+                                  <w:ilvl w:val="0"/>
+                                  <w:numId w:val="16"/>
+                                </w:numPr>
+                                <w:ind w:left="360"/>
+                                <w:rPr>
+                                  <w:rFonts w:asciiTheme="majorHAnsi" w:hAnsiTheme="majorHAnsi" w:cstheme="majorHAnsi"/>
+                                </w:rPr>
+                              </w:pPr>
+                              <w:r>
+                                <w:rPr>
+                                  <w:rFonts w:asciiTheme="majorHAnsi" w:hAnsiTheme="majorHAnsi" w:cstheme="majorHAnsi"/>
+                                </w:rPr>
+                                <w:t>A</w:t>
+                              </w:r>
+                              <w:r>
+                                <w:rPr>
+                                  <w:rFonts w:asciiTheme="majorHAnsi" w:hAnsiTheme="majorHAnsi" w:cstheme="majorHAnsi"/>
+                                </w:rPr>
+                                <w:t>n application build,</w:t>
+                              </w:r>
+                              <w:r>
+                                <w:rPr>
+                                  <w:rFonts w:asciiTheme="majorHAnsi" w:hAnsiTheme="majorHAnsi" w:cstheme="majorHAnsi"/>
+                                </w:rPr>
+                                <w:t xml:space="preserve"> including </w:t>
+                              </w:r>
+                              <w:r>
+                                <w:rPr>
+                                  <w:rFonts w:asciiTheme="majorHAnsi" w:hAnsiTheme="majorHAnsi" w:cstheme="majorHAnsi"/>
+                                </w:rPr>
+                                <w:t>possible</w:t>
+                              </w:r>
+                              <w:r>
+                                <w:rPr>
+                                  <w:rFonts w:asciiTheme="majorHAnsi" w:hAnsiTheme="majorHAnsi" w:cstheme="majorHAnsi"/>
+                                </w:rPr>
+                                <w:t xml:space="preserve"> dependencie</w:t>
+                              </w:r>
+                              <w:r>
+                                <w:rPr>
+                                  <w:rFonts w:asciiTheme="majorHAnsi" w:hAnsiTheme="majorHAnsi" w:cstheme="majorHAnsi"/>
+                                </w:rPr>
+                                <w:t>s</w:t>
+                              </w:r>
+                              <w:r>
+                                <w:rPr>
+                                  <w:rFonts w:asciiTheme="majorHAnsi" w:hAnsiTheme="majorHAnsi" w:cstheme="majorHAnsi"/>
+                                </w:rPr>
+                                <w:t xml:space="preserve">, produced </w:t>
+                              </w:r>
+                              <w:r>
+                                <w:rPr>
+                                  <w:rFonts w:asciiTheme="majorHAnsi" w:hAnsiTheme="majorHAnsi" w:cstheme="majorHAnsi"/>
+                                </w:rPr>
+                                <w:t>with</w:t>
+                              </w:r>
+                              <w:r>
+                                <w:rPr>
+                                  <w:rFonts w:asciiTheme="majorHAnsi" w:hAnsiTheme="majorHAnsi" w:cstheme="majorHAnsi"/>
+                                </w:rPr>
+                                <w:t xml:space="preserve"> integrated build tool (Maven). </w:t>
+                              </w:r>
+                            </w:p>
+                            <w:p>
+                              <w:pPr>
+                                <w:pStyle w:val="NoSpacing"/>
+                                <w:numPr>
+                                  <w:ilvl w:val="0"/>
+                                  <w:numId w:val="16"/>
+                                </w:numPr>
+                                <w:ind w:left="360"/>
+                                <w:rPr>
+                                  <w:rFonts w:asciiTheme="majorHAnsi" w:hAnsiTheme="majorHAnsi" w:cstheme="majorHAnsi"/>
+                                </w:rPr>
+                              </w:pPr>
+                              <w:r>
+                                <w:rPr>
+                                  <w:rFonts w:asciiTheme="majorHAnsi" w:hAnsiTheme="majorHAnsi" w:cstheme="majorHAnsi"/>
+                                </w:rPr>
+                                <w:t>Unit tests for validation of the application. (Junit &amp; Mockito)</w:t>
+                              </w:r>
+                            </w:p>
+                            <w:p>
+                              <w:pPr>
+                                <w:pStyle w:val="NoSpacing"/>
+                                <w:numPr>
+                                  <w:ilvl w:val="0"/>
+                                  <w:numId w:val="16"/>
+                                </w:numPr>
+                                <w:ind w:left="360"/>
+                                <w:rPr>
+                                  <w:rFonts w:asciiTheme="majorHAnsi" w:hAnsiTheme="majorHAnsi" w:cstheme="majorHAnsi"/>
+                                </w:rPr>
+                              </w:pPr>
+                              <w:r>
+                                <w:rPr>
+                                  <w:rFonts w:asciiTheme="majorHAnsi" w:hAnsiTheme="majorHAnsi" w:cstheme="majorHAnsi"/>
+                                </w:rPr>
+                                <w:t>The project connecting via JDBC to a local-based MySQL instance</w:t>
+                              </w:r>
+                            </w:p>
+                            <w:p>
+                              <w:pPr>
+                                <w:pStyle w:val="NoSpacing"/>
+                                <w:numPr>
+                                  <w:ilvl w:val="0"/>
+                                  <w:numId w:val="16"/>
+                                </w:numPr>
+                                <w:ind w:left="360"/>
+                                <w:rPr>
+                                  <w:rFonts w:asciiTheme="majorHAnsi" w:hAnsiTheme="majorHAnsi" w:cstheme="majorHAnsi"/>
+                                </w:rPr>
+                              </w:pPr>
+                              <w:r>
+                                <w:rPr>
+                                  <w:rFonts w:asciiTheme="majorHAnsi" w:hAnsiTheme="majorHAnsi" w:cstheme="majorHAnsi"/>
+                                </w:rPr>
+                                <w:t xml:space="preserve">A </w:t>
+                              </w:r>
+                              <w:r>
+                                <w:rPr>
+                                  <w:rFonts w:asciiTheme="majorHAnsi" w:hAnsiTheme="majorHAnsi" w:cstheme="majorHAnsi"/>
+                                </w:rPr>
+                                <w:t>CRUD functionality following the Enterprise Architecture Model</w:t>
+                              </w:r>
+                              <w:r>
+                                <w:rPr>
+                                  <w:rFonts w:asciiTheme="majorHAnsi" w:hAnsiTheme="majorHAnsi" w:cstheme="majorHAnsi"/>
+                                </w:rPr>
+                                <w:t xml:space="preserve">; </w:t>
+                              </w:r>
+                              <w:r>
+                                <w:rPr>
+                                  <w:rFonts w:asciiTheme="majorHAnsi" w:hAnsiTheme="majorHAnsi" w:cstheme="majorHAnsi"/>
+                                </w:rPr>
+                                <w:t>customers, items, and orders entities.</w:t>
+                              </w:r>
+                            </w:p>
+                            <w:p>
+                              <w:pPr>
+                                <w:pStyle w:val="NoSpacing"/>
+                                <w:numPr>
+                                  <w:ilvl w:val="0"/>
+                                  <w:numId w:val="16"/>
+                                </w:numPr>
+                                <w:ind w:left="360"/>
+                                <w:rPr>
+                                  <w:rFonts w:asciiTheme="majorHAnsi" w:hAnsiTheme="majorHAnsi" w:cstheme="majorHAnsi"/>
+                                </w:rPr>
+                              </w:pPr>
+                              <w:r>
+                                <w:rPr>
+                                  <w:rFonts w:asciiTheme="majorHAnsi" w:hAnsiTheme="majorHAnsi" w:cstheme="majorHAnsi"/>
+                                </w:rPr>
+                                <w:t>add/delete an item to and from an order.</w:t>
+                              </w:r>
+                            </w:p>
+                            <w:p>
+                              <w:pPr>
+                                <w:pStyle w:val="NoSpacing"/>
+                                <w:numPr>
+                                  <w:ilvl w:val="0"/>
+                                  <w:numId w:val="16"/>
+                                </w:numPr>
+                                <w:ind w:left="360"/>
+                                <w:rPr>
+                                  <w:rFonts w:asciiTheme="majorHAnsi" w:hAnsiTheme="majorHAnsi" w:cstheme="majorHAnsi"/>
+                                </w:rPr>
+                              </w:pPr>
+                              <w:r>
+                                <w:rPr>
+                                  <w:rFonts w:asciiTheme="majorHAnsi" w:hAnsiTheme="majorHAnsi" w:cstheme="majorHAnsi"/>
+                                </w:rPr>
+                                <w:t xml:space="preserve">A relational database used to persist data for the project </w:t>
+                              </w:r>
+                            </w:p>
+                            <w:p>
+                              <w:pPr>
+                                <w:pStyle w:val="NoSpacing"/>
+                                <w:numPr>
+                                  <w:ilvl w:val="0"/>
+                                  <w:numId w:val="16"/>
+                                </w:numPr>
+                                <w:ind w:left="360"/>
+                                <w:rPr>
+                                  <w:rFonts w:asciiTheme="majorHAnsi" w:hAnsiTheme="majorHAnsi" w:cstheme="majorHAnsi"/>
+                                </w:rPr>
+                              </w:pPr>
+                              <w:r>
+                                <w:rPr>
+                                  <w:rFonts w:asciiTheme="majorHAnsi" w:hAnsiTheme="majorHAnsi" w:cstheme="majorHAnsi"/>
+                                </w:rPr>
+                                <w:t>A primary key in each of the entities</w:t>
+                              </w:r>
+                              <w:r>
+                                <w:rPr>
+                                  <w:rFonts w:asciiTheme="majorHAnsi" w:hAnsiTheme="majorHAnsi" w:cstheme="majorHAnsi"/>
+                                </w:rPr>
+                                <w:t xml:space="preserve"> (tables)</w:t>
+                              </w:r>
+                            </w:p>
+                            <w:p>
+                              <w:pPr>
+                                <w:pStyle w:val="NoSpacing"/>
+                                <w:numPr>
+                                  <w:ilvl w:val="0"/>
+                                  <w:numId w:val="16"/>
+                                </w:numPr>
+                                <w:ind w:left="360"/>
+                                <w:rPr>
+                                  <w:rFonts w:asciiTheme="majorHAnsi" w:hAnsiTheme="majorHAnsi" w:cstheme="majorHAnsi"/>
+                                </w:rPr>
+                              </w:pPr>
+                              <w:r>
+                                <w:rPr>
+                                  <w:rFonts w:asciiTheme="majorHAnsi" w:hAnsiTheme="majorHAnsi" w:cstheme="majorHAnsi"/>
+                                </w:rPr>
+                                <w:t>A sensible package structure.</w:t>
+                              </w:r>
+                            </w:p>
+                            <w:p>
+                              <w:pPr>
+                                <w:pStyle w:val="NoSpacing"/>
+                                <w:numPr>
+                                  <w:ilvl w:val="0"/>
+                                  <w:numId w:val="16"/>
+                                </w:numPr>
+                                <w:ind w:left="360"/>
+                                <w:rPr>
+                                  <w:rFonts w:asciiTheme="majorHAnsi" w:hAnsiTheme="majorHAnsi" w:cstheme="majorHAnsi"/>
+                                </w:rPr>
+                              </w:pPr>
+                              <w:r>
+                                <w:rPr>
+                                  <w:rFonts w:asciiTheme="majorHAnsi" w:hAnsiTheme="majorHAnsi" w:cstheme="majorHAnsi"/>
+                                </w:rPr>
+                                <w:t>A completed README.md, explaining how to use and test the application.</w:t>
+                              </w:r>
+                            </w:p>
+                            <w:p>
+                              <w:pPr>
+                                <w:pStyle w:val="NoSpacing"/>
+                                <w:numPr>
+                                  <w:ilvl w:val="0"/>
+                                  <w:numId w:val="16"/>
+                                </w:numPr>
+                                <w:ind w:left="360"/>
+                                <w:rPr>
+                                  <w:rFonts w:asciiTheme="majorHAnsi" w:hAnsiTheme="majorHAnsi" w:cstheme="majorHAnsi"/>
+                                </w:rPr>
+                              </w:pPr>
+                              <w:r>
+                                <w:rPr>
+                                  <w:rFonts w:asciiTheme="majorHAnsi" w:hAnsiTheme="majorHAnsi" w:cstheme="majorHAnsi"/>
+                                </w:rPr>
+                                <w:t>At least one ERD and one UML diagram</w:t>
+                              </w:r>
+                              <w:r>
+                                <w:rPr>
+                                  <w:rFonts w:asciiTheme="majorHAnsi" w:hAnsiTheme="majorHAnsi" w:cstheme="majorHAnsi"/>
+                                </w:rPr>
+                                <w:t xml:space="preserve"> (</w:t>
+                              </w:r>
+                              <w:proofErr w:type="spellStart"/>
+                              <w:r>
+                                <w:rPr>
+                                  <w:rFonts w:asciiTheme="majorHAnsi" w:hAnsiTheme="majorHAnsi" w:cstheme="majorHAnsi"/>
+                                </w:rPr>
+                                <w:t>png</w:t>
+                              </w:r>
+                              <w:proofErr w:type="spellEnd"/>
+                              <w:r>
+                                <w:rPr>
+                                  <w:rFonts w:asciiTheme="majorHAnsi" w:hAnsiTheme="majorHAnsi" w:cstheme="majorHAnsi"/>
+                                </w:rPr>
+                                <w:t>)</w:t>
+                              </w:r>
+                            </w:p>
+                            <w:p>
+                              <w:pPr>
+                                <w:pStyle w:val="NoSpacing"/>
+                                <w:numPr>
+                                  <w:ilvl w:val="0"/>
+                                  <w:numId w:val="16"/>
+                                </w:numPr>
+                                <w:ind w:left="360"/>
+                              </w:pPr>
+                              <w:r>
+                                <w:rPr>
+                                  <w:rFonts w:asciiTheme="majorHAnsi" w:hAnsiTheme="majorHAnsi" w:cstheme="majorHAnsi"/>
+                                </w:rPr>
+                                <w:t>A copy of the presentation</w:t>
+                              </w:r>
+                              <w:r>
+                                <w:rPr>
+                                  <w:rFonts w:asciiTheme="majorHAnsi" w:hAnsiTheme="majorHAnsi" w:cstheme="majorHAnsi"/>
+                                </w:rPr>
+                                <w:t xml:space="preserve"> (pdf)</w:t>
+                              </w:r>
+                            </w:p>
+                          </w:txbxContent>
+                        </wps:txbx>
+                        <wps:bodyPr rot="0" spcFirstLastPara="0" vertOverflow="overflow" horzOverflow="overflow" vert="horz" wrap="square" lIns="91440" tIns="45720" rIns="91440" bIns="45720" numCol="1" spcCol="0" rtlCol="0" fromWordArt="0" anchor="t" anchorCtr="0" forceAA="0" compatLnSpc="1">
+                          <a:prstTxWarp prst="textNoShape">
+                            <a:avLst/>
+                          </a:prstTxWarp>
+                          <a:noAutofit/>
+                        </wps:bodyPr>
+                      </wps:wsp>
+                    </wpg:wgp>
+                  </a:graphicData>
+                </a:graphic>
+                <wp14:sizeRelH relativeFrom="margin">
+                  <wp14:pctWidth>0</wp14:pctWidth>
+                </wp14:sizeRelH>
+              </wp:anchor>
+            </w:drawing>
+          </mc:Choice>
+          <mc:Fallback>
+            <w:pict>
+              <v:group w14:anchorId="068FF46E" id="Group 23" o:spid="_x0000_s1036" style="position:absolute;left:0;text-align:left;margin-left:-44.2pt;margin-top:11.8pt;width:269.3pt;height:454.8pt;z-index:251679744;mso-width-relative:margin" coordorigin="180" coordsize="33754,57761" o:gfxdata="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">
+                <v:group id="Group 9" o:spid="_x0000_s1037" style="position:absolute;left:181;width:32677;height:57761" coordorigin=",231" coordsize="23495,30556" o:gfxdata="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">
+                  <v:rect id="Rectangle 1" o:spid="_x0000_s1038" style="position:absolute;top:231;width:23495;height:30556;visibility:visible;mso-wrap-style:square;v-text-anchor:middle" o:gfxdata="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" fillcolor="#bdd6ee [1304]" strokecolor="#1f3763 [1604]" strokeweight="1pt"/>
+                  <v:rect id="Rectangle 8" o:spid="_x0000_s1039" style="position:absolute;top:231;width:23494;height:1501;visibility:visible;mso-wrap-style:square;v-text-anchor:middle" o:gfxdata="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" fillcolor="#4472c4 [3204]" strokecolor="#1f3763 [1604]" strokeweight="1pt">
+                    <v:textbox>
+                      <w:txbxContent>
+                        <w:p>
+                          <w:pPr>
+                            <w:jc w:val="center"/>
+                            <w:rPr>
+                              <w:rFonts w:asciiTheme="majorHAnsi" w:hAnsiTheme="majorHAnsi" w:cstheme="majorHAnsi"/>
+                              <w:sz w:val="28"/>
+                              <w:szCs w:val="28"/>
+                            </w:rPr>
+                          </w:pPr>
+                          <w:r>
+                            <w:rPr>
+                              <w:rFonts w:asciiTheme="majorHAnsi" w:hAnsiTheme="majorHAnsi" w:cstheme="majorHAnsi"/>
+                              <w:sz w:val="28"/>
+                              <w:szCs w:val="28"/>
+                            </w:rPr>
+                            <w:t>MUST HAVE</w:t>
+                          </w:r>
+                        </w:p>
+                      </w:txbxContent>
+                    </v:textbox>
+                  </v:rect>
+                </v:group>
+                <v:shape id="Text Box 4" o:spid="_x0000_s1040" type="#_x0000_t202" style="position:absolute;left:180;top:2353;width:33755;height:55136;visibility:visible;mso-wrap-style:square;v-text-anchor:top" o:gfxdata="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" filled="f" stroked="f" strokeweight=".5pt">
+                  <v:textbox>
+                    <w:txbxContent>
+                      <w:p>
+                        <w:pPr>
+                          <w:pStyle w:val="NoSpacing"/>
+                          <w:numPr>
+                            <w:ilvl w:val="0"/>
+                            <w:numId w:val="16"/>
+                          </w:numPr>
+                          <w:ind w:left="360"/>
+                          <w:rPr>
+                            <w:rFonts w:asciiTheme="majorHAnsi" w:eastAsiaTheme="minorEastAsia" w:hAnsiTheme="majorHAnsi" w:cstheme="majorHAnsi"/>
+                          </w:rPr>
+                        </w:pPr>
+                        <w:r>
+                          <w:rPr>
+                            <w:rFonts w:asciiTheme="majorHAnsi" w:hAnsiTheme="majorHAnsi" w:cstheme="majorHAnsi"/>
+                          </w:rPr>
+                          <w:t>Code fully integrated into a Version Control System</w:t>
+                        </w:r>
+                        <w:r>
+                          <w:rPr>
+                            <w:rFonts w:asciiTheme="majorHAnsi" w:hAnsiTheme="majorHAnsi" w:cstheme="majorHAnsi"/>
+                          </w:rPr>
+                          <w:t xml:space="preserve"> </w:t>
+                        </w:r>
+                        <w:r>
+                          <w:rPr>
+                            <w:rFonts w:asciiTheme="majorHAnsi" w:hAnsiTheme="majorHAnsi" w:cstheme="majorHAnsi"/>
+                          </w:rPr>
+                          <w:t>(Git)</w:t>
+                        </w:r>
+                        <w:r>
+                          <w:rPr>
+                            <w:rFonts w:asciiTheme="majorHAnsi" w:hAnsiTheme="majorHAnsi" w:cstheme="majorHAnsi"/>
+                          </w:rPr>
+                          <w:t>.</w:t>
+                        </w:r>
+                      </w:p>
+                      <w:p>
+                        <w:pPr>
+                          <w:pStyle w:val="NoSpacing"/>
+                          <w:numPr>
+                            <w:ilvl w:val="0"/>
+                            <w:numId w:val="16"/>
+                          </w:numPr>
+                          <w:ind w:left="360"/>
+                          <w:rPr>
+                            <w:rFonts w:asciiTheme="majorHAnsi" w:hAnsiTheme="majorHAnsi" w:cstheme="majorHAnsi"/>
+                          </w:rPr>
+                        </w:pPr>
+                        <w:r>
+                          <w:rPr>
+                            <w:rFonts w:asciiTheme="majorHAnsi" w:hAnsiTheme="majorHAnsi" w:cstheme="majorHAnsi"/>
+                          </w:rPr>
+                          <w:t xml:space="preserve">A build of the application present in the root </w:t>
+                        </w:r>
+                        <w:r>
+                          <w:rPr>
+                            <w:rFonts w:asciiTheme="majorHAnsi" w:hAnsiTheme="majorHAnsi" w:cstheme="majorHAnsi"/>
+                          </w:rPr>
+                          <w:t>folder.</w:t>
+                        </w:r>
+                      </w:p>
+                      <w:p>
+                        <w:pPr>
+                          <w:pStyle w:val="NoSpacing"/>
+                          <w:numPr>
+                            <w:ilvl w:val="0"/>
+                            <w:numId w:val="16"/>
+                          </w:numPr>
+                          <w:ind w:left="360"/>
+                          <w:rPr>
+                            <w:rFonts w:asciiTheme="majorHAnsi" w:hAnsiTheme="majorHAnsi" w:cstheme="majorHAnsi"/>
+                          </w:rPr>
+                        </w:pPr>
+                        <w:r>
+                          <w:rPr>
+                            <w:rFonts w:asciiTheme="majorHAnsi" w:hAnsiTheme="majorHAnsi" w:cstheme="majorHAnsi"/>
+                          </w:rPr>
+                          <w:t>A working application that is interactive with a front-end command-line interface (CLI)</w:t>
+                        </w:r>
+                        <w:r>
+                          <w:rPr>
+                            <w:rFonts w:asciiTheme="majorHAnsi" w:hAnsiTheme="majorHAnsi" w:cstheme="majorHAnsi"/>
+                          </w:rPr>
+                          <w:t>.</w:t>
+                        </w:r>
+                      </w:p>
+                      <w:p>
+                        <w:pPr>
+                          <w:pStyle w:val="NoSpacing"/>
+                          <w:numPr>
+                            <w:ilvl w:val="0"/>
+                            <w:numId w:val="17"/>
+                          </w:numPr>
+                          <w:ind w:left="360"/>
+                          <w:rPr>
+                            <w:rFonts w:asciiTheme="majorHAnsi" w:hAnsiTheme="majorHAnsi" w:cstheme="majorHAnsi"/>
+                          </w:rPr>
+                        </w:pPr>
+                        <w:r>
+                          <w:rPr>
+                            <w:rFonts w:asciiTheme="majorHAnsi" w:hAnsiTheme="majorHAnsi" w:cstheme="majorHAnsi"/>
+                          </w:rPr>
+                          <w:t>A fat .jar which can be deployed from the command-line</w:t>
+                        </w:r>
+                        <w:r>
+                          <w:rPr>
+                            <w:rFonts w:asciiTheme="majorHAnsi" w:hAnsiTheme="majorHAnsi" w:cstheme="majorHAnsi"/>
+                          </w:rPr>
+                          <w:t>.</w:t>
+                        </w:r>
+                      </w:p>
+                      <w:p>
+                        <w:pPr>
+                          <w:pStyle w:val="NoSpacing"/>
+                          <w:numPr>
+                            <w:ilvl w:val="0"/>
+                            <w:numId w:val="16"/>
+                          </w:numPr>
+                          <w:ind w:left="360"/>
+                          <w:rPr>
+                            <w:rFonts w:asciiTheme="majorHAnsi" w:hAnsiTheme="majorHAnsi" w:cstheme="majorHAnsi"/>
+                          </w:rPr>
+                        </w:pPr>
+                        <w:r>
+                          <w:rPr>
+                            <w:rFonts w:asciiTheme="majorHAnsi" w:hAnsiTheme="majorHAnsi" w:cstheme="majorHAnsi"/>
+                          </w:rPr>
+                          <w:t>A completed project management board; user stories, acceptance criteria</w:t>
+                        </w:r>
+                        <w:r>
+                          <w:rPr>
+                            <w:rFonts w:asciiTheme="majorHAnsi" w:hAnsiTheme="majorHAnsi" w:cstheme="majorHAnsi"/>
+                          </w:rPr>
+                          <w:t xml:space="preserve"> + </w:t>
+                        </w:r>
+                        <w:r>
+                          <w:rPr>
+                            <w:rFonts w:asciiTheme="majorHAnsi" w:hAnsiTheme="majorHAnsi" w:cstheme="majorHAnsi"/>
+                          </w:rPr>
+                          <w:t>story points estimation</w:t>
+                        </w:r>
+                        <w:r>
+                          <w:rPr>
+                            <w:rFonts w:asciiTheme="majorHAnsi" w:hAnsiTheme="majorHAnsi" w:cstheme="majorHAnsi"/>
+                          </w:rPr>
+                          <w:t>.</w:t>
+                        </w:r>
+                      </w:p>
+                      <w:p>
+                        <w:pPr>
+                          <w:pStyle w:val="NoSpacing"/>
+                          <w:numPr>
+                            <w:ilvl w:val="0"/>
+                            <w:numId w:val="16"/>
+                          </w:numPr>
+                          <w:ind w:left="360"/>
+                          <w:rPr>
+                            <w:rFonts w:asciiTheme="majorHAnsi" w:hAnsiTheme="majorHAnsi" w:cstheme="majorHAnsi"/>
+                          </w:rPr>
+                        </w:pPr>
+                        <w:r>
+                          <w:rPr>
+                            <w:rFonts w:asciiTheme="majorHAnsi" w:hAnsiTheme="majorHAnsi" w:cstheme="majorHAnsi"/>
+                          </w:rPr>
+                          <w:t>A risk assessment outlining risks during the project timeframe</w:t>
+                        </w:r>
+                        <w:r>
+                          <w:rPr>
+                            <w:rFonts w:asciiTheme="majorHAnsi" w:hAnsiTheme="majorHAnsi" w:cstheme="majorHAnsi"/>
+                          </w:rPr>
+                          <w:t xml:space="preserve"> (</w:t>
+                        </w:r>
+                        <w:r>
+                          <w:rPr>
+                            <w:rFonts w:asciiTheme="majorHAnsi" w:hAnsiTheme="majorHAnsi" w:cstheme="majorHAnsi"/>
+                          </w:rPr>
+                          <w:t>pdf</w:t>
+                        </w:r>
+                        <w:r>
+                          <w:rPr>
+                            <w:rFonts w:asciiTheme="majorHAnsi" w:hAnsiTheme="majorHAnsi" w:cstheme="majorHAnsi"/>
+                          </w:rPr>
+                          <w:t>).</w:t>
+                        </w:r>
+                      </w:p>
+                      <w:p>
+                        <w:pPr>
+                          <w:pStyle w:val="NoSpacing"/>
+                          <w:numPr>
+                            <w:ilvl w:val="0"/>
+                            <w:numId w:val="16"/>
+                          </w:numPr>
+                          <w:ind w:left="360"/>
+                          <w:rPr>
+                            <w:rFonts w:asciiTheme="majorHAnsi" w:hAnsiTheme="majorHAnsi" w:cstheme="majorHAnsi"/>
+                          </w:rPr>
+                        </w:pPr>
+                        <w:r>
+                          <w:rPr>
+                            <w:rFonts w:asciiTheme="majorHAnsi" w:hAnsiTheme="majorHAnsi" w:cstheme="majorHAnsi"/>
+                          </w:rPr>
+                          <w:t>A ‘back-end’, following best practices and design</w:t>
+                        </w:r>
+                        <w:r>
+                          <w:rPr>
+                            <w:rFonts w:asciiTheme="majorHAnsi" w:hAnsiTheme="majorHAnsi" w:cstheme="majorHAnsi"/>
+                          </w:rPr>
+                          <w:t>.</w:t>
+                        </w:r>
+                      </w:p>
+                      <w:p>
+                        <w:pPr>
+                          <w:pStyle w:val="NoSpacing"/>
+                          <w:numPr>
+                            <w:ilvl w:val="0"/>
+                            <w:numId w:val="16"/>
+                          </w:numPr>
+                          <w:ind w:left="360"/>
+                          <w:rPr>
+                            <w:rFonts w:asciiTheme="majorHAnsi" w:hAnsiTheme="majorHAnsi" w:cstheme="majorHAnsi"/>
+                          </w:rPr>
+                        </w:pPr>
+                        <w:r>
+                          <w:rPr>
+                            <w:rFonts w:asciiTheme="majorHAnsi" w:hAnsiTheme="majorHAnsi" w:cstheme="majorHAnsi"/>
+                          </w:rPr>
+                          <w:t>A</w:t>
+                        </w:r>
+                        <w:r>
+                          <w:rPr>
+                            <w:rFonts w:asciiTheme="majorHAnsi" w:hAnsiTheme="majorHAnsi" w:cstheme="majorHAnsi"/>
+                          </w:rPr>
+                          <w:t>n application build,</w:t>
+                        </w:r>
+                        <w:r>
+                          <w:rPr>
+                            <w:rFonts w:asciiTheme="majorHAnsi" w:hAnsiTheme="majorHAnsi" w:cstheme="majorHAnsi"/>
+                          </w:rPr>
+                          <w:t xml:space="preserve"> including </w:t>
+                        </w:r>
+                        <w:r>
+                          <w:rPr>
+                            <w:rFonts w:asciiTheme="majorHAnsi" w:hAnsiTheme="majorHAnsi" w:cstheme="majorHAnsi"/>
+                          </w:rPr>
+                          <w:t>possible</w:t>
+                        </w:r>
+                        <w:r>
+                          <w:rPr>
+                            <w:rFonts w:asciiTheme="majorHAnsi" w:hAnsiTheme="majorHAnsi" w:cstheme="majorHAnsi"/>
+                          </w:rPr>
+                          <w:t xml:space="preserve"> dependencie</w:t>
+                        </w:r>
+                        <w:r>
+                          <w:rPr>
+                            <w:rFonts w:asciiTheme="majorHAnsi" w:hAnsiTheme="majorHAnsi" w:cstheme="majorHAnsi"/>
+                          </w:rPr>
+                          <w:t>s</w:t>
+                        </w:r>
+                        <w:r>
+                          <w:rPr>
+                            <w:rFonts w:asciiTheme="majorHAnsi" w:hAnsiTheme="majorHAnsi" w:cstheme="majorHAnsi"/>
+                          </w:rPr>
+                          <w:t xml:space="preserve">, produced </w:t>
+                        </w:r>
+                        <w:r>
+                          <w:rPr>
+                            <w:rFonts w:asciiTheme="majorHAnsi" w:hAnsiTheme="majorHAnsi" w:cstheme="majorHAnsi"/>
+                          </w:rPr>
+                          <w:t>with</w:t>
+                        </w:r>
+                        <w:r>
+                          <w:rPr>
+                            <w:rFonts w:asciiTheme="majorHAnsi" w:hAnsiTheme="majorHAnsi" w:cstheme="majorHAnsi"/>
+                          </w:rPr>
+                          <w:t xml:space="preserve"> integrated build tool (Maven). </w:t>
+                        </w:r>
+                      </w:p>
+                      <w:p>
+                        <w:pPr>
+                          <w:pStyle w:val="NoSpacing"/>
+                          <w:numPr>
+                            <w:ilvl w:val="0"/>
+                            <w:numId w:val="16"/>
+                          </w:numPr>
+                          <w:ind w:left="360"/>
+                          <w:rPr>
+                            <w:rFonts w:asciiTheme="majorHAnsi" w:hAnsiTheme="majorHAnsi" w:cstheme="majorHAnsi"/>
+                          </w:rPr>
+                        </w:pPr>
+                        <w:r>
+                          <w:rPr>
+                            <w:rFonts w:asciiTheme="majorHAnsi" w:hAnsiTheme="majorHAnsi" w:cstheme="majorHAnsi"/>
+                          </w:rPr>
+                          <w:t>Unit tests for validation of the application. (Junit &amp; Mockito)</w:t>
+                        </w:r>
+                      </w:p>
+                      <w:p>
+                        <w:pPr>
+                          <w:pStyle w:val="NoSpacing"/>
+                          <w:numPr>
+                            <w:ilvl w:val="0"/>
+                            <w:numId w:val="16"/>
+                          </w:numPr>
+                          <w:ind w:left="360"/>
+                          <w:rPr>
+                            <w:rFonts w:asciiTheme="majorHAnsi" w:hAnsiTheme="majorHAnsi" w:cstheme="majorHAnsi"/>
+                          </w:rPr>
+                        </w:pPr>
+                        <w:r>
+                          <w:rPr>
+                            <w:rFonts w:asciiTheme="majorHAnsi" w:hAnsiTheme="majorHAnsi" w:cstheme="majorHAnsi"/>
+                          </w:rPr>
+                          <w:t>The project connecting via JDBC to a local-based MySQL instance</w:t>
+                        </w:r>
+                      </w:p>
+                      <w:p>
+                        <w:pPr>
+                          <w:pStyle w:val="NoSpacing"/>
+                          <w:numPr>
+                            <w:ilvl w:val="0"/>
+                            <w:numId w:val="16"/>
+                          </w:numPr>
+                          <w:ind w:left="360"/>
+                          <w:rPr>
+                            <w:rFonts w:asciiTheme="majorHAnsi" w:hAnsiTheme="majorHAnsi" w:cstheme="majorHAnsi"/>
+                          </w:rPr>
+                        </w:pPr>
+                        <w:r>
+                          <w:rPr>
+                            <w:rFonts w:asciiTheme="majorHAnsi" w:hAnsiTheme="majorHAnsi" w:cstheme="majorHAnsi"/>
+                          </w:rPr>
+                          <w:t xml:space="preserve">A </w:t>
+                        </w:r>
+                        <w:r>
+                          <w:rPr>
+                            <w:rFonts w:asciiTheme="majorHAnsi" w:hAnsiTheme="majorHAnsi" w:cstheme="majorHAnsi"/>
+                          </w:rPr>
+                          <w:t>CRUD functionality following the Enterprise Architecture Model</w:t>
+                        </w:r>
+                        <w:r>
+                          <w:rPr>
+                            <w:rFonts w:asciiTheme="majorHAnsi" w:hAnsiTheme="majorHAnsi" w:cstheme="majorHAnsi"/>
+                          </w:rPr>
+                          <w:t xml:space="preserve">; </w:t>
+                        </w:r>
+                        <w:r>
+                          <w:rPr>
+                            <w:rFonts w:asciiTheme="majorHAnsi" w:hAnsiTheme="majorHAnsi" w:cstheme="majorHAnsi"/>
+                          </w:rPr>
+                          <w:t>customers, items, and orders entities.</w:t>
+                        </w:r>
+                      </w:p>
+                      <w:p>
+                        <w:pPr>
+                          <w:pStyle w:val="NoSpacing"/>
+                          <w:numPr>
+                            <w:ilvl w:val="0"/>
+                            <w:numId w:val="16"/>
+                          </w:numPr>
+                          <w:ind w:left="360"/>
+                          <w:rPr>
+                            <w:rFonts w:asciiTheme="majorHAnsi" w:hAnsiTheme="majorHAnsi" w:cstheme="majorHAnsi"/>
+                          </w:rPr>
+                        </w:pPr>
+                        <w:r>
+                          <w:rPr>
+                            <w:rFonts w:asciiTheme="majorHAnsi" w:hAnsiTheme="majorHAnsi" w:cstheme="majorHAnsi"/>
+                          </w:rPr>
+                          <w:t>add/delete an item to and from an order.</w:t>
+                        </w:r>
+                      </w:p>
+                      <w:p>
+                        <w:pPr>
+                          <w:pStyle w:val="NoSpacing"/>
+                          <w:numPr>
+                            <w:ilvl w:val="0"/>
+                            <w:numId w:val="16"/>
+                          </w:numPr>
+                          <w:ind w:left="360"/>
+                          <w:rPr>
+                            <w:rFonts w:asciiTheme="majorHAnsi" w:hAnsiTheme="majorHAnsi" w:cstheme="majorHAnsi"/>
+                          </w:rPr>
+                        </w:pPr>
+                        <w:r>
+                          <w:rPr>
+                            <w:rFonts w:asciiTheme="majorHAnsi" w:hAnsiTheme="majorHAnsi" w:cstheme="majorHAnsi"/>
+                          </w:rPr>
+                          <w:t xml:space="preserve">A relational database used to persist data for the project </w:t>
+                        </w:r>
+                      </w:p>
+                      <w:p>
+                        <w:pPr>
+                          <w:pStyle w:val="NoSpacing"/>
+                          <w:numPr>
+                            <w:ilvl w:val="0"/>
+                            <w:numId w:val="16"/>
+                          </w:numPr>
+                          <w:ind w:left="360"/>
+                          <w:rPr>
+                            <w:rFonts w:asciiTheme="majorHAnsi" w:hAnsiTheme="majorHAnsi" w:cstheme="majorHAnsi"/>
+                          </w:rPr>
+                        </w:pPr>
+                        <w:r>
+                          <w:rPr>
+                            <w:rFonts w:asciiTheme="majorHAnsi" w:hAnsiTheme="majorHAnsi" w:cstheme="majorHAnsi"/>
+                          </w:rPr>
+                          <w:t>A primary key in each of the entities</w:t>
+                        </w:r>
+                        <w:r>
+                          <w:rPr>
+                            <w:rFonts w:asciiTheme="majorHAnsi" w:hAnsiTheme="majorHAnsi" w:cstheme="majorHAnsi"/>
+                          </w:rPr>
+                          <w:t xml:space="preserve"> (tables)</w:t>
+                        </w:r>
+                      </w:p>
+                      <w:p>
+                        <w:pPr>
+                          <w:pStyle w:val="NoSpacing"/>
+                          <w:numPr>
+                            <w:ilvl w:val="0"/>
+                            <w:numId w:val="16"/>
+                          </w:numPr>
+                          <w:ind w:left="360"/>
+                          <w:rPr>
+                            <w:rFonts w:asciiTheme="majorHAnsi" w:hAnsiTheme="majorHAnsi" w:cstheme="majorHAnsi"/>
+                          </w:rPr>
+                        </w:pPr>
+                        <w:r>
+                          <w:rPr>
+                            <w:rFonts w:asciiTheme="majorHAnsi" w:hAnsiTheme="majorHAnsi" w:cstheme="majorHAnsi"/>
+                          </w:rPr>
+                          <w:t>A sensible package structure.</w:t>
+                        </w:r>
+                      </w:p>
+                      <w:p>
+                        <w:pPr>
+                          <w:pStyle w:val="NoSpacing"/>
+                          <w:numPr>
+                            <w:ilvl w:val="0"/>
+                            <w:numId w:val="16"/>
+                          </w:numPr>
+                          <w:ind w:left="360"/>
+                          <w:rPr>
+                            <w:rFonts w:asciiTheme="majorHAnsi" w:hAnsiTheme="majorHAnsi" w:cstheme="majorHAnsi"/>
+                          </w:rPr>
+                        </w:pPr>
+                        <w:r>
+                          <w:rPr>
+                            <w:rFonts w:asciiTheme="majorHAnsi" w:hAnsiTheme="majorHAnsi" w:cstheme="majorHAnsi"/>
+                          </w:rPr>
+                          <w:t>A completed README.md, explaining how to use and test the application.</w:t>
+                        </w:r>
+                      </w:p>
+                      <w:p>
+                        <w:pPr>
+                          <w:pStyle w:val="NoSpacing"/>
+                          <w:numPr>
+                            <w:ilvl w:val="0"/>
+                            <w:numId w:val="16"/>
+                          </w:numPr>
+                          <w:ind w:left="360"/>
+                          <w:rPr>
+                            <w:rFonts w:asciiTheme="majorHAnsi" w:hAnsiTheme="majorHAnsi" w:cstheme="majorHAnsi"/>
+                          </w:rPr>
+                        </w:pPr>
+                        <w:r>
+                          <w:rPr>
+                            <w:rFonts w:asciiTheme="majorHAnsi" w:hAnsiTheme="majorHAnsi" w:cstheme="majorHAnsi"/>
+                          </w:rPr>
+                          <w:t>At least one ERD and one UML diagram</w:t>
+                        </w:r>
+                        <w:r>
+                          <w:rPr>
+                            <w:rFonts w:asciiTheme="majorHAnsi" w:hAnsiTheme="majorHAnsi" w:cstheme="majorHAnsi"/>
+                          </w:rPr>
+                          <w:t xml:space="preserve"> (</w:t>
+                        </w:r>
+                        <w:proofErr w:type="spellStart"/>
+                        <w:r>
+                          <w:rPr>
+                            <w:rFonts w:asciiTheme="majorHAnsi" w:hAnsiTheme="majorHAnsi" w:cstheme="majorHAnsi"/>
+                          </w:rPr>
+                          <w:t>png</w:t>
+                        </w:r>
+                        <w:proofErr w:type="spellEnd"/>
+                        <w:r>
+                          <w:rPr>
+                            <w:rFonts w:asciiTheme="majorHAnsi" w:hAnsiTheme="majorHAnsi" w:cstheme="majorHAnsi"/>
+                          </w:rPr>
+                          <w:t>)</w:t>
+                        </w:r>
+                      </w:p>
+                      <w:p>
+                        <w:pPr>
+                          <w:pStyle w:val="NoSpacing"/>
+                          <w:numPr>
+                            <w:ilvl w:val="0"/>
+                            <w:numId w:val="16"/>
+                          </w:numPr>
+                          <w:ind w:left="360"/>
+                        </w:pPr>
+                        <w:r>
+                          <w:rPr>
+                            <w:rFonts w:asciiTheme="majorHAnsi" w:hAnsiTheme="majorHAnsi" w:cstheme="majorHAnsi"/>
+                          </w:rPr>
+                          <w:t>A copy of the presentation</w:t>
+                        </w:r>
+                        <w:r>
+                          <w:rPr>
+                            <w:rFonts w:asciiTheme="majorHAnsi" w:hAnsiTheme="majorHAnsi" w:cstheme="majorHAnsi"/>
+                          </w:rPr>
+                          <w:t xml:space="preserve"> (pdf)</w:t>
+                        </w:r>
+                      </w:p>
+                    </w:txbxContent>
+                  </v:textbox>
+                </v:shape>
+              </v:group>
+            </w:pict>
+          </mc:Fallback>
+        </mc:AlternateContent>
+      </w:r>
+      <w:r>
+        <w:rPr>
+          <w:noProof/>
+        </w:rPr>
+        <mc:AlternateContent>
+          <mc:Choice Requires="wpg">
+            <w:drawing>
+              <wp:anchor distT="0" distB="0" distL="114300" distR="114300" simplePos="0" relativeHeight="251669504" behindDoc="0" locked="0" layoutInCell="1" allowOverlap="1" wp14:anchorId="55AAB82E" wp14:editId="13019F5F">
+                <wp:simplePos x="0" y="0"/>
+                <wp:positionH relativeFrom="column">
+                  <wp:posOffset>5257963</wp:posOffset>
+                </wp:positionH>
+                <wp:positionV relativeFrom="paragraph">
+                  <wp:posOffset>146685</wp:posOffset>
+                </wp:positionV>
+                <wp:extent cx="2108835" cy="2697480"/>
+                <wp:effectExtent l="0" t="0" r="24765" b="26670"/>
                 <wp:wrapNone/>
                 <wp:docPr id="13" name="Group 13"/>
                 <wp:cNvGraphicFramePr/>
@@ -256,10 +2540,16 @@
                       <wpg:grpSpPr>
                         <a:xfrm>
                           <a:off x="0" y="0"/>
-                          <a:ext cx="2349500" cy="3078770"/>
-                          <a:chOff x="0" y="0"/>
-                          <a:chExt cx="2349500" cy="3078770"/>
+                          <a:ext cx="2108835" cy="2697480"/>
+                          <a:chOff x="-3" y="2"/>
+                          <a:chExt cx="2349503" cy="3078768"/>
                         </a:xfrm>
+                        <a:solidFill>
+                          <a:schemeClr val="accent4">
+                            <a:lumMod val="40000"/>
+                            <a:lumOff val="60000"/>
+                          </a:schemeClr>
+                        </a:solidFill>
                       </wpg:grpSpPr>
                       <wps:wsp>
                         <wps:cNvPr id="14" name="Rectangle 14"/>
@@ -272,12 +2562,7 @@
                           <a:prstGeom prst="rect">
                             <a:avLst/>
                           </a:prstGeom>
-                          <a:solidFill>
-                            <a:schemeClr val="accent5">
-                              <a:lumMod val="40000"/>
-                              <a:lumOff val="60000"/>
-                            </a:schemeClr>
-                          </a:solidFill>
+                          <a:grpFill/>
                         </wps:spPr>
                         <wps:style>
                           <a:lnRef idx="2">
@@ -307,12 +2592,17 @@
                         <wps:cNvSpPr/>
                         <wps:spPr>
                           <a:xfrm>
-                            <a:off x="0" y="0"/>
-                            <a:ext cx="2349428" cy="706056"/>
+                            <a:off x="-3" y="2"/>
+                            <a:ext cx="2349429" cy="363470"/>
                           </a:xfrm>
                           <a:prstGeom prst="rect">
                             <a:avLst/>
                           </a:prstGeom>
+                          <a:solidFill>
+                            <a:schemeClr val="accent4">
+                              <a:lumMod val="75000"/>
+                            </a:schemeClr>
+                          </a:solidFill>
                         </wps:spPr>
                         <wps:style>
                           <a:lnRef idx="2">
@@ -335,8 +2625,18 @@
                             <w:p>
                               <w:pPr>
                                 <w:jc w:val="center"/>
+                                <w:rPr>
+                                  <w:rFonts w:asciiTheme="majorHAnsi" w:hAnsiTheme="majorHAnsi" w:cstheme="majorHAnsi"/>
+                                  <w:sz w:val="28"/>
+                                  <w:szCs w:val="28"/>
+                                </w:rPr>
                               </w:pPr>
                               <w:r>
+                                <w:rPr>
+                                  <w:rFonts w:asciiTheme="majorHAnsi" w:hAnsiTheme="majorHAnsi" w:cstheme="majorHAnsi"/>
+                                  <w:sz w:val="28"/>
+                                  <w:szCs w:val="28"/>
+                                </w:rPr>
                                 <w:t>COULD HAVE</w:t>
                               </w:r>
                             </w:p>
@@ -352,21 +2652,37 @@
                     </wpg:wgp>
                   </a:graphicData>
                 </a:graphic>
+                <wp14:sizeRelH relativeFrom="margin">
+                  <wp14:pctWidth>0</wp14:pctWidth>
+                </wp14:sizeRelH>
+                <wp14:sizeRelV relativeFrom="margin">
+                  <wp14:pctHeight>0</wp14:pctHeight>
+                </wp14:sizeRelV>
               </wp:anchor>
             </w:drawing>
           </mc:Choice>
           <mc:Fallback>
             <w:pict>
-              <v:group w14:anchorId="7DD81908" id="Group 13" o:spid="_x0000_s1030" style="position:absolute;margin-left:347.7pt;margin-top:42.8pt;width:185pt;height:242.4pt;z-index:251670528" coordsize="23495,30787" o:gfxdata="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">
-                <v:rect id="Rectangle 14" o:spid="_x0000_s1031" style="position:absolute;top:231;width:23495;height:30556;visibility:visible;mso-wrap-style:square;v-text-anchor:middle" o:gfxdata="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" fillcolor="#bdd6ee [1304]" strokecolor="#1f3763 [1604]" strokeweight="1pt"/>
-                <v:rect id="Rectangle 15" o:spid="_x0000_s1032" style="position:absolute;width:23494;height:7060;visibility:visible;mso-wrap-style:square;v-text-anchor:middle" o:gfxdata="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" fillcolor="#4472c4 [3204]" strokecolor="#1f3763 [1604]" strokeweight="1pt">
+              <v:group w14:anchorId="55AAB82E" id="Group 13" o:spid="_x0000_s1041" style="position:absolute;left:0;text-align:left;margin-left:414pt;margin-top:11.55pt;width:166.05pt;height:212.4pt;z-index:251669504;mso-width-relative:margin;mso-height-relative:margin" coordorigin="" coordsize="23495,30787" o:gfxdata="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">
+                <v:rect id="Rectangle 14" o:spid="_x0000_s1042" style="position:absolute;top:231;width:23495;height:30556;visibility:visible;mso-wrap-style:square;v-text-anchor:middle" o:gfxdata="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" filled="f" strokecolor="#1f3763 [1604]" strokeweight="1pt"/>
+                <v:rect id="Rectangle 15" o:spid="_x0000_s1043" style="position:absolute;width:23494;height:3634;visibility:visible;mso-wrap-style:square;v-text-anchor:middle" o:gfxdata="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" fillcolor="#bf8f00 [2407]" strokecolor="#1f3763 [1604]" strokeweight="1pt">
                   <v:textbox>
                     <w:txbxContent>
                       <w:p>
                         <w:pPr>
                           <w:jc w:val="center"/>
+                          <w:rPr>
+                            <w:rFonts w:asciiTheme="majorHAnsi" w:hAnsiTheme="majorHAnsi" w:cstheme="majorHAnsi"/>
+                            <w:sz w:val="28"/>
+                            <w:szCs w:val="28"/>
+                          </w:rPr>
                         </w:pPr>
                         <w:r>
+                          <w:rPr>
+                            <w:rFonts w:asciiTheme="majorHAnsi" w:hAnsiTheme="majorHAnsi" w:cstheme="majorHAnsi"/>
+                            <w:sz w:val="28"/>
+                            <w:szCs w:val="28"/>
+                          </w:rPr>
                           <w:t>COULD HAVE</w:t>
                         </w:r>
                       </w:p>
@@ -378,315 +2694,336 @@
           </mc:Fallback>
         </mc:AlternateContent>
       </w:r>
+    </w:p>
+    <w:p>
+      <w:pPr>
+        <w:pStyle w:val="NoSpacing"/>
+      </w:pPr>
       <w:r>
         <w:rPr>
           <w:noProof/>
         </w:rPr>
         <mc:AlternateContent>
-          <mc:Choice Requires="wpg">
+          <mc:Choice Requires="wps">
             <w:drawing>
-              <wp:anchor distT="0" distB="0" distL="114300" distR="114300" simplePos="0" relativeHeight="251668480" behindDoc="0" locked="0" layoutInCell="1" allowOverlap="1" wp14:anchorId="39FFD2AA" wp14:editId="5B732EF9">
+              <wp:anchor distT="0" distB="0" distL="114300" distR="114300" simplePos="0" relativeHeight="251670528" behindDoc="0" locked="0" layoutInCell="1" allowOverlap="1" wp14:anchorId="67F88815" wp14:editId="65AD03EF">
                 <wp:simplePos x="0" y="0"/>
                 <wp:positionH relativeFrom="column">
-                  <wp:posOffset>1938238</wp:posOffset>
+                  <wp:posOffset>5220209</wp:posOffset>
                 </wp:positionH>
                 <wp:positionV relativeFrom="paragraph">
-                  <wp:posOffset>537772</wp:posOffset>
+                  <wp:posOffset>156845</wp:posOffset>
                 </wp:positionV>
-                <wp:extent cx="2349500" cy="3078770"/>
-                <wp:effectExtent l="0" t="0" r="12700" b="26670"/>
+                <wp:extent cx="2190938" cy="2353901"/>
+                <wp:effectExtent l="0" t="0" r="0" b="0"/>
                 <wp:wrapNone/>
-                <wp:docPr id="10" name="Group 10"/>
+                <wp:docPr id="2" name="Text Box 2"/>
                 <wp:cNvGraphicFramePr/>
                 <a:graphic xmlns:a="http://schemas.openxmlformats.org/drawingml/2006/main">
-                  <a:graphicData uri="http://schemas.microsoft.com/office/word/2010/wordprocessingGroup">
-                    <wpg:wgp>
-                      <wpg:cNvGrpSpPr/>
-                      <wpg:grpSpPr>
+                  <a:graphicData uri="http://schemas.microsoft.com/office/word/2010/wordprocessingShape">
+                    <wps:wsp>
+                      <wps:cNvSpPr txBox="1"/>
+                      <wps:spPr>
                         <a:xfrm>
                           <a:off x="0" y="0"/>
-                          <a:ext cx="2349500" cy="3078770"/>
-                          <a:chOff x="0" y="0"/>
-                          <a:chExt cx="2349500" cy="3078770"/>
+                          <a:ext cx="2190938" cy="2353901"/>
                         </a:xfrm>
-                      </wpg:grpSpPr>
-                      <wps:wsp>
-                        <wps:cNvPr id="11" name="Rectangle 11"/>
-                        <wps:cNvSpPr/>
-                        <wps:spPr>
-                          <a:xfrm>
-                            <a:off x="0" y="23150"/>
-                            <a:ext cx="2349500" cy="3055620"/>
-                          </a:xfrm>
-                          <a:prstGeom prst="rect">
-                            <a:avLst/>
-                          </a:prstGeom>
-                          <a:solidFill>
-                            <a:schemeClr val="accent5">
-                              <a:lumMod val="40000"/>
-                              <a:lumOff val="60000"/>
-                            </a:schemeClr>
-                          </a:solidFill>
-                        </wps:spPr>
-                        <wps:style>
-                          <a:lnRef idx="2">
-                            <a:schemeClr val="accent1">
-                              <a:shade val="50000"/>
-                            </a:schemeClr>
-                          </a:lnRef>
-                          <a:fillRef idx="1">
-                            <a:schemeClr val="accent1"/>
-                          </a:fillRef>
-                          <a:effectRef idx="0">
-                            <a:schemeClr val="accent1"/>
-                          </a:effectRef>
-                          <a:fontRef idx="minor">
-                            <a:schemeClr val="lt1"/>
-                          </a:fontRef>
-                        </wps:style>
-                        <wps:bodyPr rot="0" spcFirstLastPara="0" vertOverflow="overflow" horzOverflow="overflow" vert="horz" wrap="square" lIns="91440" tIns="45720" rIns="91440" bIns="45720" numCol="1" spcCol="0" rtlCol="0" fromWordArt="0" anchor="ctr" anchorCtr="0" forceAA="0" compatLnSpc="1">
-                          <a:prstTxWarp prst="textNoShape">
-                            <a:avLst/>
-                          </a:prstTxWarp>
-                          <a:noAutofit/>
-                        </wps:bodyPr>
-                      </wps:wsp>
-                      <wps:wsp>
-                        <wps:cNvPr id="12" name="Rectangle 12"/>
-                        <wps:cNvSpPr/>
-                        <wps:spPr>
-                          <a:xfrm>
-                            <a:off x="0" y="0"/>
-                            <a:ext cx="2349428" cy="706056"/>
-                          </a:xfrm>
-                          <a:prstGeom prst="rect">
-                            <a:avLst/>
-                          </a:prstGeom>
-                        </wps:spPr>
-                        <wps:style>
-                          <a:lnRef idx="2">
-                            <a:schemeClr val="accent1">
-                              <a:shade val="50000"/>
-                            </a:schemeClr>
-                          </a:lnRef>
-                          <a:fillRef idx="1">
-                            <a:schemeClr val="accent1"/>
-                          </a:fillRef>
-                          <a:effectRef idx="0">
-                            <a:schemeClr val="accent1"/>
-                          </a:effectRef>
-                          <a:fontRef idx="minor">
-                            <a:schemeClr val="lt1"/>
-                          </a:fontRef>
-                        </wps:style>
-                        <wps:txbx>
-                          <w:txbxContent>
-                            <w:p>
-                              <w:pPr>
-                                <w:jc w:val="center"/>
-                              </w:pPr>
-                              <w:r>
-                                <w:t>SHOULD HAVE</w:t>
-                              </w:r>
-                            </w:p>
-                          </w:txbxContent>
-                        </wps:txbx>
-                        <wps:bodyPr rot="0" spcFirstLastPara="0" vertOverflow="overflow" horzOverflow="overflow" vert="horz" wrap="square" lIns="91440" tIns="45720" rIns="91440" bIns="45720" numCol="1" spcCol="0" rtlCol="0" fromWordArt="0" anchor="ctr" anchorCtr="0" forceAA="0" compatLnSpc="1">
-                          <a:prstTxWarp prst="textNoShape">
-                            <a:avLst/>
-                          </a:prstTxWarp>
-                          <a:noAutofit/>
-                        </wps:bodyPr>
-                      </wps:wsp>
-                    </wpg:wgp>
+                        <a:prstGeom prst="rect">
+                          <a:avLst/>
+                        </a:prstGeom>
+                        <a:noFill/>
+                        <a:ln w="6350">
+                          <a:noFill/>
+                        </a:ln>
+                      </wps:spPr>
+                      <wps:txbx>
+                        <w:txbxContent>
+                          <w:p>
+                            <w:pPr>
+                              <w:pStyle w:val="NoSpacing"/>
+                              <w:numPr>
+                                <w:ilvl w:val="0"/>
+                                <w:numId w:val="18"/>
+                              </w:numPr>
+                              <w:rPr>
+                                <w:rFonts w:asciiTheme="majorHAnsi" w:hAnsiTheme="majorHAnsi" w:cstheme="majorHAnsi"/>
+                              </w:rPr>
+                            </w:pPr>
+                            <w:r>
+                              <w:rPr>
+                                <w:rFonts w:asciiTheme="majorHAnsi" w:hAnsiTheme="majorHAnsi" w:cstheme="majorHAnsi"/>
+                              </w:rPr>
+                              <w:t>The project connecting via JDBC to a GCP-based MySQL instance</w:t>
+                            </w:r>
+                            <w:r>
+                              <w:rPr>
+                                <w:rFonts w:asciiTheme="majorHAnsi" w:hAnsiTheme="majorHAnsi" w:cstheme="majorHAnsi"/>
+                              </w:rPr>
+                              <w:t>.</w:t>
+                            </w:r>
+                          </w:p>
+                          <w:p>
+                            <w:pPr>
+                              <w:pStyle w:val="NoSpacing"/>
+                              <w:numPr>
+                                <w:ilvl w:val="0"/>
+                                <w:numId w:val="18"/>
+                              </w:numPr>
+                              <w:rPr>
+                                <w:rFonts w:asciiTheme="majorHAnsi" w:hAnsiTheme="majorHAnsi" w:cstheme="majorHAnsi"/>
+                              </w:rPr>
+                            </w:pPr>
+                            <w:r>
+                              <w:rPr>
+                                <w:rFonts w:asciiTheme="majorHAnsi" w:hAnsiTheme="majorHAnsi" w:cstheme="majorHAnsi"/>
+                              </w:rPr>
+                              <w:t>Test coverage of CRUD Functionality above 80%.</w:t>
+                            </w:r>
+                          </w:p>
+                          <w:p>
+                            <w:pPr>
+                              <w:pStyle w:val="NoSpacing"/>
+                              <w:numPr>
+                                <w:ilvl w:val="0"/>
+                                <w:numId w:val="18"/>
+                              </w:numPr>
+                              <w:rPr>
+                                <w:rFonts w:asciiTheme="majorHAnsi" w:hAnsiTheme="majorHAnsi" w:cstheme="majorHAnsi"/>
+                              </w:rPr>
+                            </w:pPr>
+                            <w:r>
+                              <w:rPr>
+                                <w:rFonts w:asciiTheme="majorHAnsi" w:hAnsiTheme="majorHAnsi" w:cstheme="majorHAnsi"/>
+                              </w:rPr>
+                              <w:t>A ‘Date placed’ field in the Orders table with timestamps.</w:t>
+                            </w:r>
+                          </w:p>
+                          <w:p>
+                            <w:pPr>
+                              <w:pStyle w:val="NoSpacing"/>
+                              <w:numPr>
+                                <w:ilvl w:val="0"/>
+                                <w:numId w:val="18"/>
+                              </w:numPr>
+                              <w:rPr>
+                                <w:rFonts w:asciiTheme="majorHAnsi" w:hAnsiTheme="majorHAnsi" w:cstheme="majorHAnsi"/>
+                              </w:rPr>
+                            </w:pPr>
+                            <w:r>
+                              <w:rPr>
+                                <w:rFonts w:asciiTheme="majorHAnsi" w:hAnsiTheme="majorHAnsi" w:cstheme="majorHAnsi"/>
+                              </w:rPr>
+                              <w:t>A description and a stock count in the Items table.</w:t>
+                            </w:r>
+                          </w:p>
+                          <w:p>
+                            <w:pPr>
+                              <w:pStyle w:val="NoSpacing"/>
+                              <w:numPr>
+                                <w:ilvl w:val="0"/>
+                                <w:numId w:val="18"/>
+                              </w:numPr>
+                              <w:rPr>
+                                <w:rFonts w:asciiTheme="majorHAnsi" w:hAnsiTheme="majorHAnsi" w:cstheme="majorHAnsi"/>
+                              </w:rPr>
+                            </w:pPr>
+                            <w:r>
+                              <w:rPr>
+                                <w:rFonts w:asciiTheme="majorHAnsi" w:hAnsiTheme="majorHAnsi" w:cstheme="majorHAnsi"/>
+                              </w:rPr>
+                              <w:t>An evolution of ERD/UML Diagrams over time</w:t>
+                            </w:r>
+                            <w:r>
+                              <w:rPr>
+                                <w:rFonts w:asciiTheme="majorHAnsi" w:hAnsiTheme="majorHAnsi" w:cstheme="majorHAnsi"/>
+                              </w:rPr>
+                              <w:t>.</w:t>
+                            </w:r>
+                          </w:p>
+                          <w:p>
+                            <w:pPr>
+                              <w:pStyle w:val="NoSpacing"/>
+                              <w:numPr>
+                                <w:ilvl w:val="0"/>
+                                <w:numId w:val="18"/>
+                              </w:numPr>
+                              <w:rPr>
+                                <w:rFonts w:asciiTheme="majorHAnsi" w:hAnsiTheme="majorHAnsi" w:cstheme="majorHAnsi"/>
+                              </w:rPr>
+                            </w:pPr>
+                            <w:r>
+                              <w:rPr>
+                                <w:rFonts w:asciiTheme="majorHAnsi" w:hAnsiTheme="majorHAnsi" w:cstheme="majorHAnsi"/>
+                              </w:rPr>
+                              <w:t>A User-system; with a username and password</w:t>
+                            </w:r>
+                            <w:r>
+                              <w:rPr>
+                                <w:rFonts w:asciiTheme="majorHAnsi" w:hAnsiTheme="majorHAnsi" w:cstheme="majorHAnsi"/>
+                              </w:rPr>
+                              <w:t>.</w:t>
+                            </w:r>
+                          </w:p>
+                          <w:p/>
+                        </w:txbxContent>
+                      </wps:txbx>
+                      <wps:bodyPr rot="0" spcFirstLastPara="0" vertOverflow="overflow" horzOverflow="overflow" vert="horz" wrap="square" lIns="91440" tIns="45720" rIns="91440" bIns="45720" numCol="1" spcCol="0" rtlCol="0" fromWordArt="0" anchor="t" anchorCtr="0" forceAA="0" compatLnSpc="1">
+                        <a:prstTxWarp prst="textNoShape">
+                          <a:avLst/>
+                        </a:prstTxWarp>
+                        <a:noAutofit/>
+                      </wps:bodyPr>
+                    </wps:wsp>
                   </a:graphicData>
                 </a:graphic>
+                <wp14:sizeRelH relativeFrom="margin">
+                  <wp14:pctWidth>0</wp14:pctWidth>
+                </wp14:sizeRelH>
+                <wp14:sizeRelV relativeFrom="margin">
+                  <wp14:pctHeight>0</wp14:pctHeight>
+                </wp14:sizeRelV>
               </wp:anchor>
             </w:drawing>
           </mc:Choice>
           <mc:Fallback>
             <w:pict>
-              <v:group w14:anchorId="39FFD2AA" id="Group 10" o:spid="_x0000_s1033" style="position:absolute;margin-left:152.6pt;margin-top:42.35pt;width:185pt;height:242.4pt;z-index:251668480" coordsize="23495,30787" o:gfxdata="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">
-                <v:rect id="Rectangle 11" o:spid="_x0000_s1034" style="position:absolute;top:231;width:23495;height:30556;visibility:visible;mso-wrap-style:square;v-text-anchor:middle" o:gfxdata="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" fillcolor="#bdd6ee [1304]" strokecolor="#1f3763 [1604]" strokeweight="1pt"/>
-                <v:rect id="Rectangle 12" o:spid="_x0000_s1035" style="position:absolute;width:23494;height:7060;visibility:visible;mso-wrap-style:square;v-text-anchor:middle" o:gfxdata="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" fillcolor="#4472c4 [3204]" strokecolor="#1f3763 [1604]" strokeweight="1pt">
-                  <v:textbox>
-                    <w:txbxContent>
-                      <w:p>
-                        <w:pPr>
-                          <w:jc w:val="center"/>
-                        </w:pPr>
-                        <w:r>
-                          <w:t>SHOULD HAVE</w:t>
-                        </w:r>
-                      </w:p>
-                    </w:txbxContent>
-                  </v:textbox>
-                </v:rect>
-              </v:group>
+              <v:shape w14:anchorId="67F88815" id="Text Box 2" o:spid="_x0000_s1044" type="#_x0000_t202" style="position:absolute;margin-left:411.05pt;margin-top:12.35pt;width:172.5pt;height:185.35pt;z-index:251670528;visibility:visible;mso-wrap-style:square;mso-width-percent:0;mso-height-percent:0;mso-wrap-distance-left:9pt;mso-wrap-distance-top:0;mso-wrap-distance-right:9pt;mso-wrap-distance-bottom:0;mso-position-horizontal:absolute;mso-position-horizontal-relative:text;mso-position-vertical:absolute;mso-position-vertical-relative:text;mso-width-percent:0;mso-height-percent:0;mso-width-relative:margin;mso-height-relative:margin;v-text-anchor:top" o:gfxdata="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" filled="f" stroked="f" strokeweight=".5pt">
+                <v:textbox>
+                  <w:txbxContent>
+                    <w:p>
+                      <w:pPr>
+                        <w:pStyle w:val="NoSpacing"/>
+                        <w:numPr>
+                          <w:ilvl w:val="0"/>
+                          <w:numId w:val="18"/>
+                        </w:numPr>
+                        <w:rPr>
+                          <w:rFonts w:asciiTheme="majorHAnsi" w:hAnsiTheme="majorHAnsi" w:cstheme="majorHAnsi"/>
+                        </w:rPr>
+                      </w:pPr>
+                      <w:r>
+                        <w:rPr>
+                          <w:rFonts w:asciiTheme="majorHAnsi" w:hAnsiTheme="majorHAnsi" w:cstheme="majorHAnsi"/>
+                        </w:rPr>
+                        <w:t>The project connecting via JDBC to a GCP-based MySQL instance</w:t>
+                      </w:r>
+                      <w:r>
+                        <w:rPr>
+                          <w:rFonts w:asciiTheme="majorHAnsi" w:hAnsiTheme="majorHAnsi" w:cstheme="majorHAnsi"/>
+                        </w:rPr>
+                        <w:t>.</w:t>
+                      </w:r>
+                    </w:p>
+                    <w:p>
+                      <w:pPr>
+                        <w:pStyle w:val="NoSpacing"/>
+                        <w:numPr>
+                          <w:ilvl w:val="0"/>
+                          <w:numId w:val="18"/>
+                        </w:numPr>
+                        <w:rPr>
+                          <w:rFonts w:asciiTheme="majorHAnsi" w:hAnsiTheme="majorHAnsi" w:cstheme="majorHAnsi"/>
+                        </w:rPr>
+                      </w:pPr>
+                      <w:r>
+                        <w:rPr>
+                          <w:rFonts w:asciiTheme="majorHAnsi" w:hAnsiTheme="majorHAnsi" w:cstheme="majorHAnsi"/>
+                        </w:rPr>
+                        <w:t>Test coverage of CRUD Functionality above 80%.</w:t>
+                      </w:r>
+                    </w:p>
+                    <w:p>
+                      <w:pPr>
+                        <w:pStyle w:val="NoSpacing"/>
+                        <w:numPr>
+                          <w:ilvl w:val="0"/>
+                          <w:numId w:val="18"/>
+                        </w:numPr>
+                        <w:rPr>
+                          <w:rFonts w:asciiTheme="majorHAnsi" w:hAnsiTheme="majorHAnsi" w:cstheme="majorHAnsi"/>
+                        </w:rPr>
+                      </w:pPr>
+                      <w:r>
+                        <w:rPr>
+                          <w:rFonts w:asciiTheme="majorHAnsi" w:hAnsiTheme="majorHAnsi" w:cstheme="majorHAnsi"/>
+                        </w:rPr>
+                        <w:t>A ‘Date placed’ field in the Orders table with timestamps.</w:t>
+                      </w:r>
+                    </w:p>
+                    <w:p>
+                      <w:pPr>
+                        <w:pStyle w:val="NoSpacing"/>
+                        <w:numPr>
+                          <w:ilvl w:val="0"/>
+                          <w:numId w:val="18"/>
+                        </w:numPr>
+                        <w:rPr>
+                          <w:rFonts w:asciiTheme="majorHAnsi" w:hAnsiTheme="majorHAnsi" w:cstheme="majorHAnsi"/>
+                        </w:rPr>
+                      </w:pPr>
+                      <w:r>
+                        <w:rPr>
+                          <w:rFonts w:asciiTheme="majorHAnsi" w:hAnsiTheme="majorHAnsi" w:cstheme="majorHAnsi"/>
+                        </w:rPr>
+                        <w:t>A description and a stock count in the Items table.</w:t>
+                      </w:r>
+                    </w:p>
+                    <w:p>
+                      <w:pPr>
+                        <w:pStyle w:val="NoSpacing"/>
+                        <w:numPr>
+                          <w:ilvl w:val="0"/>
+                          <w:numId w:val="18"/>
+                        </w:numPr>
+                        <w:rPr>
+                          <w:rFonts w:asciiTheme="majorHAnsi" w:hAnsiTheme="majorHAnsi" w:cstheme="majorHAnsi"/>
+                        </w:rPr>
+                      </w:pPr>
+                      <w:r>
+                        <w:rPr>
+                          <w:rFonts w:asciiTheme="majorHAnsi" w:hAnsiTheme="majorHAnsi" w:cstheme="majorHAnsi"/>
+                        </w:rPr>
+                        <w:t>An evolution of ERD/UML Diagrams over time</w:t>
+                      </w:r>
+                      <w:r>
+                        <w:rPr>
+                          <w:rFonts w:asciiTheme="majorHAnsi" w:hAnsiTheme="majorHAnsi" w:cstheme="majorHAnsi"/>
+                        </w:rPr>
+                        <w:t>.</w:t>
+                      </w:r>
+                    </w:p>
+                    <w:p>
+                      <w:pPr>
+                        <w:pStyle w:val="NoSpacing"/>
+                        <w:numPr>
+                          <w:ilvl w:val="0"/>
+                          <w:numId w:val="18"/>
+                        </w:numPr>
+                        <w:rPr>
+                          <w:rFonts w:asciiTheme="majorHAnsi" w:hAnsiTheme="majorHAnsi" w:cstheme="majorHAnsi"/>
+                        </w:rPr>
+                      </w:pPr>
+                      <w:r>
+                        <w:rPr>
+                          <w:rFonts w:asciiTheme="majorHAnsi" w:hAnsiTheme="majorHAnsi" w:cstheme="majorHAnsi"/>
+                        </w:rPr>
+                        <w:t>A User-system; with a username and password</w:t>
+                      </w:r>
+                      <w:r>
+                        <w:rPr>
+                          <w:rFonts w:asciiTheme="majorHAnsi" w:hAnsiTheme="majorHAnsi" w:cstheme="majorHAnsi"/>
+                        </w:rPr>
+                        <w:t>.</w:t>
+                      </w:r>
+                    </w:p>
+                    <w:p/>
+                  </w:txbxContent>
+                </v:textbox>
+              </v:shape>
             </w:pict>
           </mc:Fallback>
         </mc:AlternateContent>
       </w:r>
-      <w:r>
-        <w:rPr>
-          <w:noProof/>
-        </w:rPr>
-        <mc:AlternateContent>
-          <mc:Choice Requires="wpg">
-            <w:drawing>
-              <wp:anchor distT="0" distB="0" distL="114300" distR="114300" simplePos="0" relativeHeight="251666432" behindDoc="0" locked="0" layoutInCell="1" allowOverlap="1" wp14:anchorId="6BA8EC19" wp14:editId="7E6B7458">
-                <wp:simplePos x="0" y="0"/>
-                <wp:positionH relativeFrom="column">
-                  <wp:posOffset>-526648</wp:posOffset>
-                </wp:positionH>
-                <wp:positionV relativeFrom="paragraph">
-                  <wp:posOffset>532435</wp:posOffset>
-                </wp:positionV>
-                <wp:extent cx="2349500" cy="3078770"/>
-                <wp:effectExtent l="0" t="0" r="12700" b="26670"/>
-                <wp:wrapNone/>
-                <wp:docPr id="9" name="Group 9"/>
-                <wp:cNvGraphicFramePr/>
-                <a:graphic xmlns:a="http://schemas.openxmlformats.org/drawingml/2006/main">
-                  <a:graphicData uri="http://schemas.microsoft.com/office/word/2010/wordprocessingGroup">
-                    <wpg:wgp>
-                      <wpg:cNvGrpSpPr/>
-                      <wpg:grpSpPr>
-                        <a:xfrm>
-                          <a:off x="0" y="0"/>
-                          <a:ext cx="2349500" cy="3078770"/>
-                          <a:chOff x="0" y="0"/>
-                          <a:chExt cx="2349500" cy="3078770"/>
-                        </a:xfrm>
-                      </wpg:grpSpPr>
-                      <wps:wsp>
-                        <wps:cNvPr id="1" name="Rectangle 1"/>
-                        <wps:cNvSpPr/>
-                        <wps:spPr>
-                          <a:xfrm>
-                            <a:off x="0" y="23150"/>
-                            <a:ext cx="2349500" cy="3055620"/>
-                          </a:xfrm>
-                          <a:prstGeom prst="rect">
-                            <a:avLst/>
-                          </a:prstGeom>
-                          <a:solidFill>
-                            <a:schemeClr val="accent5">
-                              <a:lumMod val="40000"/>
-                              <a:lumOff val="60000"/>
-                            </a:schemeClr>
-                          </a:solidFill>
-                        </wps:spPr>
-                        <wps:style>
-                          <a:lnRef idx="2">
-                            <a:schemeClr val="accent1">
-                              <a:shade val="50000"/>
-                            </a:schemeClr>
-                          </a:lnRef>
-                          <a:fillRef idx="1">
-                            <a:schemeClr val="accent1"/>
-                          </a:fillRef>
-                          <a:effectRef idx="0">
-                            <a:schemeClr val="accent1"/>
-                          </a:effectRef>
-                          <a:fontRef idx="minor">
-                            <a:schemeClr val="lt1"/>
-                          </a:fontRef>
-                        </wps:style>
-                        <wps:bodyPr rot="0" spcFirstLastPara="0" vertOverflow="overflow" horzOverflow="overflow" vert="horz" wrap="square" lIns="91440" tIns="45720" rIns="91440" bIns="45720" numCol="1" spcCol="0" rtlCol="0" fromWordArt="0" anchor="ctr" anchorCtr="0" forceAA="0" compatLnSpc="1">
-                          <a:prstTxWarp prst="textNoShape">
-                            <a:avLst/>
-                          </a:prstTxWarp>
-                          <a:noAutofit/>
-                        </wps:bodyPr>
-                      </wps:wsp>
-                      <wps:wsp>
-                        <wps:cNvPr id="8" name="Rectangle 8"/>
-                        <wps:cNvSpPr/>
-                        <wps:spPr>
-                          <a:xfrm>
-                            <a:off x="0" y="0"/>
-                            <a:ext cx="2349428" cy="706056"/>
-                          </a:xfrm>
-                          <a:prstGeom prst="rect">
-                            <a:avLst/>
-                          </a:prstGeom>
-                        </wps:spPr>
-                        <wps:style>
-                          <a:lnRef idx="2">
-                            <a:schemeClr val="accent1">
-                              <a:shade val="50000"/>
-                            </a:schemeClr>
-                          </a:lnRef>
-                          <a:fillRef idx="1">
-                            <a:schemeClr val="accent1"/>
-                          </a:fillRef>
-                          <a:effectRef idx="0">
-                            <a:schemeClr val="accent1"/>
-                          </a:effectRef>
-                          <a:fontRef idx="minor">
-                            <a:schemeClr val="lt1"/>
-                          </a:fontRef>
-                        </wps:style>
-                        <wps:txbx>
-                          <w:txbxContent>
-                            <w:p>
-                              <w:pPr>
-                                <w:jc w:val="center"/>
-                              </w:pPr>
-                              <w:r>
-                                <w:t>MUST HAVE</w:t>
-                              </w:r>
-                            </w:p>
-                          </w:txbxContent>
-                        </wps:txbx>
-                        <wps:bodyPr rot="0" spcFirstLastPara="0" vertOverflow="overflow" horzOverflow="overflow" vert="horz" wrap="square" lIns="91440" tIns="45720" rIns="91440" bIns="45720" numCol="1" spcCol="0" rtlCol="0" fromWordArt="0" anchor="ctr" anchorCtr="0" forceAA="0" compatLnSpc="1">
-                          <a:prstTxWarp prst="textNoShape">
-                            <a:avLst/>
-                          </a:prstTxWarp>
-                          <a:noAutofit/>
-                        </wps:bodyPr>
-                      </wps:wsp>
-                    </wpg:wgp>
-                  </a:graphicData>
-                </a:graphic>
-              </wp:anchor>
-            </w:drawing>
-          </mc:Choice>
-          <mc:Fallback>
-            <w:pict>
-              <v:group w14:anchorId="6BA8EC19" id="Group 9" o:spid="_x0000_s1036" style="position:absolute;margin-left:-41.45pt;margin-top:41.9pt;width:185pt;height:242.4pt;z-index:251666432" coordsize="23495,30787" o:gfxdata="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">
-                <v:rect id="Rectangle 1" o:spid="_x0000_s1037" style="position:absolute;top:231;width:23495;height:30556;visibility:visible;mso-wrap-style:square;v-text-anchor:middle" o:gfxdata="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" fillcolor="#bdd6ee [1304]" strokecolor="#1f3763 [1604]" strokeweight="1pt"/>
-                <v:rect id="Rectangle 8" o:spid="_x0000_s1038" style="position:absolute;width:23494;height:7060;visibility:visible;mso-wrap-style:square;v-text-anchor:middle" o:gfxdata="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" fillcolor="#4472c4 [3204]" strokecolor="#1f3763 [1604]" strokeweight="1pt">
-                  <v:textbox>
-                    <w:txbxContent>
-                      <w:p>
-                        <w:pPr>
-                          <w:jc w:val="center"/>
-                        </w:pPr>
-                        <w:r>
-                          <w:t>MUST HAVE</w:t>
-                        </w:r>
-                      </w:p>
-                    </w:txbxContent>
-                  </v:textbox>
-                </v:rect>
-              </v:group>
-            </w:pict>
-          </mc:Fallback>
-        </mc:AlternateContent>
-      </w:r>
-      <w:r>
-        <w:t>MoSCoW Prioritisation</w:t>
-      </w:r>
-      <w:r>
-        <w:t xml:space="preserve"> </w:t>
-      </w:r>
-    </w:p>
-    <w:p>
-      <w:pPr>
-        <w:pStyle w:val="NoSpacing"/>
-      </w:pPr>
     </w:p>
     <w:p>
       <w:pPr>
@@ -825,1448 +3162,6 @@
       <w:pPr>
         <w:pStyle w:val="NoSpacing"/>
       </w:pPr>
-    </w:p>
-    <w:p>
-      <w:pPr>
-        <w:pStyle w:val="NoSpacing"/>
-      </w:pPr>
-    </w:p>
-    <w:p>
-      <w:pPr>
-        <w:pStyle w:val="NoSpacing"/>
-      </w:pPr>
-    </w:p>
-    <w:p>
-      <w:pPr>
-        <w:pStyle w:val="NoSpacing"/>
-      </w:pPr>
-    </w:p>
-    <w:p>
-      <w:pPr>
-        <w:pStyle w:val="NoSpacing"/>
-      </w:pPr>
-    </w:p>
-    <w:p>
-      <w:pPr>
-        <w:pStyle w:val="NoSpacing"/>
-      </w:pPr>
-    </w:p>
-    <w:p>
-      <w:pPr>
-        <w:pStyle w:val="NoSpacing"/>
-        <w:rPr>
-          <w:rFonts w:asciiTheme="majorHAnsi" w:hAnsiTheme="majorHAnsi" w:cstheme="majorHAnsi"/>
-        </w:rPr>
-      </w:pPr>
-      <w:r>
-        <w:rPr>
-          <w:rFonts w:asciiTheme="majorHAnsi" w:hAnsiTheme="majorHAnsi" w:cstheme="majorHAnsi"/>
-        </w:rPr>
-        <w:t>MUST HAVE</w:t>
-      </w:r>
-    </w:p>
-    <w:p>
-      <w:pPr>
-        <w:pStyle w:val="NoSpacing"/>
-        <w:numPr>
-          <w:ilvl w:val="0"/>
-          <w:numId w:val="16"/>
-        </w:numPr>
-        <w:rPr>
-          <w:rFonts w:asciiTheme="majorHAnsi" w:eastAsiaTheme="minorEastAsia" w:hAnsiTheme="majorHAnsi" w:cstheme="majorHAnsi"/>
-        </w:rPr>
-      </w:pPr>
-      <w:r>
-        <w:rPr>
-          <w:rFonts w:asciiTheme="majorHAnsi" w:hAnsiTheme="majorHAnsi" w:cstheme="majorHAnsi"/>
-        </w:rPr>
-        <w:t>Code fully integrated into a Version Control System</w:t>
-      </w:r>
-      <w:r>
-        <w:rPr>
-          <w:rFonts w:asciiTheme="majorHAnsi" w:hAnsiTheme="majorHAnsi" w:cstheme="majorHAnsi"/>
-        </w:rPr>
-        <w:t>.</w:t>
-      </w:r>
-      <w:r>
-        <w:rPr>
-          <w:rFonts w:asciiTheme="majorHAnsi" w:hAnsiTheme="majorHAnsi" w:cstheme="majorHAnsi"/>
-        </w:rPr>
-        <w:t xml:space="preserve"> (Git)</w:t>
-      </w:r>
-    </w:p>
-    <w:p>
-      <w:pPr>
-        <w:pStyle w:val="NoSpacing"/>
-        <w:numPr>
-          <w:ilvl w:val="0"/>
-          <w:numId w:val="16"/>
-        </w:numPr>
-        <w:rPr>
-          <w:rFonts w:asciiTheme="majorHAnsi" w:hAnsiTheme="majorHAnsi" w:cstheme="majorHAnsi"/>
-        </w:rPr>
-      </w:pPr>
-      <w:r>
-        <w:rPr>
-          <w:rFonts w:asciiTheme="majorHAnsi" w:hAnsiTheme="majorHAnsi" w:cstheme="majorHAnsi"/>
-        </w:rPr>
-        <w:t xml:space="preserve">A build of the application present in the root folder of your </w:t>
-      </w:r>
-      <w:r>
-        <w:rPr>
-          <w:rFonts w:asciiTheme="majorHAnsi" w:hAnsiTheme="majorHAnsi" w:cstheme="majorHAnsi"/>
-        </w:rPr>
-        <w:t xml:space="preserve">Git </w:t>
-      </w:r>
-      <w:r>
-        <w:rPr>
-          <w:rFonts w:asciiTheme="majorHAnsi" w:hAnsiTheme="majorHAnsi" w:cstheme="majorHAnsi"/>
-        </w:rPr>
-        <w:t>repo</w:t>
-      </w:r>
-      <w:r>
-        <w:rPr>
-          <w:rFonts w:asciiTheme="majorHAnsi" w:hAnsiTheme="majorHAnsi" w:cstheme="majorHAnsi"/>
-        </w:rPr>
-        <w:t>sitory.</w:t>
-      </w:r>
-    </w:p>
-    <w:p>
-      <w:pPr>
-        <w:pStyle w:val="NoSpacing"/>
-        <w:numPr>
-          <w:ilvl w:val="0"/>
-          <w:numId w:val="16"/>
-        </w:numPr>
-        <w:rPr>
-          <w:rFonts w:asciiTheme="majorHAnsi" w:hAnsiTheme="majorHAnsi" w:cstheme="majorHAnsi"/>
-        </w:rPr>
-      </w:pPr>
-      <w:r>
-        <w:rPr>
-          <w:rFonts w:asciiTheme="majorHAnsi" w:hAnsiTheme="majorHAnsi" w:cstheme="majorHAnsi"/>
-        </w:rPr>
-        <w:t>A working application that is interactive with a front-end command-line interface (CLI)</w:t>
-      </w:r>
-    </w:p>
-    <w:p>
-      <w:pPr>
-        <w:pStyle w:val="NoSpacing"/>
-        <w:numPr>
-          <w:ilvl w:val="0"/>
-          <w:numId w:val="17"/>
-        </w:numPr>
-        <w:rPr>
-          <w:rFonts w:asciiTheme="majorHAnsi" w:hAnsiTheme="majorHAnsi" w:cstheme="majorHAnsi"/>
-        </w:rPr>
-      </w:pPr>
-      <w:r>
-        <w:rPr>
-          <w:rFonts w:asciiTheme="majorHAnsi" w:hAnsiTheme="majorHAnsi" w:cstheme="majorHAnsi"/>
-        </w:rPr>
-        <w:t xml:space="preserve">A </w:t>
-      </w:r>
-      <w:r>
-        <w:rPr>
-          <w:rFonts w:asciiTheme="majorHAnsi" w:hAnsiTheme="majorHAnsi" w:cstheme="majorHAnsi"/>
-          <w:b/>
-          <w:bCs/>
-        </w:rPr>
-        <w:t>fat .jar</w:t>
-      </w:r>
-      <w:r>
-        <w:rPr>
-          <w:rFonts w:asciiTheme="majorHAnsi" w:hAnsiTheme="majorHAnsi" w:cstheme="majorHAnsi"/>
-        </w:rPr>
-        <w:t xml:space="preserve"> which can be deployed from the command-line</w:t>
-      </w:r>
-    </w:p>
-    <w:p>
-      <w:pPr>
-        <w:pStyle w:val="NoSpacing"/>
-        <w:numPr>
-          <w:ilvl w:val="0"/>
-          <w:numId w:val="16"/>
-        </w:numPr>
-        <w:rPr>
-          <w:rFonts w:asciiTheme="majorHAnsi" w:hAnsiTheme="majorHAnsi" w:cstheme="majorHAnsi"/>
-        </w:rPr>
-      </w:pPr>
-      <w:r>
-        <w:rPr>
-          <w:rFonts w:asciiTheme="majorHAnsi" w:hAnsiTheme="majorHAnsi" w:cstheme="majorHAnsi"/>
-        </w:rPr>
-        <w:t xml:space="preserve">A completed </w:t>
-      </w:r>
-      <w:r>
-        <w:rPr>
-          <w:rFonts w:asciiTheme="majorHAnsi" w:hAnsiTheme="majorHAnsi" w:cstheme="majorHAnsi"/>
-          <w:b/>
-          <w:bCs/>
-        </w:rPr>
-        <w:t>project management board</w:t>
-      </w:r>
-      <w:r>
-        <w:rPr>
-          <w:rFonts w:asciiTheme="majorHAnsi" w:hAnsiTheme="majorHAnsi" w:cstheme="majorHAnsi"/>
-        </w:rPr>
-        <w:t>, including user stories, acceptance criteria, estimations via story points, and prioritisation via MoSCoW methodology</w:t>
-      </w:r>
-      <w:r>
-        <w:rPr>
-          <w:rFonts w:asciiTheme="majorHAnsi" w:hAnsiTheme="majorHAnsi" w:cstheme="majorHAnsi"/>
-        </w:rPr>
-        <w:t>.</w:t>
-      </w:r>
-    </w:p>
-    <w:p>
-      <w:pPr>
-        <w:pStyle w:val="NoSpacing"/>
-        <w:numPr>
-          <w:ilvl w:val="0"/>
-          <w:numId w:val="16"/>
-        </w:numPr>
-        <w:rPr>
-          <w:rFonts w:asciiTheme="majorHAnsi" w:hAnsiTheme="majorHAnsi" w:cstheme="majorHAnsi"/>
-        </w:rPr>
-      </w:pPr>
-      <w:r>
-        <w:rPr>
-          <w:rFonts w:asciiTheme="majorHAnsi" w:hAnsiTheme="majorHAnsi" w:cstheme="majorHAnsi"/>
-        </w:rPr>
-        <w:t>A risk assessment which outlines the issues and risks faced during the project timeframe</w:t>
-      </w:r>
-      <w:r>
-        <w:rPr>
-          <w:rFonts w:asciiTheme="majorHAnsi" w:hAnsiTheme="majorHAnsi" w:cstheme="majorHAnsi"/>
-        </w:rPr>
-        <w:t xml:space="preserve">, </w:t>
-      </w:r>
-      <w:r>
-        <w:rPr>
-          <w:rFonts w:asciiTheme="majorHAnsi" w:hAnsiTheme="majorHAnsi" w:cstheme="majorHAnsi"/>
-        </w:rPr>
-        <w:t>utilising a matrix</w:t>
-      </w:r>
-      <w:r>
-        <w:rPr>
-          <w:rFonts w:asciiTheme="majorHAnsi" w:hAnsiTheme="majorHAnsi" w:cstheme="majorHAnsi"/>
-        </w:rPr>
-        <w:t xml:space="preserve"> and</w:t>
-      </w:r>
-      <w:r>
-        <w:rPr>
-          <w:rFonts w:asciiTheme="majorHAnsi" w:hAnsiTheme="majorHAnsi" w:cstheme="majorHAnsi"/>
-        </w:rPr>
-        <w:t xml:space="preserve"> in </w:t>
-      </w:r>
-      <w:r>
-        <w:rPr>
-          <w:rFonts w:asciiTheme="majorHAnsi" w:hAnsiTheme="majorHAnsi" w:cstheme="majorHAnsi"/>
-          <w:b/>
-          <w:bCs/>
-        </w:rPr>
-        <w:t>.pdf</w:t>
-      </w:r>
-      <w:r>
-        <w:rPr>
-          <w:rFonts w:asciiTheme="majorHAnsi" w:hAnsiTheme="majorHAnsi" w:cstheme="majorHAnsi"/>
-        </w:rPr>
-        <w:t xml:space="preserve"> format</w:t>
-      </w:r>
-      <w:r>
-        <w:rPr>
-          <w:rFonts w:asciiTheme="majorHAnsi" w:hAnsiTheme="majorHAnsi" w:cstheme="majorHAnsi"/>
-        </w:rPr>
-        <w:t>.</w:t>
-      </w:r>
-    </w:p>
-    <w:p>
-      <w:pPr>
-        <w:pStyle w:val="NoSpacing"/>
-        <w:numPr>
-          <w:ilvl w:val="0"/>
-          <w:numId w:val="16"/>
-        </w:numPr>
-        <w:rPr>
-          <w:rFonts w:asciiTheme="majorHAnsi" w:hAnsiTheme="majorHAnsi" w:cstheme="majorHAnsi"/>
-        </w:rPr>
-      </w:pPr>
-      <w:r>
-        <w:rPr>
-          <w:rFonts w:asciiTheme="majorHAnsi" w:hAnsiTheme="majorHAnsi" w:cstheme="majorHAnsi"/>
-        </w:rPr>
-        <w:t>A functional application ‘back-end’</w:t>
-      </w:r>
-      <w:r>
-        <w:rPr>
-          <w:rFonts w:asciiTheme="majorHAnsi" w:hAnsiTheme="majorHAnsi" w:cstheme="majorHAnsi"/>
-        </w:rPr>
-        <w:t xml:space="preserve"> (Java)</w:t>
-      </w:r>
-      <w:r>
-        <w:rPr>
-          <w:rFonts w:asciiTheme="majorHAnsi" w:hAnsiTheme="majorHAnsi" w:cstheme="majorHAnsi"/>
-        </w:rPr>
-        <w:t>, following best practices and design principles, meeting</w:t>
-      </w:r>
-      <w:r>
-        <w:rPr>
-          <w:rFonts w:asciiTheme="majorHAnsi" w:hAnsiTheme="majorHAnsi" w:cstheme="majorHAnsi"/>
-        </w:rPr>
-        <w:t xml:space="preserve"> </w:t>
-      </w:r>
-      <w:r>
-        <w:rPr>
-          <w:rFonts w:asciiTheme="majorHAnsi" w:hAnsiTheme="majorHAnsi" w:cstheme="majorHAnsi"/>
-        </w:rPr>
-        <w:t>the requirements set on your project management board.</w:t>
-      </w:r>
-    </w:p>
-    <w:p>
-      <w:pPr>
-        <w:pStyle w:val="NoSpacing"/>
-        <w:numPr>
-          <w:ilvl w:val="0"/>
-          <w:numId w:val="16"/>
-        </w:numPr>
-        <w:rPr>
-          <w:rFonts w:asciiTheme="majorHAnsi" w:hAnsiTheme="majorHAnsi" w:cstheme="majorHAnsi"/>
-        </w:rPr>
-      </w:pPr>
-      <w:r>
-        <w:rPr>
-          <w:rFonts w:asciiTheme="majorHAnsi" w:hAnsiTheme="majorHAnsi" w:cstheme="majorHAnsi"/>
-        </w:rPr>
-        <w:t>A build of your application, including any dependencies it might need, produced using an integrated build tool</w:t>
-      </w:r>
-      <w:r>
-        <w:rPr>
-          <w:rFonts w:asciiTheme="majorHAnsi" w:hAnsiTheme="majorHAnsi" w:cstheme="majorHAnsi"/>
-        </w:rPr>
-        <w:t xml:space="preserve"> (Maven)</w:t>
-      </w:r>
-      <w:r>
-        <w:rPr>
-          <w:rFonts w:asciiTheme="majorHAnsi" w:hAnsiTheme="majorHAnsi" w:cstheme="majorHAnsi"/>
-        </w:rPr>
-        <w:t xml:space="preserve">. </w:t>
-      </w:r>
-    </w:p>
-    <w:p>
-      <w:pPr>
-        <w:pStyle w:val="NoSpacing"/>
-        <w:numPr>
-          <w:ilvl w:val="0"/>
-          <w:numId w:val="16"/>
-        </w:numPr>
-        <w:rPr>
-          <w:rFonts w:asciiTheme="majorHAnsi" w:hAnsiTheme="majorHAnsi" w:cstheme="majorHAnsi"/>
-        </w:rPr>
-      </w:pPr>
-      <w:r>
-        <w:rPr>
-          <w:rFonts w:asciiTheme="majorHAnsi" w:hAnsiTheme="majorHAnsi" w:cstheme="majorHAnsi"/>
-        </w:rPr>
-        <w:t xml:space="preserve">Unit tests for validation of the application. </w:t>
-      </w:r>
-      <w:r>
-        <w:rPr>
-          <w:rFonts w:asciiTheme="majorHAnsi" w:hAnsiTheme="majorHAnsi" w:cstheme="majorHAnsi"/>
-        </w:rPr>
-        <w:t>(Junit &amp; Mockito)</w:t>
-      </w:r>
-    </w:p>
-    <w:p>
-      <w:pPr>
-        <w:pStyle w:val="NoSpacing"/>
-        <w:numPr>
-          <w:ilvl w:val="0"/>
-          <w:numId w:val="16"/>
-        </w:numPr>
-        <w:rPr>
-          <w:rFonts w:asciiTheme="majorHAnsi" w:hAnsiTheme="majorHAnsi" w:cstheme="majorHAnsi"/>
-        </w:rPr>
-      </w:pPr>
-      <w:r>
-        <w:rPr>
-          <w:rFonts w:asciiTheme="majorHAnsi" w:hAnsiTheme="majorHAnsi" w:cstheme="majorHAnsi"/>
-        </w:rPr>
-        <w:t>The project connect</w:t>
-      </w:r>
-      <w:r>
-        <w:rPr>
-          <w:rFonts w:asciiTheme="majorHAnsi" w:hAnsiTheme="majorHAnsi" w:cstheme="majorHAnsi"/>
-        </w:rPr>
-        <w:t>ing</w:t>
-      </w:r>
-      <w:r>
-        <w:rPr>
-          <w:rFonts w:asciiTheme="majorHAnsi" w:hAnsiTheme="majorHAnsi" w:cstheme="majorHAnsi"/>
-        </w:rPr>
-        <w:t xml:space="preserve"> via JDBC to a local-based MySQL instance</w:t>
-      </w:r>
-    </w:p>
-    <w:p>
-      <w:pPr>
-        <w:pStyle w:val="NoSpacing"/>
-        <w:numPr>
-          <w:ilvl w:val="0"/>
-          <w:numId w:val="16"/>
-        </w:numPr>
-        <w:rPr>
-          <w:rFonts w:asciiTheme="majorHAnsi" w:hAnsiTheme="majorHAnsi" w:cstheme="majorHAnsi"/>
-        </w:rPr>
-      </w:pPr>
-      <w:r>
-        <w:rPr>
-          <w:rFonts w:asciiTheme="majorHAnsi" w:hAnsiTheme="majorHAnsi" w:cstheme="majorHAnsi"/>
-        </w:rPr>
-        <w:t xml:space="preserve">CRUD functionality following the Enterprise Architecture Model for the </w:t>
-      </w:r>
-      <w:r>
-        <w:rPr>
-          <w:rFonts w:asciiTheme="majorHAnsi" w:hAnsiTheme="majorHAnsi" w:cstheme="majorHAnsi"/>
-          <w:b/>
-          <w:bCs/>
-        </w:rPr>
-        <w:t>customers</w:t>
-      </w:r>
-      <w:r>
-        <w:rPr>
-          <w:rFonts w:asciiTheme="majorHAnsi" w:hAnsiTheme="majorHAnsi" w:cstheme="majorHAnsi"/>
-        </w:rPr>
-        <w:t xml:space="preserve">, </w:t>
-      </w:r>
-      <w:r>
-        <w:rPr>
-          <w:rFonts w:asciiTheme="majorHAnsi" w:hAnsiTheme="majorHAnsi" w:cstheme="majorHAnsi"/>
-          <w:b/>
-          <w:bCs/>
-        </w:rPr>
-        <w:t>items</w:t>
-      </w:r>
-      <w:r>
-        <w:rPr>
-          <w:rFonts w:asciiTheme="majorHAnsi" w:hAnsiTheme="majorHAnsi" w:cstheme="majorHAnsi"/>
-        </w:rPr>
-        <w:t xml:space="preserve">, and </w:t>
-      </w:r>
-      <w:r>
-        <w:rPr>
-          <w:rFonts w:asciiTheme="majorHAnsi" w:hAnsiTheme="majorHAnsi" w:cstheme="majorHAnsi"/>
-          <w:b/>
-          <w:bCs/>
-        </w:rPr>
-        <w:t>orders</w:t>
-      </w:r>
-      <w:r>
-        <w:rPr>
-          <w:rFonts w:asciiTheme="majorHAnsi" w:hAnsiTheme="majorHAnsi" w:cstheme="majorHAnsi"/>
-        </w:rPr>
-        <w:t xml:space="preserve"> entities</w:t>
-      </w:r>
-      <w:r>
-        <w:rPr>
-          <w:rFonts w:asciiTheme="majorHAnsi" w:hAnsiTheme="majorHAnsi" w:cstheme="majorHAnsi"/>
-        </w:rPr>
-        <w:t>.</w:t>
-      </w:r>
-    </w:p>
-    <w:p>
-      <w:pPr>
-        <w:pStyle w:val="NoSpacing"/>
-        <w:numPr>
-          <w:ilvl w:val="0"/>
-          <w:numId w:val="16"/>
-        </w:numPr>
-        <w:rPr>
-          <w:rFonts w:asciiTheme="majorHAnsi" w:hAnsiTheme="majorHAnsi" w:cstheme="majorHAnsi"/>
-        </w:rPr>
-      </w:pPr>
-      <w:r>
-        <w:rPr>
-          <w:rFonts w:asciiTheme="majorHAnsi" w:hAnsiTheme="majorHAnsi" w:cstheme="majorHAnsi"/>
-        </w:rPr>
-        <w:t>Item entity must have a name and value fields.</w:t>
-      </w:r>
-    </w:p>
-    <w:p>
-      <w:pPr>
-        <w:pStyle w:val="NoSpacing"/>
-        <w:numPr>
-          <w:ilvl w:val="0"/>
-          <w:numId w:val="16"/>
-        </w:numPr>
-        <w:rPr>
-          <w:rFonts w:asciiTheme="majorHAnsi" w:hAnsiTheme="majorHAnsi" w:cstheme="majorHAnsi"/>
-        </w:rPr>
-      </w:pPr>
-      <w:r>
-        <w:rPr>
-          <w:rFonts w:asciiTheme="majorHAnsi" w:hAnsiTheme="majorHAnsi" w:cstheme="majorHAnsi"/>
-        </w:rPr>
-        <w:t>The means to add/delete an item to and from an order.</w:t>
-      </w:r>
-    </w:p>
-    <w:p>
-      <w:pPr>
-        <w:pStyle w:val="NoSpacing"/>
-        <w:numPr>
-          <w:ilvl w:val="0"/>
-          <w:numId w:val="16"/>
-        </w:numPr>
-        <w:rPr>
-          <w:rFonts w:asciiTheme="majorHAnsi" w:hAnsiTheme="majorHAnsi" w:cstheme="majorHAnsi"/>
-        </w:rPr>
-      </w:pPr>
-      <w:r>
-        <w:rPr>
-          <w:rFonts w:asciiTheme="majorHAnsi" w:hAnsiTheme="majorHAnsi" w:cstheme="majorHAnsi"/>
-        </w:rPr>
-        <w:t>The means to calculate the cost of an order.</w:t>
-      </w:r>
-    </w:p>
-    <w:p>
-      <w:pPr>
-        <w:pStyle w:val="NoSpacing"/>
-        <w:numPr>
-          <w:ilvl w:val="0"/>
-          <w:numId w:val="16"/>
-        </w:numPr>
-        <w:rPr>
-          <w:rFonts w:asciiTheme="majorHAnsi" w:hAnsiTheme="majorHAnsi" w:cstheme="majorHAnsi"/>
-        </w:rPr>
-      </w:pPr>
-      <w:r>
-        <w:rPr>
-          <w:rFonts w:asciiTheme="majorHAnsi" w:hAnsiTheme="majorHAnsi" w:cstheme="majorHAnsi"/>
-        </w:rPr>
-        <w:t xml:space="preserve">A relational database used to persist data for the project, containing the </w:t>
-      </w:r>
-      <w:r>
-        <w:rPr>
-          <w:rFonts w:asciiTheme="majorHAnsi" w:hAnsiTheme="majorHAnsi" w:cstheme="majorHAnsi"/>
-          <w:b/>
-          <w:bCs/>
-        </w:rPr>
-        <w:t>customers, items, orders, and orders_items</w:t>
-      </w:r>
-      <w:r>
-        <w:rPr>
-          <w:rFonts w:asciiTheme="majorHAnsi" w:hAnsiTheme="majorHAnsi" w:cstheme="majorHAnsi"/>
-        </w:rPr>
-        <w:t xml:space="preserve"> tables. </w:t>
-      </w:r>
-    </w:p>
-    <w:p>
-      <w:pPr>
-        <w:pStyle w:val="NoSpacing"/>
-        <w:numPr>
-          <w:ilvl w:val="0"/>
-          <w:numId w:val="16"/>
-        </w:numPr>
-        <w:rPr>
-          <w:rFonts w:asciiTheme="majorHAnsi" w:hAnsiTheme="majorHAnsi" w:cstheme="majorHAnsi"/>
-        </w:rPr>
-      </w:pPr>
-      <w:r>
-        <w:rPr>
-          <w:rFonts w:asciiTheme="majorHAnsi" w:hAnsiTheme="majorHAnsi" w:cstheme="majorHAnsi"/>
-        </w:rPr>
-        <w:t xml:space="preserve">A primary key in each of the entities; </w:t>
-      </w:r>
-      <w:r>
-        <w:rPr>
-          <w:rFonts w:asciiTheme="majorHAnsi" w:hAnsiTheme="majorHAnsi" w:cstheme="majorHAnsi"/>
-          <w:b/>
-          <w:bCs/>
-        </w:rPr>
-        <w:t>customers, items, orders, and orders_items</w:t>
-      </w:r>
-      <w:r>
-        <w:rPr>
-          <w:rFonts w:asciiTheme="majorHAnsi" w:hAnsiTheme="majorHAnsi" w:cstheme="majorHAnsi"/>
-        </w:rPr>
-        <w:t xml:space="preserve"> tables.</w:t>
-      </w:r>
-    </w:p>
-    <w:p>
-      <w:pPr>
-        <w:pStyle w:val="NoSpacing"/>
-        <w:numPr>
-          <w:ilvl w:val="0"/>
-          <w:numId w:val="16"/>
-        </w:numPr>
-        <w:rPr>
-          <w:rFonts w:asciiTheme="majorHAnsi" w:hAnsiTheme="majorHAnsi" w:cstheme="majorHAnsi"/>
-        </w:rPr>
-      </w:pPr>
-      <w:r>
-        <w:rPr>
-          <w:rFonts w:asciiTheme="majorHAnsi" w:hAnsiTheme="majorHAnsi" w:cstheme="majorHAnsi"/>
-        </w:rPr>
-        <w:t>A s</w:t>
-      </w:r>
-      <w:r>
-        <w:rPr>
-          <w:rFonts w:asciiTheme="majorHAnsi" w:hAnsiTheme="majorHAnsi" w:cstheme="majorHAnsi"/>
-        </w:rPr>
-        <w:t>ensible package structure</w:t>
-      </w:r>
-      <w:r>
-        <w:rPr>
-          <w:rFonts w:asciiTheme="majorHAnsi" w:hAnsiTheme="majorHAnsi" w:cstheme="majorHAnsi"/>
-        </w:rPr>
-        <w:t>.</w:t>
-      </w:r>
-    </w:p>
-    <w:p>
-      <w:pPr>
-        <w:pStyle w:val="NoSpacing"/>
-        <w:numPr>
-          <w:ilvl w:val="0"/>
-          <w:numId w:val="16"/>
-        </w:numPr>
-        <w:rPr>
-          <w:rFonts w:asciiTheme="majorHAnsi" w:hAnsiTheme="majorHAnsi" w:cstheme="majorHAnsi"/>
-        </w:rPr>
-      </w:pPr>
-      <w:r>
-        <w:rPr>
-          <w:rFonts w:asciiTheme="majorHAnsi" w:hAnsiTheme="majorHAnsi" w:cstheme="majorHAnsi"/>
-        </w:rPr>
-        <w:t xml:space="preserve">A completed </w:t>
-      </w:r>
-      <w:r>
-        <w:rPr>
-          <w:rFonts w:asciiTheme="majorHAnsi" w:hAnsiTheme="majorHAnsi" w:cstheme="majorHAnsi"/>
-          <w:b/>
-          <w:bCs/>
-        </w:rPr>
-        <w:t>README.md</w:t>
-      </w:r>
-      <w:r>
-        <w:rPr>
-          <w:rFonts w:asciiTheme="majorHAnsi" w:hAnsiTheme="majorHAnsi" w:cstheme="majorHAnsi"/>
-        </w:rPr>
-        <w:t xml:space="preserve">, explaining how to use and test </w:t>
-      </w:r>
-      <w:r>
-        <w:rPr>
-          <w:rFonts w:asciiTheme="majorHAnsi" w:hAnsiTheme="majorHAnsi" w:cstheme="majorHAnsi"/>
-        </w:rPr>
-        <w:t>the</w:t>
-      </w:r>
-      <w:r>
-        <w:rPr>
-          <w:rFonts w:asciiTheme="majorHAnsi" w:hAnsiTheme="majorHAnsi" w:cstheme="majorHAnsi"/>
-        </w:rPr>
-        <w:t xml:space="preserve"> application</w:t>
-      </w:r>
-      <w:r>
-        <w:rPr>
-          <w:rFonts w:asciiTheme="majorHAnsi" w:hAnsiTheme="majorHAnsi" w:cstheme="majorHAnsi"/>
-        </w:rPr>
-        <w:t>.</w:t>
-      </w:r>
-    </w:p>
-    <w:p>
-      <w:pPr>
-        <w:pStyle w:val="NoSpacing"/>
-        <w:numPr>
-          <w:ilvl w:val="0"/>
-          <w:numId w:val="16"/>
-        </w:numPr>
-        <w:rPr>
-          <w:rFonts w:asciiTheme="majorHAnsi" w:hAnsiTheme="majorHAnsi" w:cstheme="majorHAnsi"/>
-        </w:rPr>
-      </w:pPr>
-      <w:r>
-        <w:rPr>
-          <w:rFonts w:asciiTheme="majorHAnsi" w:hAnsiTheme="majorHAnsi" w:cstheme="majorHAnsi"/>
-        </w:rPr>
-        <w:t xml:space="preserve">At least </w:t>
-      </w:r>
-      <w:r>
-        <w:rPr>
-          <w:rFonts w:asciiTheme="majorHAnsi" w:hAnsiTheme="majorHAnsi" w:cstheme="majorHAnsi"/>
-          <w:b/>
-          <w:bCs/>
-        </w:rPr>
-        <w:t>on</w:t>
-      </w:r>
-      <w:r>
-        <w:rPr>
-          <w:rFonts w:asciiTheme="majorHAnsi" w:hAnsiTheme="majorHAnsi" w:cstheme="majorHAnsi"/>
-          <w:b/>
-          <w:bCs/>
-        </w:rPr>
-        <w:t>e</w:t>
-      </w:r>
-      <w:r>
-        <w:rPr>
-          <w:rFonts w:asciiTheme="majorHAnsi" w:hAnsiTheme="majorHAnsi" w:cstheme="majorHAnsi"/>
-        </w:rPr>
-        <w:t xml:space="preserve"> </w:t>
-      </w:r>
-      <w:r>
-        <w:rPr>
-          <w:rFonts w:asciiTheme="majorHAnsi" w:hAnsiTheme="majorHAnsi" w:cstheme="majorHAnsi"/>
-          <w:b/>
-          <w:bCs/>
-        </w:rPr>
-        <w:t>ERD</w:t>
-      </w:r>
-      <w:r>
-        <w:rPr>
-          <w:rFonts w:asciiTheme="majorHAnsi" w:hAnsiTheme="majorHAnsi" w:cstheme="majorHAnsi"/>
-        </w:rPr>
-        <w:t xml:space="preserve"> and </w:t>
-      </w:r>
-      <w:r>
-        <w:rPr>
-          <w:rFonts w:asciiTheme="majorHAnsi" w:hAnsiTheme="majorHAnsi" w:cstheme="majorHAnsi"/>
-          <w:b/>
-          <w:bCs/>
-        </w:rPr>
-        <w:t>one</w:t>
-      </w:r>
-      <w:r>
-        <w:rPr>
-          <w:rFonts w:asciiTheme="majorHAnsi" w:hAnsiTheme="majorHAnsi" w:cstheme="majorHAnsi"/>
-        </w:rPr>
-        <w:t xml:space="preserve"> </w:t>
-      </w:r>
-      <w:r>
-        <w:rPr>
-          <w:rFonts w:asciiTheme="majorHAnsi" w:hAnsiTheme="majorHAnsi" w:cstheme="majorHAnsi"/>
-          <w:b/>
-          <w:bCs/>
-        </w:rPr>
-        <w:t>UML</w:t>
-      </w:r>
-      <w:r>
-        <w:rPr>
-          <w:rFonts w:asciiTheme="majorHAnsi" w:hAnsiTheme="majorHAnsi" w:cstheme="majorHAnsi"/>
-        </w:rPr>
-        <w:t xml:space="preserve"> diagram, in </w:t>
-      </w:r>
-      <w:r>
-        <w:rPr>
-          <w:rFonts w:asciiTheme="majorHAnsi" w:hAnsiTheme="majorHAnsi" w:cstheme="majorHAnsi"/>
-          <w:b/>
-          <w:bCs/>
-        </w:rPr>
-        <w:t>.png</w:t>
-      </w:r>
-      <w:r>
-        <w:rPr>
-          <w:rFonts w:asciiTheme="majorHAnsi" w:hAnsiTheme="majorHAnsi" w:cstheme="majorHAnsi"/>
-        </w:rPr>
-        <w:t xml:space="preserve"> format</w:t>
-      </w:r>
-    </w:p>
-    <w:p>
-      <w:pPr>
-        <w:pStyle w:val="NoSpacing"/>
-        <w:numPr>
-          <w:ilvl w:val="0"/>
-          <w:numId w:val="16"/>
-        </w:numPr>
-        <w:rPr>
-          <w:rFonts w:asciiTheme="majorHAnsi" w:hAnsiTheme="majorHAnsi" w:cstheme="majorHAnsi"/>
-        </w:rPr>
-      </w:pPr>
-      <w:r>
-        <w:rPr>
-          <w:rFonts w:asciiTheme="majorHAnsi" w:hAnsiTheme="majorHAnsi" w:cstheme="majorHAnsi"/>
-        </w:rPr>
-        <w:t xml:space="preserve">A copy of </w:t>
-      </w:r>
-      <w:r>
-        <w:rPr>
-          <w:rFonts w:asciiTheme="majorHAnsi" w:hAnsiTheme="majorHAnsi" w:cstheme="majorHAnsi"/>
-        </w:rPr>
-        <w:t>the</w:t>
-      </w:r>
-      <w:r>
-        <w:rPr>
-          <w:rFonts w:asciiTheme="majorHAnsi" w:hAnsiTheme="majorHAnsi" w:cstheme="majorHAnsi"/>
-        </w:rPr>
-        <w:t xml:space="preserve"> presentation, in </w:t>
-      </w:r>
-      <w:r>
-        <w:rPr>
-          <w:rFonts w:asciiTheme="majorHAnsi" w:hAnsiTheme="majorHAnsi" w:cstheme="majorHAnsi"/>
-          <w:b/>
-          <w:bCs/>
-        </w:rPr>
-        <w:t>.pdf</w:t>
-      </w:r>
-      <w:r>
-        <w:rPr>
-          <w:rFonts w:asciiTheme="majorHAnsi" w:hAnsiTheme="majorHAnsi" w:cstheme="majorHAnsi"/>
-        </w:rPr>
-        <w:t xml:space="preserve"> format (slides only – no notes) </w:t>
-      </w:r>
-    </w:p>
-    <w:p>
-      <w:pPr>
-        <w:pStyle w:val="NoSpacing"/>
-        <w:rPr>
-          <w:rFonts w:asciiTheme="majorHAnsi" w:hAnsiTheme="majorHAnsi" w:cstheme="majorHAnsi"/>
-        </w:rPr>
-      </w:pPr>
-    </w:p>
-    <w:p>
-      <w:pPr>
-        <w:pStyle w:val="NoSpacing"/>
-        <w:rPr>
-          <w:rFonts w:asciiTheme="majorHAnsi" w:hAnsiTheme="majorHAnsi" w:cstheme="majorHAnsi"/>
-        </w:rPr>
-      </w:pPr>
-      <w:r>
-        <w:rPr>
-          <w:rFonts w:asciiTheme="majorHAnsi" w:hAnsiTheme="majorHAnsi" w:cstheme="majorHAnsi"/>
-        </w:rPr>
-        <w:t>SHOULD HAVE</w:t>
-      </w:r>
-    </w:p>
-    <w:p>
-      <w:pPr>
-        <w:pStyle w:val="NoSpacing"/>
-        <w:numPr>
-          <w:ilvl w:val="0"/>
-          <w:numId w:val="17"/>
-        </w:numPr>
-        <w:rPr>
-          <w:rFonts w:asciiTheme="majorHAnsi" w:eastAsiaTheme="minorEastAsia" w:hAnsiTheme="majorHAnsi" w:cstheme="majorHAnsi"/>
-        </w:rPr>
-      </w:pPr>
-      <w:r>
-        <w:rPr>
-          <w:rFonts w:asciiTheme="majorHAnsi" w:hAnsiTheme="majorHAnsi" w:cstheme="majorHAnsi"/>
-        </w:rPr>
-        <w:t xml:space="preserve">The </w:t>
-      </w:r>
-      <w:r>
-        <w:rPr>
-          <w:rFonts w:asciiTheme="majorHAnsi" w:hAnsiTheme="majorHAnsi" w:cstheme="majorHAnsi"/>
-        </w:rPr>
-        <w:t>Git repository utilising the</w:t>
-      </w:r>
-      <w:r>
-        <w:rPr>
-          <w:rFonts w:asciiTheme="majorHAnsi" w:hAnsiTheme="majorHAnsi" w:cstheme="majorHAnsi"/>
-        </w:rPr>
-        <w:t xml:space="preserve"> feature-branch model: </w:t>
-      </w:r>
-      <w:r>
-        <w:rPr>
-          <w:rFonts w:asciiTheme="majorHAnsi" w:hAnsiTheme="majorHAnsi" w:cstheme="majorHAnsi"/>
-          <w:b/>
-          <w:bCs/>
-        </w:rPr>
-        <w:t>main/dev/multiple features</w:t>
-      </w:r>
-      <w:r>
-        <w:rPr>
-          <w:rFonts w:asciiTheme="majorHAnsi" w:hAnsiTheme="majorHAnsi" w:cstheme="majorHAnsi"/>
-        </w:rPr>
-        <w:t>.</w:t>
-      </w:r>
-    </w:p>
-    <w:p>
-      <w:pPr>
-        <w:pStyle w:val="NoSpacing"/>
-        <w:numPr>
-          <w:ilvl w:val="0"/>
-          <w:numId w:val="17"/>
-        </w:numPr>
-        <w:rPr>
-          <w:rFonts w:asciiTheme="majorHAnsi" w:eastAsiaTheme="minorEastAsia" w:hAnsiTheme="majorHAnsi" w:cstheme="majorHAnsi"/>
-        </w:rPr>
-      </w:pPr>
-      <w:r>
-        <w:rPr>
-          <w:rFonts w:asciiTheme="majorHAnsi" w:eastAsiaTheme="minorEastAsia" w:hAnsiTheme="majorHAnsi" w:cstheme="majorHAnsi"/>
-        </w:rPr>
-        <w:t>5-7 risks with a matrix</w:t>
-      </w:r>
-    </w:p>
-    <w:p>
-      <w:pPr>
-        <w:pStyle w:val="NoSpacing"/>
-        <w:numPr>
-          <w:ilvl w:val="0"/>
-          <w:numId w:val="18"/>
-        </w:numPr>
-        <w:rPr>
-          <w:rFonts w:asciiTheme="majorHAnsi" w:hAnsiTheme="majorHAnsi" w:cstheme="majorHAnsi"/>
-        </w:rPr>
-      </w:pPr>
-      <w:r>
-        <w:rPr>
-          <w:rFonts w:asciiTheme="majorHAnsi" w:hAnsiTheme="majorHAnsi" w:cstheme="majorHAnsi"/>
-        </w:rPr>
-        <w:t xml:space="preserve">Relationships </w:t>
-      </w:r>
-      <w:r>
-        <w:rPr>
-          <w:rFonts w:asciiTheme="majorHAnsi" w:hAnsiTheme="majorHAnsi" w:cstheme="majorHAnsi"/>
-        </w:rPr>
-        <w:t>between tables</w:t>
-      </w:r>
-      <w:r>
-        <w:rPr>
-          <w:rFonts w:asciiTheme="majorHAnsi" w:hAnsiTheme="majorHAnsi" w:cstheme="majorHAnsi"/>
-        </w:rPr>
-        <w:t xml:space="preserve"> modelled using an ERD.</w:t>
-      </w:r>
-      <w:r>
-        <w:rPr>
-          <w:rFonts w:asciiTheme="majorHAnsi" w:hAnsiTheme="majorHAnsi" w:cstheme="majorHAnsi"/>
-        </w:rPr>
-        <w:t xml:space="preserve"> </w:t>
-      </w:r>
-    </w:p>
-    <w:p>
-      <w:pPr>
-        <w:pStyle w:val="NoSpacing"/>
-        <w:numPr>
-          <w:ilvl w:val="0"/>
-          <w:numId w:val="18"/>
-        </w:numPr>
-        <w:rPr>
-          <w:rFonts w:asciiTheme="majorHAnsi" w:hAnsiTheme="majorHAnsi" w:cstheme="majorHAnsi"/>
-        </w:rPr>
-      </w:pPr>
-      <w:r>
-        <w:rPr>
-          <w:rFonts w:asciiTheme="majorHAnsi" w:hAnsiTheme="majorHAnsi" w:cstheme="majorHAnsi"/>
-          <w:b/>
-          <w:bCs/>
-        </w:rPr>
-        <w:t>Before-and-after ERD’s and UML</w:t>
-      </w:r>
-    </w:p>
-    <w:p>
-      <w:pPr>
-        <w:pStyle w:val="NoSpacing"/>
-        <w:numPr>
-          <w:ilvl w:val="0"/>
-          <w:numId w:val="17"/>
-        </w:numPr>
-        <w:rPr>
-          <w:rFonts w:asciiTheme="majorHAnsi" w:hAnsiTheme="majorHAnsi" w:cstheme="majorHAnsi"/>
-        </w:rPr>
-      </w:pPr>
-      <w:r>
-        <w:rPr>
-          <w:rFonts w:asciiTheme="majorHAnsi" w:hAnsiTheme="majorHAnsi" w:cstheme="majorHAnsi"/>
-        </w:rPr>
-        <w:t>Unit test coverage of</w:t>
-      </w:r>
-      <w:r>
-        <w:rPr>
-          <w:rFonts w:asciiTheme="majorHAnsi" w:hAnsiTheme="majorHAnsi" w:cstheme="majorHAnsi"/>
-        </w:rPr>
-        <w:t xml:space="preserve"> CRUD functionality of</w:t>
-      </w:r>
-      <w:r>
-        <w:rPr>
-          <w:rFonts w:asciiTheme="majorHAnsi" w:hAnsiTheme="majorHAnsi" w:cstheme="majorHAnsi"/>
-        </w:rPr>
-        <w:t xml:space="preserve"> the </w:t>
-      </w:r>
-      <w:r>
-        <w:rPr>
-          <w:rFonts w:asciiTheme="majorHAnsi" w:hAnsiTheme="majorHAnsi" w:cstheme="majorHAnsi"/>
-          <w:b/>
-          <w:bCs/>
-        </w:rPr>
-        <w:t xml:space="preserve">src/main/java folder, </w:t>
-      </w:r>
-      <w:r>
-        <w:rPr>
-          <w:rFonts w:asciiTheme="majorHAnsi" w:hAnsiTheme="majorHAnsi" w:cstheme="majorHAnsi"/>
-        </w:rPr>
-        <w:t xml:space="preserve">aiming for </w:t>
-      </w:r>
-      <w:r>
-        <w:rPr>
-          <w:rFonts w:asciiTheme="majorHAnsi" w:hAnsiTheme="majorHAnsi" w:cstheme="majorHAnsi"/>
-          <w:b/>
-          <w:bCs/>
-        </w:rPr>
-        <w:t>80%</w:t>
-      </w:r>
-    </w:p>
-    <w:p>
-      <w:pPr>
-        <w:pStyle w:val="NoSpacing"/>
-        <w:numPr>
-          <w:ilvl w:val="0"/>
-          <w:numId w:val="17"/>
-        </w:numPr>
-        <w:rPr>
-          <w:rFonts w:asciiTheme="majorHAnsi" w:hAnsiTheme="majorHAnsi" w:cstheme="majorHAnsi"/>
-        </w:rPr>
-      </w:pPr>
-      <w:r>
-        <w:rPr>
-          <w:rFonts w:asciiTheme="majorHAnsi" w:hAnsiTheme="majorHAnsi" w:cstheme="majorHAnsi"/>
-        </w:rPr>
-        <w:t xml:space="preserve">A </w:t>
-      </w:r>
-      <w:r>
-        <w:rPr>
-          <w:rFonts w:asciiTheme="majorHAnsi" w:hAnsiTheme="majorHAnsi" w:cstheme="majorHAnsi"/>
-          <w:b/>
-          <w:bCs/>
-        </w:rPr>
-        <w:t>fat .jar</w:t>
-      </w:r>
-      <w:r>
-        <w:rPr>
-          <w:rFonts w:asciiTheme="majorHAnsi" w:hAnsiTheme="majorHAnsi" w:cstheme="majorHAnsi"/>
-        </w:rPr>
-        <w:t xml:space="preserve"> which can be deployed from the command-line</w:t>
-      </w:r>
-    </w:p>
-    <w:p>
-      <w:pPr>
-        <w:pStyle w:val="NoSpacing"/>
-        <w:numPr>
-          <w:ilvl w:val="0"/>
-          <w:numId w:val="17"/>
-        </w:numPr>
-        <w:rPr>
-          <w:rFonts w:asciiTheme="majorHAnsi" w:hAnsiTheme="majorHAnsi" w:cstheme="majorHAnsi"/>
-        </w:rPr>
-      </w:pPr>
-      <w:r>
-        <w:rPr>
-          <w:rFonts w:asciiTheme="majorHAnsi" w:hAnsiTheme="majorHAnsi" w:cstheme="majorHAnsi"/>
-        </w:rPr>
-        <w:lastRenderedPageBreak/>
-        <w:t>Adherence to best practice (OOP principles, SOLID, refactoring)</w:t>
-      </w:r>
-    </w:p>
-    <w:p>
-      <w:pPr>
-        <w:pStyle w:val="NoSpacing"/>
-        <w:numPr>
-          <w:ilvl w:val="0"/>
-          <w:numId w:val="17"/>
-        </w:numPr>
-        <w:rPr>
-          <w:rFonts w:asciiTheme="majorHAnsi" w:hAnsiTheme="majorHAnsi" w:cstheme="majorHAnsi"/>
-        </w:rPr>
-      </w:pPr>
-      <w:r>
-        <w:rPr>
-          <w:rFonts w:asciiTheme="majorHAnsi" w:hAnsiTheme="majorHAnsi" w:cstheme="majorHAnsi"/>
-        </w:rPr>
-        <w:t>A working</w:t>
-      </w:r>
-      <w:r>
-        <w:rPr>
-          <w:rFonts w:asciiTheme="majorHAnsi" w:hAnsiTheme="majorHAnsi" w:cstheme="majorHAnsi"/>
-        </w:rPr>
-        <w:t xml:space="preserve"> </w:t>
-      </w:r>
-      <w:r>
-        <w:rPr>
-          <w:rFonts w:asciiTheme="majorHAnsi" w:hAnsiTheme="majorHAnsi" w:cstheme="majorHAnsi"/>
-          <w:b/>
-          <w:bCs/>
-        </w:rPr>
-        <w:t>“</w:t>
-      </w:r>
-      <w:r>
-        <w:rPr>
-          <w:rFonts w:asciiTheme="majorHAnsi" w:hAnsiTheme="majorHAnsi" w:cstheme="majorHAnsi"/>
-          <w:b/>
-          <w:bCs/>
-        </w:rPr>
-        <w:t>.</w:t>
-      </w:r>
-      <w:r>
-        <w:rPr>
-          <w:rFonts w:asciiTheme="majorHAnsi" w:hAnsiTheme="majorHAnsi" w:cstheme="majorHAnsi"/>
-          <w:b/>
-          <w:bCs/>
-        </w:rPr>
-        <w:t>ignore</w:t>
-      </w:r>
-      <w:r>
-        <w:rPr>
-          <w:rFonts w:asciiTheme="majorHAnsi" w:hAnsiTheme="majorHAnsi" w:cstheme="majorHAnsi"/>
-          <w:b/>
-          <w:bCs/>
-        </w:rPr>
-        <w:t>”</w:t>
-      </w:r>
-      <w:r>
-        <w:rPr>
-          <w:rFonts w:asciiTheme="majorHAnsi" w:hAnsiTheme="majorHAnsi" w:cstheme="majorHAnsi"/>
-        </w:rPr>
-        <w:t xml:space="preserve"> for ignoring build-generated files and folders</w:t>
-      </w:r>
-    </w:p>
-    <w:p>
-      <w:pPr>
-        <w:pStyle w:val="NoSpacing"/>
-        <w:numPr>
-          <w:ilvl w:val="0"/>
-          <w:numId w:val="17"/>
-        </w:numPr>
-        <w:rPr>
-          <w:rFonts w:asciiTheme="majorHAnsi" w:hAnsiTheme="majorHAnsi" w:cstheme="majorHAnsi"/>
-        </w:rPr>
-      </w:pPr>
-      <w:r>
-        <w:rPr>
-          <w:rFonts w:asciiTheme="majorHAnsi" w:hAnsiTheme="majorHAnsi" w:cstheme="majorHAnsi"/>
-        </w:rPr>
-        <w:t>The means to calculate order total</w:t>
-      </w:r>
-    </w:p>
-    <w:p>
-      <w:pPr>
-        <w:pStyle w:val="NoSpacing"/>
-        <w:rPr>
-          <w:rFonts w:asciiTheme="majorHAnsi" w:hAnsiTheme="majorHAnsi" w:cstheme="majorHAnsi"/>
-        </w:rPr>
-      </w:pPr>
-    </w:p>
-    <w:p>
-      <w:pPr>
-        <w:pStyle w:val="NoSpacing"/>
-        <w:rPr>
-          <w:rFonts w:asciiTheme="majorHAnsi" w:hAnsiTheme="majorHAnsi" w:cstheme="majorHAnsi"/>
-        </w:rPr>
-      </w:pPr>
-      <w:r>
-        <w:rPr>
-          <w:rFonts w:asciiTheme="majorHAnsi" w:hAnsiTheme="majorHAnsi" w:cstheme="majorHAnsi"/>
-        </w:rPr>
-        <w:t>COULD</w:t>
-      </w:r>
-      <w:r>
-        <w:rPr>
-          <w:rFonts w:asciiTheme="majorHAnsi" w:hAnsiTheme="majorHAnsi" w:cstheme="majorHAnsi"/>
-        </w:rPr>
-        <w:t xml:space="preserve"> HAVE</w:t>
-      </w:r>
-    </w:p>
-    <w:p>
-      <w:pPr>
-        <w:pStyle w:val="NoSpacing"/>
-        <w:numPr>
-          <w:ilvl w:val="0"/>
-          <w:numId w:val="18"/>
-        </w:numPr>
-        <w:rPr>
-          <w:rFonts w:asciiTheme="majorHAnsi" w:hAnsiTheme="majorHAnsi" w:cstheme="majorHAnsi"/>
-        </w:rPr>
-      </w:pPr>
-      <w:r>
-        <w:rPr>
-          <w:rFonts w:asciiTheme="majorHAnsi" w:hAnsiTheme="majorHAnsi" w:cstheme="majorHAnsi"/>
-        </w:rPr>
-        <w:t>The project connect</w:t>
-      </w:r>
-      <w:r>
-        <w:rPr>
-          <w:rFonts w:asciiTheme="majorHAnsi" w:hAnsiTheme="majorHAnsi" w:cstheme="majorHAnsi"/>
-        </w:rPr>
-        <w:t>ing</w:t>
-      </w:r>
-      <w:r>
-        <w:rPr>
-          <w:rFonts w:asciiTheme="majorHAnsi" w:hAnsiTheme="majorHAnsi" w:cstheme="majorHAnsi"/>
-        </w:rPr>
-        <w:t xml:space="preserve"> via JDBC to a </w:t>
-      </w:r>
-      <w:r>
-        <w:rPr>
-          <w:rFonts w:asciiTheme="majorHAnsi" w:hAnsiTheme="majorHAnsi" w:cstheme="majorHAnsi"/>
-        </w:rPr>
-        <w:t>GCP</w:t>
-      </w:r>
-      <w:r>
-        <w:rPr>
-          <w:rFonts w:asciiTheme="majorHAnsi" w:hAnsiTheme="majorHAnsi" w:cstheme="majorHAnsi"/>
-        </w:rPr>
-        <w:t>-based MySQL instance</w:t>
-      </w:r>
-    </w:p>
-    <w:p>
-      <w:pPr>
-        <w:pStyle w:val="NoSpacing"/>
-        <w:numPr>
-          <w:ilvl w:val="0"/>
-          <w:numId w:val="18"/>
-        </w:numPr>
-        <w:rPr>
-          <w:rFonts w:asciiTheme="majorHAnsi" w:hAnsiTheme="majorHAnsi" w:cstheme="majorHAnsi"/>
-        </w:rPr>
-      </w:pPr>
-      <w:r>
-        <w:rPr>
-          <w:rFonts w:asciiTheme="majorHAnsi" w:hAnsiTheme="majorHAnsi" w:cstheme="majorHAnsi"/>
-        </w:rPr>
-        <w:t>Test coverage</w:t>
-      </w:r>
-      <w:r>
-        <w:rPr>
-          <w:rFonts w:asciiTheme="majorHAnsi" w:hAnsiTheme="majorHAnsi" w:cstheme="majorHAnsi"/>
-        </w:rPr>
-        <w:t xml:space="preserve"> of CRUD Functionality</w:t>
-      </w:r>
-      <w:r>
-        <w:rPr>
-          <w:rFonts w:asciiTheme="majorHAnsi" w:hAnsiTheme="majorHAnsi" w:cstheme="majorHAnsi"/>
-        </w:rPr>
-        <w:t xml:space="preserve"> </w:t>
-      </w:r>
-      <w:r>
-        <w:rPr>
-          <w:rFonts w:asciiTheme="majorHAnsi" w:hAnsiTheme="majorHAnsi" w:cstheme="majorHAnsi"/>
-          <w:b/>
-          <w:bCs/>
-        </w:rPr>
-        <w:t>above 80%.</w:t>
-      </w:r>
-    </w:p>
-    <w:p>
-      <w:pPr>
-        <w:pStyle w:val="NoSpacing"/>
-        <w:numPr>
-          <w:ilvl w:val="0"/>
-          <w:numId w:val="18"/>
-        </w:numPr>
-        <w:rPr>
-          <w:rFonts w:asciiTheme="majorHAnsi" w:hAnsiTheme="majorHAnsi" w:cstheme="majorHAnsi"/>
-        </w:rPr>
-      </w:pPr>
-      <w:r>
-        <w:rPr>
-          <w:rFonts w:asciiTheme="majorHAnsi" w:hAnsiTheme="majorHAnsi" w:cstheme="majorHAnsi"/>
-        </w:rPr>
-        <w:t xml:space="preserve">Data in the </w:t>
-      </w:r>
-      <w:r>
-        <w:rPr>
-          <w:rFonts w:asciiTheme="majorHAnsi" w:hAnsiTheme="majorHAnsi" w:cstheme="majorHAnsi"/>
-        </w:rPr>
-        <w:t xml:space="preserve">Orders </w:t>
-      </w:r>
-      <w:r>
-        <w:rPr>
-          <w:rFonts w:asciiTheme="majorHAnsi" w:hAnsiTheme="majorHAnsi" w:cstheme="majorHAnsi"/>
-        </w:rPr>
-        <w:t xml:space="preserve">table </w:t>
-      </w:r>
-      <w:r>
-        <w:rPr>
-          <w:rFonts w:asciiTheme="majorHAnsi" w:hAnsiTheme="majorHAnsi" w:cstheme="majorHAnsi"/>
-        </w:rPr>
-        <w:t>timestamped</w:t>
-      </w:r>
-      <w:r>
-        <w:rPr>
-          <w:rFonts w:asciiTheme="majorHAnsi" w:hAnsiTheme="majorHAnsi" w:cstheme="majorHAnsi"/>
-        </w:rPr>
-        <w:t>.</w:t>
-      </w:r>
-    </w:p>
-    <w:p>
-      <w:pPr>
-        <w:pStyle w:val="NoSpacing"/>
-        <w:numPr>
-          <w:ilvl w:val="0"/>
-          <w:numId w:val="18"/>
-        </w:numPr>
-        <w:rPr>
-          <w:rFonts w:asciiTheme="majorHAnsi" w:hAnsiTheme="majorHAnsi" w:cstheme="majorHAnsi"/>
-        </w:rPr>
-      </w:pPr>
-      <w:r>
-        <w:rPr>
-          <w:rFonts w:asciiTheme="majorHAnsi" w:hAnsiTheme="majorHAnsi" w:cstheme="majorHAnsi"/>
-        </w:rPr>
-        <w:t>A description and a stock count in the Items table.</w:t>
-      </w:r>
-    </w:p>
-    <w:p>
-      <w:pPr>
-        <w:pStyle w:val="NoSpacing"/>
-        <w:numPr>
-          <w:ilvl w:val="0"/>
-          <w:numId w:val="18"/>
-        </w:numPr>
-        <w:rPr>
-          <w:rFonts w:asciiTheme="majorHAnsi" w:hAnsiTheme="majorHAnsi" w:cstheme="majorHAnsi"/>
-        </w:rPr>
-      </w:pPr>
-      <w:r>
-        <w:rPr>
-          <w:rFonts w:asciiTheme="majorHAnsi" w:hAnsiTheme="majorHAnsi" w:cstheme="majorHAnsi"/>
-        </w:rPr>
-        <w:t>Evolution of ERD/UML Diagrams over time</w:t>
-      </w:r>
-    </w:p>
-    <w:p>
-      <w:pPr>
-        <w:pStyle w:val="NoSpacing"/>
-        <w:numPr>
-          <w:ilvl w:val="0"/>
-          <w:numId w:val="18"/>
-        </w:numPr>
-        <w:rPr>
-          <w:rFonts w:asciiTheme="majorHAnsi" w:hAnsiTheme="majorHAnsi" w:cstheme="majorHAnsi"/>
-        </w:rPr>
-      </w:pPr>
-      <w:r>
-        <w:rPr>
-          <w:rFonts w:asciiTheme="majorHAnsi" w:hAnsiTheme="majorHAnsi" w:cstheme="majorHAnsi"/>
-        </w:rPr>
-        <w:t xml:space="preserve">User-system; </w:t>
-      </w:r>
-      <w:r>
-        <w:rPr>
-          <w:rFonts w:asciiTheme="majorHAnsi" w:hAnsiTheme="majorHAnsi" w:cstheme="majorHAnsi"/>
-        </w:rPr>
-        <w:t>Username and password</w:t>
-      </w:r>
-    </w:p>
-    <w:p>
-      <w:pPr>
-        <w:pStyle w:val="NoSpacing"/>
-        <w:rPr>
-          <w:rFonts w:asciiTheme="majorHAnsi" w:hAnsiTheme="majorHAnsi" w:cstheme="majorHAnsi"/>
-        </w:rPr>
-      </w:pPr>
-    </w:p>
-    <w:p>
-      <w:pPr>
-        <w:pStyle w:val="NoSpacing"/>
-        <w:rPr>
-          <w:rFonts w:asciiTheme="majorHAnsi" w:hAnsiTheme="majorHAnsi" w:cstheme="majorHAnsi"/>
-        </w:rPr>
-      </w:pPr>
-      <w:r>
-        <w:rPr>
-          <w:rFonts w:asciiTheme="majorHAnsi" w:hAnsiTheme="majorHAnsi" w:cstheme="majorHAnsi"/>
-        </w:rPr>
-        <w:t>WON’T</w:t>
-      </w:r>
-      <w:r>
-        <w:rPr>
-          <w:rFonts w:asciiTheme="majorHAnsi" w:hAnsiTheme="majorHAnsi" w:cstheme="majorHAnsi"/>
-        </w:rPr>
-        <w:t xml:space="preserve"> HAVE</w:t>
-      </w:r>
-    </w:p>
-    <w:p>
-      <w:pPr>
-        <w:pStyle w:val="NoSpacing"/>
-        <w:numPr>
-          <w:ilvl w:val="0"/>
-          <w:numId w:val="18"/>
-        </w:numPr>
-        <w:rPr>
-          <w:rFonts w:asciiTheme="majorHAnsi" w:hAnsiTheme="majorHAnsi" w:cstheme="majorHAnsi"/>
-        </w:rPr>
-      </w:pPr>
-      <w:r>
-        <w:rPr>
-          <w:rFonts w:asciiTheme="majorHAnsi" w:hAnsiTheme="majorHAnsi" w:cstheme="majorHAnsi"/>
-        </w:rPr>
-        <w:t>Extra functionality not included in the specification</w:t>
-      </w:r>
-    </w:p>
-    <w:p>
-      <w:pPr>
-        <w:pStyle w:val="NoSpacing"/>
-        <w:numPr>
-          <w:ilvl w:val="0"/>
-          <w:numId w:val="18"/>
-        </w:numPr>
-        <w:rPr>
-          <w:rFonts w:asciiTheme="majorHAnsi" w:hAnsiTheme="majorHAnsi" w:cstheme="majorHAnsi"/>
-        </w:rPr>
-      </w:pPr>
-      <w:r>
-        <w:rPr>
-          <w:rFonts w:asciiTheme="majorHAnsi" w:hAnsiTheme="majorHAnsi" w:cstheme="majorHAnsi"/>
-        </w:rPr>
-        <w:t>No unnecessary imports/dependencies</w:t>
-      </w:r>
-    </w:p>
-    <w:p>
-      <w:pPr>
-        <w:pStyle w:val="NoSpacing"/>
-        <w:numPr>
-          <w:ilvl w:val="0"/>
-          <w:numId w:val="18"/>
-        </w:numPr>
-        <w:rPr>
-          <w:rFonts w:asciiTheme="majorHAnsi" w:hAnsiTheme="majorHAnsi" w:cstheme="majorHAnsi"/>
-        </w:rPr>
-      </w:pPr>
-      <w:r>
-        <w:rPr>
-          <w:rFonts w:asciiTheme="majorHAnsi" w:hAnsiTheme="majorHAnsi" w:cstheme="majorHAnsi"/>
-        </w:rPr>
-        <w:t>A G</w:t>
-      </w:r>
-      <w:r>
-        <w:rPr>
-          <w:rFonts w:asciiTheme="majorHAnsi" w:hAnsiTheme="majorHAnsi" w:cstheme="majorHAnsi"/>
-        </w:rPr>
-        <w:t>raphical User Interface</w:t>
-      </w:r>
-    </w:p>
-    <w:p>
-      <w:pPr>
-        <w:pStyle w:val="NoSpacing"/>
-        <w:numPr>
-          <w:ilvl w:val="0"/>
-          <w:numId w:val="18"/>
-        </w:numPr>
-        <w:rPr>
-          <w:rFonts w:asciiTheme="majorHAnsi" w:hAnsiTheme="majorHAnsi" w:cstheme="majorHAnsi"/>
-        </w:rPr>
-      </w:pPr>
-      <w:r>
-        <w:rPr>
-          <w:rFonts w:asciiTheme="majorHAnsi" w:hAnsiTheme="majorHAnsi" w:cstheme="majorHAnsi"/>
-        </w:rPr>
-        <w:t>Incomplete documentation</w:t>
-      </w:r>
-    </w:p>
-    <w:p>
-      <w:pPr>
-        <w:pStyle w:val="NoSpacing"/>
-        <w:numPr>
-          <w:ilvl w:val="0"/>
-          <w:numId w:val="18"/>
-        </w:numPr>
-        <w:rPr>
-          <w:rFonts w:asciiTheme="majorHAnsi" w:hAnsiTheme="majorHAnsi" w:cstheme="majorHAnsi"/>
-        </w:rPr>
-      </w:pPr>
-      <w:r>
-        <w:rPr>
-          <w:rFonts w:asciiTheme="majorHAnsi" w:hAnsiTheme="majorHAnsi" w:cstheme="majorHAnsi"/>
-        </w:rPr>
-        <w:t>Log-in function/portal</w:t>
-      </w:r>
     </w:p>
     <w:p>
       <w:pPr>
@@ -2668,7 +3563,7 @@
       <w:lvlText w:val=""/>
       <w:lvlJc w:val="left"/>
       <w:pPr>
-        <w:ind w:left="720" w:hanging="360"/>
+        <w:ind w:left="360" w:hanging="360"/>
       </w:pPr>
       <w:rPr>
         <w:rFonts w:ascii="Symbol" w:hAnsi="Symbol" w:hint="default"/>
@@ -2680,7 +3575,7 @@
       <w:lvlText w:val="o"/>
       <w:lvlJc w:val="left"/>
       <w:pPr>
-        <w:ind w:left="1440" w:hanging="360"/>
+        <w:ind w:left="1080" w:hanging="360"/>
       </w:pPr>
       <w:rPr>
         <w:rFonts w:ascii="Courier New" w:hAnsi="Courier New" w:cs="Courier New" w:hint="default"/>
@@ -2692,7 +3587,7 @@
       <w:lvlText w:val=""/>
       <w:lvlJc w:val="left"/>
       <w:pPr>
-        <w:ind w:left="2160" w:hanging="360"/>
+        <w:ind w:left="1800" w:hanging="360"/>
       </w:pPr>
       <w:rPr>
         <w:rFonts w:ascii="Wingdings" w:hAnsi="Wingdings" w:hint="default"/>
@@ -2704,7 +3599,7 @@
       <w:lvlText w:val=""/>
       <w:lvlJc w:val="left"/>
       <w:pPr>
-        <w:ind w:left="2880" w:hanging="360"/>
+        <w:ind w:left="2520" w:hanging="360"/>
       </w:pPr>
       <w:rPr>
         <w:rFonts w:ascii="Symbol" w:hAnsi="Symbol" w:hint="default"/>
@@ -2716,7 +3611,7 @@
       <w:lvlText w:val="o"/>
       <w:lvlJc w:val="left"/>
       <w:pPr>
-        <w:ind w:left="3600" w:hanging="360"/>
+        <w:ind w:left="3240" w:hanging="360"/>
       </w:pPr>
       <w:rPr>
         <w:rFonts w:ascii="Courier New" w:hAnsi="Courier New" w:cs="Courier New" w:hint="default"/>
@@ -2728,7 +3623,7 @@
       <w:lvlText w:val=""/>
       <w:lvlJc w:val="left"/>
       <w:pPr>
-        <w:ind w:left="4320" w:hanging="360"/>
+        <w:ind w:left="3960" w:hanging="360"/>
       </w:pPr>
       <w:rPr>
         <w:rFonts w:ascii="Wingdings" w:hAnsi="Wingdings" w:hint="default"/>
@@ -2740,7 +3635,7 @@
       <w:lvlText w:val=""/>
       <w:lvlJc w:val="left"/>
       <w:pPr>
-        <w:ind w:left="5040" w:hanging="360"/>
+        <w:ind w:left="4680" w:hanging="360"/>
       </w:pPr>
       <w:rPr>
         <w:rFonts w:ascii="Symbol" w:hAnsi="Symbol" w:hint="default"/>
@@ -2752,7 +3647,7 @@
       <w:lvlText w:val="o"/>
       <w:lvlJc w:val="left"/>
       <w:pPr>
-        <w:ind w:left="5760" w:hanging="360"/>
+        <w:ind w:left="5400" w:hanging="360"/>
       </w:pPr>
       <w:rPr>
         <w:rFonts w:ascii="Courier New" w:hAnsi="Courier New" w:cs="Courier New" w:hint="default"/>
@@ -2764,7 +3659,7 @@
       <w:lvlText w:val=""/>
       <w:lvlJc w:val="left"/>
       <w:pPr>
-        <w:ind w:left="6480" w:hanging="360"/>
+        <w:ind w:left="6120" w:hanging="360"/>
       </w:pPr>
       <w:rPr>
         <w:rFonts w:ascii="Wingdings" w:hAnsi="Wingdings" w:hint="default"/>
@@ -3254,7 +4149,7 @@
   <w:abstractNum w:abstractNumId="8" w15:restartNumberingAfterBreak="0">
     <w:nsid w:val="4C21512E"/>
     <w:multiLevelType w:val="hybridMultilevel"/>
-    <w:tmpl w:val="0F5A3048"/>
+    <w:tmpl w:val="01301014"/>
     <w:lvl w:ilvl="0" w:tplc="08090001">
       <w:start w:val="1"/>
       <w:numFmt w:val="bullet"/>
@@ -4809,6 +5704,7 @@
   <w:style w:type="paragraph" w:default="1" w:styleId="Normal">
     <w:name w:val="Normal"/>
     <w:qFormat/>
+    <w:rsid w:val="009A4229"/>
   </w:style>
   <w:style w:type="character" w:default="1" w:styleId="DefaultParagraphFont">
     <w:name w:val="Default Paragraph Font"/>

</xml_diff>